<commit_message>
Update relatório Kaisen linux
</commit_message>
<xml_diff>
--- a/Relatório/Check_Distrito_SO_LinuxKaisen_final.docx
+++ b/Relatório/Check_Distrito_SO_LinuxKaisen_final.docx
@@ -1,6 +1,6 @@
 
 <file path=word/document.xml><?xml version="1.0" encoding="utf-8"?>
-<w:document xmlns:wpc="http://schemas.microsoft.com/office/word/2010/wordprocessingCanvas" xmlns:cx="http://schemas.microsoft.com/office/drawing/2014/chartex" xmlns:cx1="http://schemas.microsoft.com/office/drawing/2015/9/8/chartex" xmlns:cx2="http://schemas.microsoft.com/office/drawing/2015/10/21/chartex" xmlns:cx3="http://schemas.microsoft.com/office/drawing/2016/5/9/chartex" xmlns:cx4="http://schemas.microsoft.com/office/drawing/2016/5/10/chartex" xmlns:cx5="http://schemas.microsoft.com/office/drawing/2016/5/11/chartex" xmlns:cx6="http://schemas.microsoft.com/office/drawing/2016/5/12/chartex" xmlns:cx7="http://schemas.microsoft.com/office/drawing/2016/5/13/chartex" xmlns:cx8="http://schemas.microsoft.com/office/drawing/2016/5/14/chartex" xmlns:mc="http://schemas.openxmlformats.org/markup-compatibility/2006" xmlns:aink="http://schemas.microsoft.com/office/drawing/2016/ink" xmlns:am3d="http://schemas.microsoft.com/office/drawing/2017/model3d" xmlns:o="urn:schemas-microsoft-com:office:office" xmlns:oel="http://schemas.microsoft.com/office/2019/extlst" xmlns:r="http://schemas.openxmlformats.org/officeDocument/2006/relationships" xmlns:m="http://schemas.openxmlformats.org/officeDocument/2006/math" xmlns:v="urn:schemas-microsoft-com:vml" xmlns:wp14="http://schemas.microsoft.com/office/word/2010/wordprocessingDrawing" xmlns:wp="http://schemas.openxmlformats.org/drawingml/2006/wordprocessingDrawing" xmlns:w10="urn:schemas-microsoft-com:office:word" xmlns:w="http://schemas.openxmlformats.org/wordprocessingml/2006/main" xmlns:w14="http://schemas.microsoft.com/office/word/2010/wordml" xmlns:w15="http://schemas.microsoft.com/office/word/2012/wordml" xmlns:w16cex="http://schemas.microsoft.com/office/word/2018/wordml/cex" xmlns:w16cid="http://schemas.microsoft.com/office/word/2016/wordml/cid" xmlns:w16="http://schemas.microsoft.com/office/word/2018/wordml" xmlns:w16sdtdh="http://schemas.microsoft.com/office/word/2020/wordml/sdtdatahash" xmlns:w16se="http://schemas.microsoft.com/office/word/2015/wordml/symex" xmlns:wpg="http://schemas.microsoft.com/office/word/2010/wordprocessingGroup" xmlns:wpi="http://schemas.microsoft.com/office/word/2010/wordprocessingInk" xmlns:wne="http://schemas.microsoft.com/office/word/2006/wordml" xmlns:wps="http://schemas.microsoft.com/office/word/2010/wordprocessingShape" xmlns:a="http://schemas.openxmlformats.org/drawingml/2006/main" xmlns:pic="http://schemas.openxmlformats.org/drawingml/2006/picture" xmlns:a14="http://schemas.microsoft.com/office/drawing/2010/main" mc:Ignorable="w14 w15 w16se w16cid w16 w16cex w16sdtdh wp14">
+<w:document xmlns:wpc="http://schemas.microsoft.com/office/word/2010/wordprocessingCanvas" xmlns:cx="http://schemas.microsoft.com/office/drawing/2014/chartex" xmlns:cx1="http://schemas.microsoft.com/office/drawing/2015/9/8/chartex" xmlns:cx2="http://schemas.microsoft.com/office/drawing/2015/10/21/chartex" xmlns:cx3="http://schemas.microsoft.com/office/drawing/2016/5/9/chartex" xmlns:cx4="http://schemas.microsoft.com/office/drawing/2016/5/10/chartex" xmlns:cx5="http://schemas.microsoft.com/office/drawing/2016/5/11/chartex" xmlns:cx6="http://schemas.microsoft.com/office/drawing/2016/5/12/chartex" xmlns:cx7="http://schemas.microsoft.com/office/drawing/2016/5/13/chartex" xmlns:cx8="http://schemas.microsoft.com/office/drawing/2016/5/14/chartex" xmlns:mc="http://schemas.openxmlformats.org/markup-compatibility/2006" xmlns:aink="http://schemas.microsoft.com/office/drawing/2016/ink" xmlns:am3d="http://schemas.microsoft.com/office/drawing/2017/model3d" xmlns:o="urn:schemas-microsoft-com:office:office" xmlns:oel="http://schemas.microsoft.com/office/2019/extlst" xmlns:r="http://schemas.openxmlformats.org/officeDocument/2006/relationships" xmlns:m="http://schemas.openxmlformats.org/officeDocument/2006/math" xmlns:v="urn:schemas-microsoft-com:vml" xmlns:wp14="http://schemas.microsoft.com/office/word/2010/wordprocessingDrawing" xmlns:wp="http://schemas.openxmlformats.org/drawingml/2006/wordprocessingDrawing" xmlns:w10="urn:schemas-microsoft-com:office:word" xmlns:w="http://schemas.openxmlformats.org/wordprocessingml/2006/main" xmlns:w14="http://schemas.microsoft.com/office/word/2010/wordml" xmlns:w15="http://schemas.microsoft.com/office/word/2012/wordml" xmlns:w16cex="http://schemas.microsoft.com/office/word/2018/wordml/cex" xmlns:w16cid="http://schemas.microsoft.com/office/word/2016/wordml/cid" xmlns:w16="http://schemas.microsoft.com/office/word/2018/wordml" xmlns:w16sdtdh="http://schemas.microsoft.com/office/word/2020/wordml/sdtdatahash" xmlns:w16se="http://schemas.microsoft.com/office/word/2015/wordml/symex" xmlns:wpg="http://schemas.microsoft.com/office/word/2010/wordprocessingGroup" xmlns:wpi="http://schemas.microsoft.com/office/word/2010/wordprocessingInk" xmlns:wne="http://schemas.microsoft.com/office/word/2006/wordml" xmlns:wps="http://schemas.microsoft.com/office/word/2010/wordprocessingShape" mc:Ignorable="w14 w15 w16se w16cid w16 w16cex w16sdtdh wp14">
   <w:body>
     <w:p>
       <w:pPr>
@@ -171,22 +171,33 @@
           <w:b/>
           <w:szCs w:val="24"/>
         </w:rPr>
-        <w:t>Relatório documentativo sobre a distro:</w:t>
-      </w:r>
+        <w:t xml:space="preserve">Relatório documentativo sobre a </w:t>
+      </w:r>
+      <w:proofErr w:type="spellStart"/>
       <w:r>
         <w:rPr>
           <w:rFonts w:ascii="Arial" w:hAnsi="Arial" w:cs="Arial"/>
           <w:b/>
           <w:szCs w:val="24"/>
         </w:rPr>
+        <w:t>distro</w:t>
+      </w:r>
+      <w:proofErr w:type="spellEnd"/>
+      <w:r>
+        <w:rPr>
+          <w:rFonts w:ascii="Arial" w:hAnsi="Arial" w:cs="Arial"/>
+          <w:b/>
+          <w:szCs w:val="24"/>
+        </w:rPr>
+        <w:t>:</w:t>
+      </w:r>
+      <w:r>
+        <w:rPr>
+          <w:rFonts w:ascii="Arial" w:hAnsi="Arial" w:cs="Arial"/>
+          <w:b/>
+          <w:szCs w:val="24"/>
+        </w:rPr>
         <w:br/>
-      </w:r>
-      <w:r>
-        <w:rPr>
-          <w:rFonts w:ascii="Arial" w:hAnsi="Arial" w:cs="Arial"/>
-          <w:b/>
-          <w:szCs w:val="24"/>
-        </w:rPr>
         <w:t xml:space="preserve">Linux </w:t>
       </w:r>
       <w:proofErr w:type="spellStart"/>
@@ -328,14 +339,35 @@
         </w:rPr>
         <w:t xml:space="preserve"> em um repositório no </w:t>
       </w:r>
-      <w:r>
-        <w:rPr>
-          <w:rFonts w:ascii="Arial" w:hAnsi="Arial" w:cs="Arial"/>
-          <w:bCs/>
-          <w:szCs w:val="24"/>
-        </w:rPr>
-        <w:t>https://github.com/Lucasx10/LucasPrado_GuilhermeAraujo_dist_os_rr_2022</w:t>
-      </w:r>
+      <w:hyperlink r:id="rId10" w:history="1">
+        <w:r>
+          <w:rPr>
+            <w:rStyle w:val="Hyperlink"/>
+            <w:rFonts w:ascii="Arial" w:hAnsi="Arial" w:cs="Arial"/>
+            <w:bCs/>
+            <w:szCs w:val="24"/>
+          </w:rPr>
+          <w:t>https://gith</w:t>
+        </w:r>
+        <w:r>
+          <w:rPr>
+            <w:rStyle w:val="Hyperlink"/>
+            <w:rFonts w:ascii="Arial" w:hAnsi="Arial" w:cs="Arial"/>
+            <w:bCs/>
+            <w:szCs w:val="24"/>
+          </w:rPr>
+          <w:t>u</w:t>
+        </w:r>
+        <w:r>
+          <w:rPr>
+            <w:rStyle w:val="Hyperlink"/>
+            <w:rFonts w:ascii="Arial" w:hAnsi="Arial" w:cs="Arial"/>
+            <w:bCs/>
+            <w:szCs w:val="24"/>
+          </w:rPr>
+          <w:t>b.com/Lucasx10/LucasPrado_GuilhermeAraujo_dist_os_rr_2022</w:t>
+        </w:r>
+      </w:hyperlink>
     </w:p>
     <w:p>
       <w:pPr>
@@ -358,18 +390,38 @@
           <w:sz w:val="28"/>
           <w:szCs w:val="28"/>
         </w:rPr>
-        <w:t>Qual o objetivo da distro Linux? Qual domínio de usuários? Exemplo, gamers, segurança, desenvolvedores, editores gráficos, educacional e outros;</w:t>
-      </w:r>
-    </w:p>
-    <w:p>
-      <w:pPr>
-        <w:ind w:left="705" w:firstLine="0"/>
+        <w:t xml:space="preserve">Qual o objetivo da </w:t>
+      </w:r>
+      <w:proofErr w:type="spellStart"/>
+      <w:r>
         <w:rPr>
           <w:rFonts w:ascii="Arial" w:hAnsi="Arial" w:cs="Arial"/>
           <w:b/>
           <w:sz w:val="28"/>
           <w:szCs w:val="28"/>
         </w:rPr>
+        <w:t>distro</w:t>
+      </w:r>
+      <w:proofErr w:type="spellEnd"/>
+      <w:r>
+        <w:rPr>
+          <w:rFonts w:ascii="Arial" w:hAnsi="Arial" w:cs="Arial"/>
+          <w:b/>
+          <w:sz w:val="28"/>
+          <w:szCs w:val="28"/>
+        </w:rPr>
+        <w:t xml:space="preserve"> Linux? Qual domínio de usuários? Exemplo, gamers, segurança, desenvolvedores, editores gráficos, educacional e outros;</w:t>
+      </w:r>
+    </w:p>
+    <w:p>
+      <w:pPr>
+        <w:ind w:left="705" w:firstLine="0"/>
+        <w:rPr>
+          <w:rFonts w:ascii="Arial" w:hAnsi="Arial" w:cs="Arial"/>
+          <w:b/>
+          <w:sz w:val="28"/>
+          <w:szCs w:val="28"/>
+        </w:rPr>
       </w:pPr>
     </w:p>
     <w:p>
@@ -473,7 +525,7 @@
         </w:rPr>
       </w:pPr>
     </w:p>
-    <w:p w14:noSpellErr="1">
+    <w:p>
       <w:pPr>
         <w:numPr>
           <w:ilvl w:val="0"/>
@@ -487,28 +539,50 @@
       <w:r>
         <w:rPr>
           <w:rFonts w:ascii="Arial" w:hAnsi="Arial" w:cs="Arial"/>
-          <w:b w:val="1"/>
-          <w:bCs w:val="1"/>
+          <w:b/>
+          <w:bCs/>
           <w:sz w:val="28"/>
           <w:szCs w:val="28"/>
         </w:rPr>
-        <w:t xml:space="preserve">Qual ambiente gráfico (IDE do desktop - KDE, Gnome, LXDE, </w:t>
-      </w:r>
-      <w:r>
-        <w:rPr>
-          <w:rFonts w:ascii="Arial" w:hAnsi="Arial" w:cs="Arial"/>
-          <w:b w:val="1"/>
-          <w:bCs w:val="1"/>
+        <w:t xml:space="preserve">Qual ambiente gráfico (IDE do desktop - KDE, </w:t>
+      </w:r>
+      <w:proofErr w:type="spellStart"/>
+      <w:r>
+        <w:rPr>
+          <w:rFonts w:ascii="Arial" w:hAnsi="Arial" w:cs="Arial"/>
+          <w:b/>
+          <w:bCs/>
           <w:sz w:val="28"/>
           <w:szCs w:val="28"/>
         </w:rPr>
+        <w:t>Gnome</w:t>
+      </w:r>
+      <w:proofErr w:type="spellEnd"/>
+      <w:r>
+        <w:rPr>
+          <w:rFonts w:ascii="Arial" w:hAnsi="Arial" w:cs="Arial"/>
+          <w:b/>
+          <w:bCs/>
+          <w:sz w:val="28"/>
+          <w:szCs w:val="28"/>
+        </w:rPr>
+        <w:t xml:space="preserve">, LXDE, </w:t>
+      </w:r>
+      <w:r>
+        <w:rPr>
+          <w:rFonts w:ascii="Arial" w:hAnsi="Arial" w:cs="Arial"/>
+          <w:b/>
+          <w:bCs/>
+          <w:sz w:val="28"/>
+          <w:szCs w:val="28"/>
+        </w:rPr>
         <w:t>MATE e outros) descrever</w:t>
       </w:r>
       <w:r>
         <w:rPr>
           <w:rFonts w:ascii="Arial" w:hAnsi="Arial" w:cs="Arial"/>
-          <w:b w:val="1"/>
-          <w:bCs w:val="1"/>
+          <w:b/>
+          <w:bCs/>
           <w:sz w:val="28"/>
           <w:szCs w:val="28"/>
         </w:rPr>
@@ -681,7 +755,27 @@
           <w:szCs w:val="28"/>
         </w:rPr>
         <w:lastRenderedPageBreak/>
-        <w:t>Quais wallpapers, ícones, cores e outros são disponibilizados pela distro?</w:t>
+        <w:t xml:space="preserve">Quais wallpapers, ícones, cores e outros são disponibilizados pela </w:t>
+      </w:r>
+      <w:proofErr w:type="spellStart"/>
+      <w:r>
+        <w:rPr>
+          <w:rFonts w:ascii="Arial" w:hAnsi="Arial" w:cs="Arial"/>
+          <w:b/>
+          <w:sz w:val="28"/>
+          <w:szCs w:val="28"/>
+        </w:rPr>
+        <w:t>distro</w:t>
+      </w:r>
+      <w:proofErr w:type="spellEnd"/>
+      <w:r>
+        <w:rPr>
+          <w:rFonts w:ascii="Arial" w:hAnsi="Arial" w:cs="Arial"/>
+          <w:b/>
+          <w:sz w:val="28"/>
+          <w:szCs w:val="28"/>
+        </w:rPr>
+        <w:t>?</w:t>
       </w:r>
     </w:p>
     <w:p>
@@ -850,12 +944,11 @@
     </w:p>
     <w:p>
       <w:pPr>
-        <w:ind w:left="705" w:firstLine="0"/>
+        <w:ind w:left="345" w:firstLine="0"/>
         <w:rPr>
           <w:rFonts w:ascii="Arial" w:hAnsi="Arial" w:cs="Arial"/>
           <w:b/>
-          <w:sz w:val="28"/>
-          <w:szCs w:val="28"/>
+          <w:szCs w:val="24"/>
         </w:rPr>
       </w:pPr>
     </w:p>
@@ -864,6 +957,67 @@
         <w:ind w:left="345" w:firstLine="0"/>
         <w:rPr>
           <w:rFonts w:ascii="Arial" w:hAnsi="Arial" w:cs="Arial"/>
+          <w:bCs/>
+          <w:szCs w:val="24"/>
+        </w:rPr>
+      </w:pPr>
+      <w:r>
+        <w:rPr>
+          <w:rFonts w:ascii="Arial" w:hAnsi="Arial" w:cs="Arial"/>
+          <w:bCs/>
+          <w:szCs w:val="24"/>
+        </w:rPr>
+        <w:t xml:space="preserve">Link do vídeo tutorial de instalação da </w:t>
+      </w:r>
+      <w:proofErr w:type="spellStart"/>
+      <w:r>
+        <w:rPr>
+          <w:rFonts w:ascii="Arial" w:hAnsi="Arial" w:cs="Arial"/>
+          <w:bCs/>
+          <w:szCs w:val="24"/>
+        </w:rPr>
+        <w:t>distro</w:t>
+      </w:r>
+      <w:proofErr w:type="spellEnd"/>
+      <w:r>
+        <w:rPr>
+          <w:rFonts w:ascii="Arial" w:hAnsi="Arial" w:cs="Arial"/>
+          <w:bCs/>
+          <w:szCs w:val="24"/>
+        </w:rPr>
+        <w:t>:</w:t>
+      </w:r>
+    </w:p>
+    <w:p>
+      <w:pPr>
+        <w:ind w:left="345" w:firstLine="0"/>
+        <w:rPr>
+          <w:rFonts w:ascii="Arial" w:hAnsi="Arial" w:cs="Arial"/>
+        </w:rPr>
+      </w:pPr>
+      <w:hyperlink r:id="rId13" w:history="1">
+        <w:r>
+          <w:rPr>
+            <w:rStyle w:val="Hyperlink"/>
+            <w:rFonts w:ascii="Arial" w:hAnsi="Arial" w:cs="Arial"/>
+          </w:rPr>
+          <w:t>https://github.com/Lucasx10/LucasPrado_GuilhermeAraujo_dist_os_rr_2022/blob/main/Instalação%20Linux%20Kaisen%202.1.mp4</w:t>
+        </w:r>
+      </w:hyperlink>
+    </w:p>
+    <w:p>
+      <w:pPr>
+        <w:ind w:left="345" w:firstLine="0"/>
+        <w:rPr>
+          <w:rFonts w:ascii="Arial" w:hAnsi="Arial" w:cs="Arial"/>
+        </w:rPr>
+      </w:pPr>
+    </w:p>
+    <w:p>
+      <w:pPr>
+        <w:ind w:left="345" w:firstLine="0"/>
+        <w:rPr>
+          <w:rFonts w:ascii="Arial" w:hAnsi="Arial" w:cs="Arial"/>
         </w:rPr>
       </w:pPr>
       <w:r>
@@ -887,16 +1041,13 @@
         <w:t xml:space="preserve"> ou ext4</w:t>
       </w:r>
     </w:p>
-    <w:p w14:noSpellErr="1">
-      <w:pPr>
-        <w:pStyle w:val="Normal"/>
+    <w:p>
+      <w:pPr>
         <w:ind w:left="345" w:firstLine="0"/>
         <w:rPr>
-          <w:rFonts w:ascii="Times New Roman" w:hAnsi="Times New Roman" w:eastAsia="Times New Roman" w:cs="Times New Roman"/>
-          <w:b w:val="1"/>
-          <w:bCs w:val="1"/>
-          <w:color w:val="000000" w:themeColor="text1" w:themeTint="FF" w:themeShade="FF"/>
-          <w:sz w:val="24"/>
+          <w:b/>
+          <w:bCs/>
+          <w:color w:val="000000" w:themeColor="text1"/>
           <w:szCs w:val="24"/>
         </w:rPr>
       </w:pPr>
@@ -1701,7 +1852,16 @@
           <w:bCs/>
           <w:szCs w:val="24"/>
         </w:rPr>
-        <w:t xml:space="preserve"> podem ser encontradas. Essas ferramentas também podem ser usadas pelos administradores do sistema como parte de algumas de suas funções e não apenas por técnicos de TI. As ferramentas de criptografia de dados e disco também são classificadas.</w:t>
+        <w:t xml:space="preserve"> podem ser encontradas. Essas ferramentas também podem ser usadas pelos administradores do sistema como parte de algumas de suas funções e </w:t>
+      </w:r>
+      <w:r>
+        <w:rPr>
+          <w:rFonts w:ascii="Arial" w:hAnsi="Arial" w:cs="Arial"/>
+          <w:bCs/>
+          <w:szCs w:val="24"/>
+        </w:rPr>
+        <w:lastRenderedPageBreak/>
+        <w:t>não apenas por técnicos de TI. As ferramentas de criptografia de dados e disco também são classificadas.</w:t>
       </w:r>
     </w:p>
     <w:p>
@@ -1729,7 +1889,6 @@
           <w:bCs/>
           <w:szCs w:val="24"/>
         </w:rPr>
-        <w:lastRenderedPageBreak/>
         <w:t>Sistemas de arquivos</w:t>
       </w:r>
     </w:p>
@@ -2058,14 +2217,13 @@
           <w:tcPr>
             <w:tcW w:w="2790" w:type="dxa"/>
             <w:tcBorders>
-              <w:top w:val="single" w:color="666666" w:sz="6" w:space="0"/>
-              <w:left w:val="single" w:color="666666" w:sz="6" w:space="0"/>
-              <w:bottom w:val="single" w:color="666666" w:sz="6" w:space="0"/>
-              <w:right w:val="single" w:color="666666" w:sz="6" w:space="0"/>
+              <w:top w:val="single" w:sz="6" w:space="0" w:color="666666"/>
+              <w:left w:val="single" w:sz="6" w:space="0" w:color="666666"/>
+              <w:bottom w:val="single" w:sz="6" w:space="0" w:color="666666"/>
+              <w:right w:val="single" w:sz="6" w:space="0" w:color="666666"/>
             </w:tcBorders>
             <w:shd w:val="clear" w:color="auto" w:fill="0B3B24"/>
             <w:noWrap/>
-            <w:tcMar/>
             <w:vAlign w:val="center"/>
             <w:hideMark/>
           </w:tcPr>
@@ -2100,14 +2258,13 @@
           <w:tcPr>
             <w:tcW w:w="1575" w:type="dxa"/>
             <w:tcBorders>
-              <w:top w:val="single" w:color="666666" w:sz="6" w:space="0"/>
-              <w:left w:val="single" w:color="666666" w:sz="6" w:space="0"/>
-              <w:bottom w:val="single" w:color="666666" w:sz="6" w:space="0"/>
-              <w:right w:val="single" w:color="666666" w:sz="6" w:space="0"/>
+              <w:top w:val="single" w:sz="6" w:space="0" w:color="666666"/>
+              <w:left w:val="single" w:sz="6" w:space="0" w:color="666666"/>
+              <w:bottom w:val="single" w:sz="6" w:space="0" w:color="666666"/>
+              <w:right w:val="single" w:sz="6" w:space="0" w:color="666666"/>
             </w:tcBorders>
             <w:shd w:val="clear" w:color="auto" w:fill="0B3B24"/>
             <w:noWrap/>
-            <w:tcMar/>
             <w:vAlign w:val="center"/>
             <w:hideMark/>
           </w:tcPr>
@@ -2147,13 +2304,12 @@
           <w:tcPr>
             <w:tcW w:w="2790" w:type="dxa"/>
             <w:tcBorders>
-              <w:top w:val="single" w:color="666666" w:sz="6" w:space="0"/>
-              <w:left w:val="single" w:color="666666" w:sz="6" w:space="0"/>
-              <w:bottom w:val="single" w:color="666666" w:sz="6" w:space="0"/>
-              <w:right w:val="single" w:color="666666" w:sz="6" w:space="0"/>
+              <w:top w:val="single" w:sz="6" w:space="0" w:color="666666"/>
+              <w:left w:val="single" w:sz="6" w:space="0" w:color="666666"/>
+              <w:bottom w:val="single" w:sz="6" w:space="0" w:color="666666"/>
+              <w:right w:val="single" w:sz="6" w:space="0" w:color="666666"/>
             </w:tcBorders>
             <w:noWrap/>
-            <w:tcMar/>
             <w:vAlign w:val="center"/>
             <w:hideMark/>
           </w:tcPr>
@@ -2167,7 +2323,7 @@
                 <w:szCs w:val="20"/>
               </w:rPr>
             </w:pPr>
-            <w:hyperlink w:tooltip="AbiWord: a full-featured word processor&#10;" w:history="1" r:id="rId13">
+            <w:hyperlink r:id="rId14" w:tooltip="AbiWord: a full-featured word processor&#10;" w:history="1">
               <w:proofErr w:type="spellStart"/>
               <w:r>
                 <w:rPr>
@@ -2188,7 +2344,7 @@
               </w:rPr>
               <w:t> (</w:t>
             </w:r>
-            <w:hyperlink w:history="1" r:id="rId14">
+            <w:hyperlink r:id="rId15" w:history="1">
               <w:r>
                 <w:rPr>
                   <w:rStyle w:val="Hyperlink"/>
@@ -2213,12 +2369,11 @@
           <w:tcPr>
             <w:tcW w:w="1575" w:type="dxa"/>
             <w:tcBorders>
-              <w:top w:val="single" w:color="666666" w:sz="6" w:space="0"/>
-              <w:left w:val="single" w:color="666666" w:sz="6" w:space="0"/>
-              <w:bottom w:val="single" w:color="666666" w:sz="6" w:space="0"/>
-              <w:right w:val="single" w:color="666666" w:sz="6" w:space="0"/>
+              <w:top w:val="single" w:sz="6" w:space="0" w:color="666666"/>
+              <w:left w:val="single" w:sz="6" w:space="0" w:color="666666"/>
+              <w:bottom w:val="single" w:sz="6" w:space="0" w:color="666666"/>
+              <w:right w:val="single" w:sz="6" w:space="0" w:color="666666"/>
             </w:tcBorders>
-            <w:tcMar/>
             <w:vAlign w:val="center"/>
             <w:hideMark/>
           </w:tcPr>
@@ -2251,14 +2406,13 @@
           <w:tcPr>
             <w:tcW w:w="2790" w:type="dxa"/>
             <w:tcBorders>
-              <w:top w:val="single" w:color="666666" w:sz="6" w:space="0"/>
-              <w:left w:val="single" w:color="666666" w:sz="6" w:space="0"/>
-              <w:bottom w:val="single" w:color="666666" w:sz="6" w:space="0"/>
-              <w:right w:val="single" w:color="666666" w:sz="6" w:space="0"/>
+              <w:top w:val="single" w:sz="6" w:space="0" w:color="666666"/>
+              <w:left w:val="single" w:sz="6" w:space="0" w:color="666666"/>
+              <w:bottom w:val="single" w:sz="6" w:space="0" w:color="666666"/>
+              <w:right w:val="single" w:sz="6" w:space="0" w:color="666666"/>
             </w:tcBorders>
             <w:shd w:val="clear" w:color="auto" w:fill="FDFFE3"/>
             <w:noWrap/>
-            <w:tcMar/>
             <w:vAlign w:val="center"/>
             <w:hideMark/>
           </w:tcPr>
@@ -2272,7 +2426,7 @@
                 <w:szCs w:val="20"/>
               </w:rPr>
             </w:pPr>
-            <w:hyperlink w:tooltip="alsa-lib: an audio library for use with the ALSA kernel modules&#10;" w:history="1" r:id="rId15">
+            <w:hyperlink r:id="rId16" w:tooltip="alsa-lib: an audio library for use with the ALSA kernel modules&#10;" w:history="1">
               <w:proofErr w:type="spellStart"/>
               <w:r>
                 <w:rPr>
@@ -2293,7 +2447,7 @@
               </w:rPr>
               <w:t> (</w:t>
             </w:r>
-            <w:hyperlink w:history="1" r:id="rId16">
+            <w:hyperlink r:id="rId17" w:history="1">
               <w:r>
                 <w:rPr>
                   <w:rStyle w:val="Hyperlink"/>
@@ -2318,13 +2472,12 @@
           <w:tcPr>
             <w:tcW w:w="1575" w:type="dxa"/>
             <w:tcBorders>
-              <w:top w:val="single" w:color="666666" w:sz="6" w:space="0"/>
-              <w:left w:val="single" w:color="666666" w:sz="6" w:space="0"/>
-              <w:bottom w:val="single" w:color="666666" w:sz="6" w:space="0"/>
-              <w:right w:val="single" w:color="666666" w:sz="6" w:space="0"/>
+              <w:top w:val="single" w:sz="6" w:space="0" w:color="666666"/>
+              <w:left w:val="single" w:sz="6" w:space="0" w:color="666666"/>
+              <w:bottom w:val="single" w:sz="6" w:space="0" w:color="666666"/>
+              <w:right w:val="single" w:sz="6" w:space="0" w:color="666666"/>
             </w:tcBorders>
             <w:shd w:val="clear" w:color="auto" w:fill="FDFFE3"/>
-            <w:tcMar/>
             <w:vAlign w:val="center"/>
             <w:hideMark/>
           </w:tcPr>
@@ -2357,13 +2510,12 @@
           <w:tcPr>
             <w:tcW w:w="2790" w:type="dxa"/>
             <w:tcBorders>
-              <w:top w:val="single" w:color="666666" w:sz="6" w:space="0"/>
-              <w:left w:val="single" w:color="666666" w:sz="6" w:space="0"/>
-              <w:bottom w:val="single" w:color="666666" w:sz="6" w:space="0"/>
-              <w:right w:val="single" w:color="666666" w:sz="6" w:space="0"/>
+              <w:top w:val="single" w:sz="6" w:space="0" w:color="666666"/>
+              <w:left w:val="single" w:sz="6" w:space="0" w:color="666666"/>
+              <w:bottom w:val="single" w:sz="6" w:space="0" w:color="666666"/>
+              <w:right w:val="single" w:sz="6" w:space="0" w:color="666666"/>
             </w:tcBorders>
             <w:noWrap/>
-            <w:tcMar/>
             <w:vAlign w:val="center"/>
             <w:hideMark/>
           </w:tcPr>
@@ -2377,7 +2529,7 @@
                 <w:szCs w:val="20"/>
               </w:rPr>
             </w:pPr>
-            <w:hyperlink w:tooltip="AMDGPU: a device driver and utility software package for AMD's graphics cards and APUs&#10;" w:history="1" r:id="rId17">
+            <w:hyperlink r:id="rId18" w:tooltip="AMDGPU: a device driver and utility software package for AMD's graphics cards and APUs&#10;" w:history="1">
               <w:proofErr w:type="spellStart"/>
               <w:r>
                 <w:rPr>
@@ -2398,7 +2550,7 @@
               </w:rPr>
               <w:t> (</w:t>
             </w:r>
-            <w:hyperlink w:history="1" r:id="rId18">
+            <w:hyperlink r:id="rId19" w:history="1">
               <w:r>
                 <w:rPr>
                   <w:rStyle w:val="Hyperlink"/>
@@ -2423,12 +2575,11 @@
           <w:tcPr>
             <w:tcW w:w="1575" w:type="dxa"/>
             <w:tcBorders>
-              <w:top w:val="single" w:color="666666" w:sz="6" w:space="0"/>
-              <w:left w:val="single" w:color="666666" w:sz="6" w:space="0"/>
-              <w:bottom w:val="single" w:color="666666" w:sz="6" w:space="0"/>
-              <w:right w:val="single" w:color="666666" w:sz="6" w:space="0"/>
+              <w:top w:val="single" w:sz="6" w:space="0" w:color="666666"/>
+              <w:left w:val="single" w:sz="6" w:space="0" w:color="666666"/>
+              <w:bottom w:val="single" w:sz="6" w:space="0" w:color="666666"/>
+              <w:right w:val="single" w:sz="6" w:space="0" w:color="666666"/>
             </w:tcBorders>
-            <w:tcMar/>
             <w:vAlign w:val="center"/>
             <w:hideMark/>
           </w:tcPr>
@@ -2461,14 +2612,13 @@
           <w:tcPr>
             <w:tcW w:w="2790" w:type="dxa"/>
             <w:tcBorders>
-              <w:top w:val="single" w:color="666666" w:sz="6" w:space="0"/>
-              <w:left w:val="single" w:color="666666" w:sz="6" w:space="0"/>
-              <w:bottom w:val="single" w:color="666666" w:sz="6" w:space="0"/>
-              <w:right w:val="single" w:color="666666" w:sz="6" w:space="0"/>
+              <w:top w:val="single" w:sz="6" w:space="0" w:color="666666"/>
+              <w:left w:val="single" w:sz="6" w:space="0" w:color="666666"/>
+              <w:bottom w:val="single" w:sz="6" w:space="0" w:color="666666"/>
+              <w:right w:val="single" w:sz="6" w:space="0" w:color="666666"/>
             </w:tcBorders>
             <w:shd w:val="clear" w:color="auto" w:fill="FDFFE3"/>
             <w:noWrap/>
-            <w:tcMar/>
             <w:vAlign w:val="center"/>
             <w:hideMark/>
           </w:tcPr>
@@ -2482,7 +2632,7 @@
                 <w:szCs w:val="20"/>
               </w:rPr>
             </w:pPr>
-            <w:hyperlink w:tooltip="Bash: an sh-compatible command language interpreter&#10;" w:history="1" r:id="rId19">
+            <w:hyperlink r:id="rId20" w:tooltip="Bash: an sh-compatible command language interpreter&#10;" w:history="1">
               <w:proofErr w:type="spellStart"/>
               <w:r>
                 <w:rPr>
@@ -2503,7 +2653,7 @@
               </w:rPr>
               <w:t> (</w:t>
             </w:r>
-            <w:hyperlink w:history="1" r:id="rId20">
+            <w:hyperlink r:id="rId21" w:history="1">
               <w:r>
                 <w:rPr>
                   <w:rStyle w:val="Hyperlink"/>
@@ -2528,13 +2678,12 @@
           <w:tcPr>
             <w:tcW w:w="1575" w:type="dxa"/>
             <w:tcBorders>
-              <w:top w:val="single" w:color="666666" w:sz="6" w:space="0"/>
-              <w:left w:val="single" w:color="666666" w:sz="6" w:space="0"/>
-              <w:bottom w:val="single" w:color="666666" w:sz="6" w:space="0"/>
-              <w:right w:val="single" w:color="666666" w:sz="6" w:space="0"/>
+              <w:top w:val="single" w:sz="6" w:space="0" w:color="666666"/>
+              <w:left w:val="single" w:sz="6" w:space="0" w:color="666666"/>
+              <w:bottom w:val="single" w:sz="6" w:space="0" w:color="666666"/>
+              <w:right w:val="single" w:sz="6" w:space="0" w:color="666666"/>
             </w:tcBorders>
             <w:shd w:val="clear" w:color="auto" w:fill="FDFFE3"/>
-            <w:tcMar/>
             <w:vAlign w:val="center"/>
             <w:hideMark/>
           </w:tcPr>
@@ -2567,13 +2716,12 @@
           <w:tcPr>
             <w:tcW w:w="2790" w:type="dxa"/>
             <w:tcBorders>
-              <w:top w:val="single" w:color="666666" w:sz="6" w:space="0"/>
-              <w:left w:val="single" w:color="666666" w:sz="6" w:space="0"/>
-              <w:bottom w:val="single" w:color="666666" w:sz="6" w:space="0"/>
-              <w:right w:val="single" w:color="666666" w:sz="6" w:space="0"/>
+              <w:top w:val="single" w:sz="6" w:space="0" w:color="666666"/>
+              <w:left w:val="single" w:sz="6" w:space="0" w:color="666666"/>
+              <w:bottom w:val="single" w:sz="6" w:space="0" w:color="666666"/>
+              <w:right w:val="single" w:sz="6" w:space="0" w:color="666666"/>
             </w:tcBorders>
             <w:noWrap/>
-            <w:tcMar/>
             <w:vAlign w:val="center"/>
             <w:hideMark/>
           </w:tcPr>
@@ -2587,7 +2735,7 @@
                 <w:szCs w:val="20"/>
               </w:rPr>
             </w:pPr>
-            <w:hyperlink w:tooltip="ISC BIND: an implementation of the Domain Name System (DNS) protocols&#10;" w:history="1" r:id="rId21">
+            <w:hyperlink r:id="rId22" w:tooltip="ISC BIND: an implementation of the Domain Name System (DNS) protocols&#10;" w:history="1">
               <w:proofErr w:type="spellStart"/>
               <w:r>
                 <w:rPr>
@@ -2608,7 +2756,7 @@
               </w:rPr>
               <w:t> (</w:t>
             </w:r>
-            <w:hyperlink w:history="1" r:id="rId22">
+            <w:hyperlink r:id="rId23" w:history="1">
               <w:r>
                 <w:rPr>
                   <w:rStyle w:val="Hyperlink"/>
@@ -2633,12 +2781,11 @@
           <w:tcPr>
             <w:tcW w:w="1575" w:type="dxa"/>
             <w:tcBorders>
-              <w:top w:val="single" w:color="666666" w:sz="6" w:space="0"/>
-              <w:left w:val="single" w:color="666666" w:sz="6" w:space="0"/>
-              <w:bottom w:val="single" w:color="666666" w:sz="6" w:space="0"/>
-              <w:right w:val="single" w:color="666666" w:sz="6" w:space="0"/>
+              <w:top w:val="single" w:sz="6" w:space="0" w:color="666666"/>
+              <w:left w:val="single" w:sz="6" w:space="0" w:color="666666"/>
+              <w:bottom w:val="single" w:sz="6" w:space="0" w:color="666666"/>
+              <w:right w:val="single" w:sz="6" w:space="0" w:color="666666"/>
             </w:tcBorders>
-            <w:tcMar/>
             <w:vAlign w:val="center"/>
             <w:hideMark/>
           </w:tcPr>
@@ -2671,14 +2818,13 @@
           <w:tcPr>
             <w:tcW w:w="2790" w:type="dxa"/>
             <w:tcBorders>
-              <w:top w:val="single" w:color="666666" w:sz="6" w:space="0"/>
-              <w:left w:val="single" w:color="666666" w:sz="6" w:space="0"/>
-              <w:bottom w:val="single" w:color="666666" w:sz="6" w:space="0"/>
-              <w:right w:val="single" w:color="666666" w:sz="6" w:space="0"/>
+              <w:top w:val="single" w:sz="6" w:space="0" w:color="666666"/>
+              <w:left w:val="single" w:sz="6" w:space="0" w:color="666666"/>
+              <w:bottom w:val="single" w:sz="6" w:space="0" w:color="666666"/>
+              <w:right w:val="single" w:sz="6" w:space="0" w:color="666666"/>
             </w:tcBorders>
             <w:shd w:val="clear" w:color="auto" w:fill="FDFFE3"/>
             <w:noWrap/>
-            <w:tcMar/>
             <w:vAlign w:val="center"/>
             <w:hideMark/>
           </w:tcPr>
@@ -2692,7 +2838,7 @@
                 <w:szCs w:val="20"/>
               </w:rPr>
             </w:pPr>
-            <w:hyperlink w:tooltip="Google Chromium: an open-source edition of Google Chrome, a graphical web browser&#10;" w:history="1" r:id="rId23">
+            <w:hyperlink r:id="rId24" w:tooltip="Google Chromium: an open-source edition of Google Chrome, a graphical web browser&#10;" w:history="1">
               <w:proofErr w:type="spellStart"/>
               <w:r>
                 <w:rPr>
@@ -2713,7 +2859,7 @@
               </w:rPr>
               <w:t> (</w:t>
             </w:r>
-            <w:hyperlink w:history="1" r:id="rId24">
+            <w:hyperlink r:id="rId25" w:history="1">
               <w:r>
                 <w:rPr>
                   <w:rStyle w:val="Hyperlink"/>
@@ -2738,13 +2884,12 @@
           <w:tcPr>
             <w:tcW w:w="1575" w:type="dxa"/>
             <w:tcBorders>
-              <w:top w:val="single" w:color="666666" w:sz="6" w:space="0"/>
-              <w:left w:val="single" w:color="666666" w:sz="6" w:space="0"/>
-              <w:bottom w:val="single" w:color="666666" w:sz="6" w:space="0"/>
-              <w:right w:val="single" w:color="666666" w:sz="6" w:space="0"/>
+              <w:top w:val="single" w:sz="6" w:space="0" w:color="666666"/>
+              <w:left w:val="single" w:sz="6" w:space="0" w:color="666666"/>
+              <w:bottom w:val="single" w:sz="6" w:space="0" w:color="666666"/>
+              <w:right w:val="single" w:sz="6" w:space="0" w:color="666666"/>
             </w:tcBorders>
             <w:shd w:val="clear" w:color="auto" w:fill="FDFFE3"/>
-            <w:tcMar/>
             <w:vAlign w:val="center"/>
             <w:hideMark/>
           </w:tcPr>
@@ -2777,13 +2922,12 @@
           <w:tcPr>
             <w:tcW w:w="2790" w:type="dxa"/>
             <w:tcBorders>
-              <w:top w:val="single" w:color="666666" w:sz="6" w:space="0"/>
-              <w:left w:val="single" w:color="666666" w:sz="6" w:space="0"/>
-              <w:bottom w:val="single" w:color="666666" w:sz="6" w:space="0"/>
-              <w:right w:val="single" w:color="666666" w:sz="6" w:space="0"/>
+              <w:top w:val="single" w:sz="6" w:space="0" w:color="666666"/>
+              <w:left w:val="single" w:sz="6" w:space="0" w:color="666666"/>
+              <w:bottom w:val="single" w:sz="6" w:space="0" w:color="666666"/>
+              <w:right w:val="single" w:sz="6" w:space="0" w:color="666666"/>
             </w:tcBorders>
             <w:noWrap/>
-            <w:tcMar/>
             <w:vAlign w:val="center"/>
             <w:hideMark/>
           </w:tcPr>
@@ -2797,7 +2941,7 @@
                 <w:szCs w:val="20"/>
               </w:rPr>
             </w:pPr>
-            <w:hyperlink w:tooltip="CUPS: a UNIX printing system based on the Internet Printing Protocol&#10;" w:history="1" r:id="rId25">
+            <w:hyperlink r:id="rId26" w:tooltip="CUPS: a UNIX printing system based on the Internet Printing Protocol&#10;" w:history="1">
               <w:proofErr w:type="spellStart"/>
               <w:r>
                 <w:rPr>
@@ -2818,7 +2962,7 @@
               </w:rPr>
               <w:t> (</w:t>
             </w:r>
-            <w:hyperlink w:history="1" r:id="rId26">
+            <w:hyperlink r:id="rId27" w:history="1">
               <w:r>
                 <w:rPr>
                   <w:rStyle w:val="Hyperlink"/>
@@ -2843,12 +2987,11 @@
           <w:tcPr>
             <w:tcW w:w="1575" w:type="dxa"/>
             <w:tcBorders>
-              <w:top w:val="single" w:color="666666" w:sz="6" w:space="0"/>
-              <w:left w:val="single" w:color="666666" w:sz="6" w:space="0"/>
-              <w:bottom w:val="single" w:color="666666" w:sz="6" w:space="0"/>
-              <w:right w:val="single" w:color="666666" w:sz="6" w:space="0"/>
+              <w:top w:val="single" w:sz="6" w:space="0" w:color="666666"/>
+              <w:left w:val="single" w:sz="6" w:space="0" w:color="666666"/>
+              <w:bottom w:val="single" w:sz="6" w:space="0" w:color="666666"/>
+              <w:right w:val="single" w:sz="6" w:space="0" w:color="666666"/>
             </w:tcBorders>
-            <w:tcMar/>
             <w:vAlign w:val="center"/>
             <w:hideMark/>
           </w:tcPr>
@@ -2883,14 +3026,13 @@
           <w:tcPr>
             <w:tcW w:w="2790" w:type="dxa"/>
             <w:tcBorders>
-              <w:top w:val="single" w:color="666666" w:sz="6" w:space="0"/>
-              <w:left w:val="single" w:color="666666" w:sz="6" w:space="0"/>
-              <w:bottom w:val="single" w:color="666666" w:sz="6" w:space="0"/>
-              <w:right w:val="single" w:color="666666" w:sz="6" w:space="0"/>
+              <w:top w:val="single" w:sz="6" w:space="0" w:color="666666"/>
+              <w:left w:val="single" w:sz="6" w:space="0" w:color="666666"/>
+              <w:bottom w:val="single" w:sz="6" w:space="0" w:color="666666"/>
+              <w:right w:val="single" w:sz="6" w:space="0" w:color="666666"/>
             </w:tcBorders>
             <w:shd w:val="clear" w:color="auto" w:fill="FDFFE3"/>
             <w:noWrap/>
-            <w:tcMar/>
             <w:vAlign w:val="center"/>
             <w:hideMark/>
           </w:tcPr>
@@ -2904,7 +3046,7 @@
                 <w:szCs w:val="20"/>
               </w:rPr>
             </w:pPr>
-            <w:hyperlink w:tooltip="ISC DHCP: a server and client for automatic IP configuration&#10;" w:history="1" r:id="rId27">
+            <w:hyperlink r:id="rId28" w:tooltip="ISC DHCP: a server and client for automatic IP configuration&#10;" w:history="1">
               <w:proofErr w:type="spellStart"/>
               <w:r>
                 <w:rPr>
@@ -2925,7 +3067,7 @@
               </w:rPr>
               <w:t> (</w:t>
             </w:r>
-            <w:hyperlink w:history="1" r:id="rId28">
+            <w:hyperlink r:id="rId29" w:history="1">
               <w:r>
                 <w:rPr>
                   <w:rStyle w:val="Hyperlink"/>
@@ -2950,13 +3092,12 @@
           <w:tcPr>
             <w:tcW w:w="1575" w:type="dxa"/>
             <w:tcBorders>
-              <w:top w:val="single" w:color="666666" w:sz="6" w:space="0"/>
-              <w:left w:val="single" w:color="666666" w:sz="6" w:space="0"/>
-              <w:bottom w:val="single" w:color="666666" w:sz="6" w:space="0"/>
-              <w:right w:val="single" w:color="666666" w:sz="6" w:space="0"/>
+              <w:top w:val="single" w:sz="6" w:space="0" w:color="666666"/>
+              <w:left w:val="single" w:sz="6" w:space="0" w:color="666666"/>
+              <w:bottom w:val="single" w:sz="6" w:space="0" w:color="666666"/>
+              <w:right w:val="single" w:sz="6" w:space="0" w:color="666666"/>
             </w:tcBorders>
             <w:shd w:val="clear" w:color="auto" w:fill="FDFFE3"/>
-            <w:tcMar/>
             <w:vAlign w:val="center"/>
             <w:hideMark/>
           </w:tcPr>
@@ -2991,13 +3132,12 @@
           <w:tcPr>
             <w:tcW w:w="2790" w:type="dxa"/>
             <w:tcBorders>
-              <w:top w:val="single" w:color="666666" w:sz="6" w:space="0"/>
-              <w:left w:val="single" w:color="666666" w:sz="6" w:space="0"/>
-              <w:bottom w:val="single" w:color="666666" w:sz="6" w:space="0"/>
-              <w:right w:val="single" w:color="666666" w:sz="6" w:space="0"/>
+              <w:top w:val="single" w:sz="6" w:space="0" w:color="666666"/>
+              <w:left w:val="single" w:sz="6" w:space="0" w:color="666666"/>
+              <w:bottom w:val="single" w:sz="6" w:space="0" w:color="666666"/>
+              <w:right w:val="single" w:sz="6" w:space="0" w:color="666666"/>
             </w:tcBorders>
             <w:noWrap/>
-            <w:tcMar/>
             <w:vAlign w:val="center"/>
             <w:hideMark/>
           </w:tcPr>
@@ -3011,7 +3151,7 @@
                 <w:szCs w:val="20"/>
               </w:rPr>
             </w:pPr>
-            <w:hyperlink w:tooltip="e2fsprogs: contains the required utilities for the EXT2 file system&#10;" w:history="1" r:id="rId29">
+            <w:hyperlink r:id="rId30" w:tooltip="e2fsprogs: contains the required utilities for the EXT2 file system&#10;" w:history="1">
               <w:r>
                 <w:rPr>
                   <w:rStyle w:val="Hyperlink"/>
@@ -3030,7 +3170,7 @@
               </w:rPr>
               <w:t> (</w:t>
             </w:r>
-            <w:hyperlink w:history="1" r:id="rId30">
+            <w:hyperlink r:id="rId31" w:history="1">
               <w:r>
                 <w:rPr>
                   <w:rStyle w:val="Hyperlink"/>
@@ -3055,12 +3195,11 @@
           <w:tcPr>
             <w:tcW w:w="1575" w:type="dxa"/>
             <w:tcBorders>
-              <w:top w:val="single" w:color="666666" w:sz="6" w:space="0"/>
-              <w:left w:val="single" w:color="666666" w:sz="6" w:space="0"/>
-              <w:bottom w:val="single" w:color="666666" w:sz="6" w:space="0"/>
-              <w:right w:val="single" w:color="666666" w:sz="6" w:space="0"/>
+              <w:top w:val="single" w:sz="6" w:space="0" w:color="666666"/>
+              <w:left w:val="single" w:sz="6" w:space="0" w:color="666666"/>
+              <w:bottom w:val="single" w:sz="6" w:space="0" w:color="666666"/>
+              <w:right w:val="single" w:sz="6" w:space="0" w:color="666666"/>
             </w:tcBorders>
-            <w:tcMar/>
             <w:vAlign w:val="center"/>
             <w:hideMark/>
           </w:tcPr>
@@ -3095,14 +3234,13 @@
           <w:tcPr>
             <w:tcW w:w="2790" w:type="dxa"/>
             <w:tcBorders>
-              <w:top w:val="single" w:color="666666" w:sz="6" w:space="0"/>
-              <w:left w:val="single" w:color="666666" w:sz="6" w:space="0"/>
-              <w:bottom w:val="single" w:color="666666" w:sz="6" w:space="0"/>
-              <w:right w:val="single" w:color="666666" w:sz="6" w:space="0"/>
+              <w:top w:val="single" w:sz="6" w:space="0" w:color="666666"/>
+              <w:left w:val="single" w:sz="6" w:space="0" w:color="666666"/>
+              <w:bottom w:val="single" w:sz="6" w:space="0" w:color="666666"/>
+              <w:right w:val="single" w:sz="6" w:space="0" w:color="666666"/>
             </w:tcBorders>
             <w:shd w:val="clear" w:color="auto" w:fill="FDFFE3"/>
             <w:noWrap/>
-            <w:tcMar/>
             <w:vAlign w:val="center"/>
             <w:hideMark/>
           </w:tcPr>
@@ -3116,7 +3254,7 @@
                 <w:szCs w:val="20"/>
               </w:rPr>
             </w:pPr>
-            <w:hyperlink w:tooltip="Mozilla Firefox: a web browser for Windows, Linux, macOS, FreeBSD and Android&#10;" w:history="1" r:id="rId31">
+            <w:hyperlink r:id="rId32" w:tooltip="Mozilla Firefox: a web browser for Windows, Linux, macOS, FreeBSD and Android&#10;" w:history="1">
               <w:proofErr w:type="spellStart"/>
               <w:r>
                 <w:rPr>
@@ -3137,7 +3275,7 @@
               </w:rPr>
               <w:t> (</w:t>
             </w:r>
-            <w:hyperlink w:history="1" r:id="rId32">
+            <w:hyperlink r:id="rId33" w:history="1">
               <w:r>
                 <w:rPr>
                   <w:rStyle w:val="Hyperlink"/>
@@ -3162,13 +3300,12 @@
           <w:tcPr>
             <w:tcW w:w="1575" w:type="dxa"/>
             <w:tcBorders>
-              <w:top w:val="single" w:color="666666" w:sz="6" w:space="0"/>
-              <w:left w:val="single" w:color="666666" w:sz="6" w:space="0"/>
-              <w:bottom w:val="single" w:color="666666" w:sz="6" w:space="0"/>
-              <w:right w:val="single" w:color="666666" w:sz="6" w:space="0"/>
+              <w:top w:val="single" w:sz="6" w:space="0" w:color="666666"/>
+              <w:left w:val="single" w:sz="6" w:space="0" w:color="666666"/>
+              <w:bottom w:val="single" w:sz="6" w:space="0" w:color="666666"/>
+              <w:right w:val="single" w:sz="6" w:space="0" w:color="666666"/>
             </w:tcBorders>
             <w:shd w:val="clear" w:color="auto" w:fill="FDFFE3"/>
-            <w:tcMar/>
             <w:vAlign w:val="center"/>
             <w:hideMark/>
           </w:tcPr>
@@ -3201,13 +3338,12 @@
           <w:tcPr>
             <w:tcW w:w="2790" w:type="dxa"/>
             <w:tcBorders>
-              <w:top w:val="single" w:color="666666" w:sz="6" w:space="0"/>
-              <w:left w:val="single" w:color="666666" w:sz="6" w:space="0"/>
-              <w:bottom w:val="single" w:color="666666" w:sz="6" w:space="0"/>
-              <w:right w:val="single" w:color="666666" w:sz="6" w:space="0"/>
+              <w:top w:val="single" w:sz="6" w:space="0" w:color="666666"/>
+              <w:left w:val="single" w:sz="6" w:space="0" w:color="666666"/>
+              <w:bottom w:val="single" w:sz="6" w:space="0" w:color="666666"/>
+              <w:right w:val="single" w:sz="6" w:space="0" w:color="666666"/>
             </w:tcBorders>
             <w:noWrap/>
-            <w:tcMar/>
             <w:vAlign w:val="center"/>
             <w:hideMark/>
           </w:tcPr>
@@ -3221,7 +3357,7 @@
                 <w:szCs w:val="20"/>
               </w:rPr>
             </w:pPr>
-            <w:hyperlink w:tooltip="FreeType: a free, quality, portable font engine&#10;" w:history="1" r:id="rId33">
+            <w:hyperlink r:id="rId34" w:tooltip="FreeType: a free, quality, portable font engine&#10;" w:history="1">
               <w:proofErr w:type="spellStart"/>
               <w:r>
                 <w:rPr>
@@ -3242,7 +3378,7 @@
               </w:rPr>
               <w:t> (</w:t>
             </w:r>
-            <w:hyperlink w:history="1" r:id="rId34">
+            <w:hyperlink r:id="rId35" w:history="1">
               <w:r>
                 <w:rPr>
                   <w:rStyle w:val="Hyperlink"/>
@@ -3267,12 +3403,11 @@
           <w:tcPr>
             <w:tcW w:w="1575" w:type="dxa"/>
             <w:tcBorders>
-              <w:top w:val="single" w:color="666666" w:sz="6" w:space="0"/>
-              <w:left w:val="single" w:color="666666" w:sz="6" w:space="0"/>
-              <w:bottom w:val="single" w:color="666666" w:sz="6" w:space="0"/>
-              <w:right w:val="single" w:color="666666" w:sz="6" w:space="0"/>
+              <w:top w:val="single" w:sz="6" w:space="0" w:color="666666"/>
+              <w:left w:val="single" w:sz="6" w:space="0" w:color="666666"/>
+              <w:bottom w:val="single" w:sz="6" w:space="0" w:color="666666"/>
+              <w:right w:val="single" w:sz="6" w:space="0" w:color="666666"/>
             </w:tcBorders>
-            <w:tcMar/>
             <w:vAlign w:val="center"/>
             <w:hideMark/>
           </w:tcPr>
@@ -3307,14 +3442,13 @@
           <w:tcPr>
             <w:tcW w:w="2790" w:type="dxa"/>
             <w:tcBorders>
-              <w:top w:val="single" w:color="666666" w:sz="6" w:space="0"/>
-              <w:left w:val="single" w:color="666666" w:sz="6" w:space="0"/>
-              <w:bottom w:val="single" w:color="666666" w:sz="6" w:space="0"/>
-              <w:right w:val="single" w:color="666666" w:sz="6" w:space="0"/>
+              <w:top w:val="single" w:sz="6" w:space="0" w:color="666666"/>
+              <w:left w:val="single" w:sz="6" w:space="0" w:color="666666"/>
+              <w:bottom w:val="single" w:sz="6" w:space="0" w:color="666666"/>
+              <w:right w:val="single" w:sz="6" w:space="0" w:color="666666"/>
             </w:tcBorders>
             <w:shd w:val="clear" w:color="auto" w:fill="FDFFE3"/>
             <w:noWrap/>
-            <w:tcMar/>
             <w:vAlign w:val="center"/>
             <w:hideMark/>
           </w:tcPr>
@@ -3328,7 +3462,7 @@
                 <w:szCs w:val="20"/>
               </w:rPr>
             </w:pPr>
-            <w:hyperlink w:tooltip="GNU GCC: the GNU compiler collection&#10;" w:history="1" r:id="rId35">
+            <w:hyperlink r:id="rId36" w:tooltip="GNU GCC: the GNU compiler collection&#10;" w:history="1">
               <w:proofErr w:type="spellStart"/>
               <w:r>
                 <w:rPr>
@@ -3349,7 +3483,7 @@
               </w:rPr>
               <w:t> (</w:t>
             </w:r>
-            <w:hyperlink w:history="1" r:id="rId36">
+            <w:hyperlink r:id="rId37" w:history="1">
               <w:r>
                 <w:rPr>
                   <w:rStyle w:val="Hyperlink"/>
@@ -3374,13 +3508,12 @@
           <w:tcPr>
             <w:tcW w:w="1575" w:type="dxa"/>
             <w:tcBorders>
-              <w:top w:val="single" w:color="666666" w:sz="6" w:space="0"/>
-              <w:left w:val="single" w:color="666666" w:sz="6" w:space="0"/>
-              <w:bottom w:val="single" w:color="666666" w:sz="6" w:space="0"/>
-              <w:right w:val="single" w:color="666666" w:sz="6" w:space="0"/>
+              <w:top w:val="single" w:sz="6" w:space="0" w:color="666666"/>
+              <w:left w:val="single" w:sz="6" w:space="0" w:color="666666"/>
+              <w:bottom w:val="single" w:sz="6" w:space="0" w:color="666666"/>
+              <w:right w:val="single" w:sz="6" w:space="0" w:color="666666"/>
             </w:tcBorders>
             <w:shd w:val="clear" w:color="auto" w:fill="FDFFE3"/>
-            <w:tcMar/>
             <w:vAlign w:val="center"/>
             <w:hideMark/>
           </w:tcPr>
@@ -3413,13 +3546,12 @@
           <w:tcPr>
             <w:tcW w:w="2790" w:type="dxa"/>
             <w:tcBorders>
-              <w:top w:val="single" w:color="666666" w:sz="6" w:space="0"/>
-              <w:left w:val="single" w:color="666666" w:sz="6" w:space="0"/>
-              <w:bottom w:val="single" w:color="666666" w:sz="6" w:space="0"/>
-              <w:right w:val="single" w:color="666666" w:sz="6" w:space="0"/>
+              <w:top w:val="single" w:sz="6" w:space="0" w:color="666666"/>
+              <w:left w:val="single" w:sz="6" w:space="0" w:color="666666"/>
+              <w:bottom w:val="single" w:sz="6" w:space="0" w:color="666666"/>
+              <w:right w:val="single" w:sz="6" w:space="0" w:color="666666"/>
             </w:tcBorders>
             <w:noWrap/>
-            <w:tcMar/>
             <w:vAlign w:val="center"/>
             <w:hideMark/>
           </w:tcPr>
@@ -3433,7 +3565,7 @@
                 <w:szCs w:val="20"/>
               </w:rPr>
             </w:pPr>
-            <w:hyperlink w:tooltip="GIMP: the GNU Image Manipulation Program&#10;" w:history="1" r:id="rId37">
+            <w:hyperlink r:id="rId38" w:tooltip="GIMP: the GNU Image Manipulation Program&#10;" w:history="1">
               <w:proofErr w:type="spellStart"/>
               <w:r>
                 <w:rPr>
@@ -3454,7 +3586,7 @@
               </w:rPr>
               <w:t> (</w:t>
             </w:r>
-            <w:hyperlink w:history="1" r:id="rId38">
+            <w:hyperlink r:id="rId39" w:history="1">
               <w:r>
                 <w:rPr>
                   <w:rStyle w:val="Hyperlink"/>
@@ -3479,12 +3611,11 @@
           <w:tcPr>
             <w:tcW w:w="1575" w:type="dxa"/>
             <w:tcBorders>
-              <w:top w:val="single" w:color="666666" w:sz="6" w:space="0"/>
-              <w:left w:val="single" w:color="666666" w:sz="6" w:space="0"/>
-              <w:bottom w:val="single" w:color="666666" w:sz="6" w:space="0"/>
-              <w:right w:val="single" w:color="666666" w:sz="6" w:space="0"/>
+              <w:top w:val="single" w:sz="6" w:space="0" w:color="666666"/>
+              <w:left w:val="single" w:sz="6" w:space="0" w:color="666666"/>
+              <w:bottom w:val="single" w:sz="6" w:space="0" w:color="666666"/>
+              <w:right w:val="single" w:sz="6" w:space="0" w:color="666666"/>
             </w:tcBorders>
-            <w:tcMar/>
             <w:vAlign w:val="center"/>
             <w:hideMark/>
           </w:tcPr>
@@ -3517,14 +3648,13 @@
           <w:tcPr>
             <w:tcW w:w="2790" w:type="dxa"/>
             <w:tcBorders>
-              <w:top w:val="single" w:color="666666" w:sz="6" w:space="0"/>
-              <w:left w:val="single" w:color="666666" w:sz="6" w:space="0"/>
-              <w:bottom w:val="single" w:color="666666" w:sz="6" w:space="0"/>
-              <w:right w:val="single" w:color="666666" w:sz="6" w:space="0"/>
+              <w:top w:val="single" w:sz="6" w:space="0" w:color="666666"/>
+              <w:left w:val="single" w:sz="6" w:space="0" w:color="666666"/>
+              <w:bottom w:val="single" w:sz="6" w:space="0" w:color="666666"/>
+              <w:right w:val="single" w:sz="6" w:space="0" w:color="666666"/>
             </w:tcBorders>
             <w:shd w:val="clear" w:color="auto" w:fill="FDFFE3"/>
             <w:noWrap/>
-            <w:tcMar/>
             <w:vAlign w:val="center"/>
             <w:hideMark/>
           </w:tcPr>
@@ -3538,7 +3668,7 @@
                 <w:szCs w:val="20"/>
               </w:rPr>
             </w:pPr>
-            <w:hyperlink w:tooltip="glibc: a C library for use with GNU/Hurd and GNU/Linux&#10;" w:history="1" r:id="rId39">
+            <w:hyperlink r:id="rId40" w:tooltip="glibc: a C library for use with GNU/Hurd and GNU/Linux&#10;" w:history="1">
               <w:proofErr w:type="spellStart"/>
               <w:r>
                 <w:rPr>
@@ -3559,7 +3689,7 @@
               </w:rPr>
               <w:t> (</w:t>
             </w:r>
-            <w:hyperlink w:history="1" r:id="rId40">
+            <w:hyperlink r:id="rId41" w:history="1">
               <w:r>
                 <w:rPr>
                   <w:rStyle w:val="Hyperlink"/>
@@ -3584,13 +3714,12 @@
           <w:tcPr>
             <w:tcW w:w="1575" w:type="dxa"/>
             <w:tcBorders>
-              <w:top w:val="single" w:color="666666" w:sz="6" w:space="0"/>
-              <w:left w:val="single" w:color="666666" w:sz="6" w:space="0"/>
-              <w:bottom w:val="single" w:color="666666" w:sz="6" w:space="0"/>
-              <w:right w:val="single" w:color="666666" w:sz="6" w:space="0"/>
+              <w:top w:val="single" w:sz="6" w:space="0" w:color="666666"/>
+              <w:left w:val="single" w:sz="6" w:space="0" w:color="666666"/>
+              <w:bottom w:val="single" w:sz="6" w:space="0" w:color="666666"/>
+              <w:right w:val="single" w:sz="6" w:space="0" w:color="666666"/>
             </w:tcBorders>
             <w:shd w:val="clear" w:color="auto" w:fill="FDFFE3"/>
-            <w:tcMar/>
             <w:vAlign w:val="center"/>
             <w:hideMark/>
           </w:tcPr>
@@ -3623,13 +3752,12 @@
           <w:tcPr>
             <w:tcW w:w="2790" w:type="dxa"/>
             <w:tcBorders>
-              <w:top w:val="single" w:color="666666" w:sz="6" w:space="0"/>
-              <w:left w:val="single" w:color="666666" w:sz="6" w:space="0"/>
-              <w:bottom w:val="single" w:color="666666" w:sz="6" w:space="0"/>
-              <w:right w:val="single" w:color="666666" w:sz="6" w:space="0"/>
+              <w:top w:val="single" w:sz="6" w:space="0" w:color="666666"/>
+              <w:left w:val="single" w:sz="6" w:space="0" w:color="666666"/>
+              <w:bottom w:val="single" w:sz="6" w:space="0" w:color="666666"/>
+              <w:right w:val="single" w:sz="6" w:space="0" w:color="666666"/>
             </w:tcBorders>
             <w:noWrap/>
-            <w:tcMar/>
             <w:vAlign w:val="center"/>
             <w:hideMark/>
           </w:tcPr>
@@ -3643,7 +3771,7 @@
                 <w:szCs w:val="20"/>
               </w:rPr>
             </w:pPr>
-            <w:hyperlink w:tooltip="GNOME Shell: a core user interface of the GNOME 3 desktop&#10;" w:history="1" r:id="rId41">
+            <w:hyperlink r:id="rId42" w:tooltip="GNOME Shell: a core user interface of the GNOME 3 desktop&#10;" w:history="1">
               <w:proofErr w:type="spellStart"/>
               <w:r>
                 <w:rPr>
@@ -3664,7 +3792,7 @@
               </w:rPr>
               <w:t> (</w:t>
             </w:r>
-            <w:hyperlink w:history="1" r:id="rId42">
+            <w:hyperlink r:id="rId43" w:history="1">
               <w:r>
                 <w:rPr>
                   <w:rStyle w:val="Hyperlink"/>
@@ -3689,12 +3817,11 @@
           <w:tcPr>
             <w:tcW w:w="1575" w:type="dxa"/>
             <w:tcBorders>
-              <w:top w:val="single" w:color="666666" w:sz="6" w:space="0"/>
-              <w:left w:val="single" w:color="666666" w:sz="6" w:space="0"/>
-              <w:bottom w:val="single" w:color="666666" w:sz="6" w:space="0"/>
-              <w:right w:val="single" w:color="666666" w:sz="6" w:space="0"/>
+              <w:top w:val="single" w:sz="6" w:space="0" w:color="666666"/>
+              <w:left w:val="single" w:sz="6" w:space="0" w:color="666666"/>
+              <w:bottom w:val="single" w:sz="6" w:space="0" w:color="666666"/>
+              <w:right w:val="single" w:sz="6" w:space="0" w:color="666666"/>
             </w:tcBorders>
-            <w:tcMar/>
             <w:vAlign w:val="center"/>
             <w:hideMark/>
           </w:tcPr>
@@ -3727,14 +3854,13 @@
           <w:tcPr>
             <w:tcW w:w="2790" w:type="dxa"/>
             <w:tcBorders>
-              <w:top w:val="single" w:color="666666" w:sz="6" w:space="0"/>
-              <w:left w:val="single" w:color="666666" w:sz="6" w:space="0"/>
-              <w:bottom w:val="single" w:color="666666" w:sz="6" w:space="0"/>
-              <w:right w:val="single" w:color="666666" w:sz="6" w:space="0"/>
+              <w:top w:val="single" w:sz="6" w:space="0" w:color="666666"/>
+              <w:left w:val="single" w:sz="6" w:space="0" w:color="666666"/>
+              <w:bottom w:val="single" w:sz="6" w:space="0" w:color="666666"/>
+              <w:right w:val="single" w:sz="6" w:space="0" w:color="666666"/>
             </w:tcBorders>
             <w:shd w:val="clear" w:color="auto" w:fill="FDFFE3"/>
             <w:noWrap/>
-            <w:tcMar/>
             <w:vAlign w:val="center"/>
             <w:hideMark/>
           </w:tcPr>
@@ -3748,7 +3874,7 @@
                 <w:szCs w:val="20"/>
               </w:rPr>
             </w:pPr>
-            <w:hyperlink w:tooltip="GNUCash: an open source personal finance suite&#10;" w:history="1" r:id="rId43">
+            <w:hyperlink r:id="rId44" w:tooltip="GNUCash: an open source personal finance suite&#10;" w:history="1">
               <w:proofErr w:type="spellStart"/>
               <w:r>
                 <w:rPr>
@@ -3769,7 +3895,7 @@
               </w:rPr>
               <w:t> (</w:t>
             </w:r>
-            <w:hyperlink w:history="1" r:id="rId44">
+            <w:hyperlink r:id="rId45" w:history="1">
               <w:r>
                 <w:rPr>
                   <w:rStyle w:val="Hyperlink"/>
@@ -3794,13 +3920,12 @@
           <w:tcPr>
             <w:tcW w:w="1575" w:type="dxa"/>
             <w:tcBorders>
-              <w:top w:val="single" w:color="666666" w:sz="6" w:space="0"/>
-              <w:left w:val="single" w:color="666666" w:sz="6" w:space="0"/>
-              <w:bottom w:val="single" w:color="666666" w:sz="6" w:space="0"/>
-              <w:right w:val="single" w:color="666666" w:sz="6" w:space="0"/>
+              <w:top w:val="single" w:sz="6" w:space="0" w:color="666666"/>
+              <w:left w:val="single" w:sz="6" w:space="0" w:color="666666"/>
+              <w:bottom w:val="single" w:sz="6" w:space="0" w:color="666666"/>
+              <w:right w:val="single" w:sz="6" w:space="0" w:color="666666"/>
             </w:tcBorders>
             <w:shd w:val="clear" w:color="auto" w:fill="FDFFE3"/>
-            <w:tcMar/>
             <w:vAlign w:val="center"/>
             <w:hideMark/>
           </w:tcPr>
@@ -3833,13 +3958,12 @@
           <w:tcPr>
             <w:tcW w:w="2790" w:type="dxa"/>
             <w:tcBorders>
-              <w:top w:val="single" w:color="666666" w:sz="6" w:space="0"/>
-              <w:left w:val="single" w:color="666666" w:sz="6" w:space="0"/>
-              <w:bottom w:val="single" w:color="666666" w:sz="6" w:space="0"/>
-              <w:right w:val="single" w:color="666666" w:sz="6" w:space="0"/>
+              <w:top w:val="single" w:sz="6" w:space="0" w:color="666666"/>
+              <w:left w:val="single" w:sz="6" w:space="0" w:color="666666"/>
+              <w:bottom w:val="single" w:sz="6" w:space="0" w:color="666666"/>
+              <w:right w:val="single" w:sz="6" w:space="0" w:color="666666"/>
             </w:tcBorders>
             <w:noWrap/>
-            <w:tcMar/>
             <w:vAlign w:val="center"/>
             <w:hideMark/>
           </w:tcPr>
@@ -3853,7 +3977,7 @@
                 <w:szCs w:val="20"/>
               </w:rPr>
             </w:pPr>
-            <w:hyperlink w:tooltip="Gnumeric: a spreadsheet and a part of the GNOME Desktop&#10;" w:history="1" r:id="rId45">
+            <w:hyperlink r:id="rId46" w:tooltip="Gnumeric: a spreadsheet and a part of the GNOME Desktop&#10;" w:history="1">
               <w:proofErr w:type="spellStart"/>
               <w:r>
                 <w:rPr>
@@ -3874,7 +3998,7 @@
               </w:rPr>
               <w:t> (</w:t>
             </w:r>
-            <w:hyperlink w:history="1" r:id="rId46">
+            <w:hyperlink r:id="rId47" w:history="1">
               <w:r>
                 <w:rPr>
                   <w:rStyle w:val="Hyperlink"/>
@@ -3899,12 +4023,11 @@
           <w:tcPr>
             <w:tcW w:w="1575" w:type="dxa"/>
             <w:tcBorders>
-              <w:top w:val="single" w:color="666666" w:sz="6" w:space="0"/>
-              <w:left w:val="single" w:color="666666" w:sz="6" w:space="0"/>
-              <w:bottom w:val="single" w:color="666666" w:sz="6" w:space="0"/>
-              <w:right w:val="single" w:color="666666" w:sz="6" w:space="0"/>
+              <w:top w:val="single" w:sz="6" w:space="0" w:color="666666"/>
+              <w:left w:val="single" w:sz="6" w:space="0" w:color="666666"/>
+              <w:bottom w:val="single" w:sz="6" w:space="0" w:color="666666"/>
+              <w:right w:val="single" w:sz="6" w:space="0" w:color="666666"/>
             </w:tcBorders>
-            <w:tcMar/>
             <w:vAlign w:val="center"/>
             <w:hideMark/>
           </w:tcPr>
@@ -3937,14 +4060,13 @@
           <w:tcPr>
             <w:tcW w:w="2790" w:type="dxa"/>
             <w:tcBorders>
-              <w:top w:val="single" w:color="666666" w:sz="6" w:space="0"/>
-              <w:left w:val="single" w:color="666666" w:sz="6" w:space="0"/>
-              <w:bottom w:val="single" w:color="666666" w:sz="6" w:space="0"/>
-              <w:right w:val="single" w:color="666666" w:sz="6" w:space="0"/>
+              <w:top w:val="single" w:sz="6" w:space="0" w:color="666666"/>
+              <w:left w:val="single" w:sz="6" w:space="0" w:color="666666"/>
+              <w:bottom w:val="single" w:sz="6" w:space="0" w:color="666666"/>
+              <w:right w:val="single" w:sz="6" w:space="0" w:color="666666"/>
             </w:tcBorders>
             <w:shd w:val="clear" w:color="auto" w:fill="FDFFE3"/>
             <w:noWrap/>
-            <w:tcMar/>
             <w:vAlign w:val="center"/>
             <w:hideMark/>
           </w:tcPr>
@@ -3958,7 +4080,7 @@
                 <w:szCs w:val="20"/>
               </w:rPr>
             </w:pPr>
-            <w:hyperlink w:tooltip="GRUB: the GRand Unified Bootloader&#10;" w:history="1" r:id="rId47">
+            <w:hyperlink r:id="rId48" w:tooltip="GRUB: the GRand Unified Bootloader&#10;" w:history="1">
               <w:proofErr w:type="spellStart"/>
               <w:r>
                 <w:rPr>
@@ -3979,7 +4101,7 @@
               </w:rPr>
               <w:t> (</w:t>
             </w:r>
-            <w:hyperlink w:history="1" r:id="rId48">
+            <w:hyperlink r:id="rId49" w:history="1">
               <w:r>
                 <w:rPr>
                   <w:rStyle w:val="Hyperlink"/>
@@ -4004,13 +4126,12 @@
           <w:tcPr>
             <w:tcW w:w="1575" w:type="dxa"/>
             <w:tcBorders>
-              <w:top w:val="single" w:color="666666" w:sz="6" w:space="0"/>
-              <w:left w:val="single" w:color="666666" w:sz="6" w:space="0"/>
-              <w:bottom w:val="single" w:color="666666" w:sz="6" w:space="0"/>
-              <w:right w:val="single" w:color="666666" w:sz="6" w:space="0"/>
+              <w:top w:val="single" w:sz="6" w:space="0" w:color="666666"/>
+              <w:left w:val="single" w:sz="6" w:space="0" w:color="666666"/>
+              <w:bottom w:val="single" w:sz="6" w:space="0" w:color="666666"/>
+              <w:right w:val="single" w:sz="6" w:space="0" w:color="666666"/>
             </w:tcBorders>
             <w:shd w:val="clear" w:color="auto" w:fill="FDFFE3"/>
-            <w:tcMar/>
             <w:vAlign w:val="center"/>
             <w:hideMark/>
           </w:tcPr>
@@ -4043,13 +4164,12 @@
           <w:tcPr>
             <w:tcW w:w="2790" w:type="dxa"/>
             <w:tcBorders>
-              <w:top w:val="single" w:color="666666" w:sz="6" w:space="0"/>
-              <w:left w:val="single" w:color="666666" w:sz="6" w:space="0"/>
-              <w:bottom w:val="single" w:color="666666" w:sz="6" w:space="0"/>
-              <w:right w:val="single" w:color="666666" w:sz="6" w:space="0"/>
+              <w:top w:val="single" w:sz="6" w:space="0" w:color="666666"/>
+              <w:left w:val="single" w:sz="6" w:space="0" w:color="666666"/>
+              <w:bottom w:val="single" w:sz="6" w:space="0" w:color="666666"/>
+              <w:right w:val="single" w:sz="6" w:space="0" w:color="666666"/>
             </w:tcBorders>
             <w:noWrap/>
-            <w:tcMar/>
             <w:vAlign w:val="center"/>
             <w:hideMark/>
           </w:tcPr>
@@ -4063,7 +4183,7 @@
                 <w:szCs w:val="20"/>
               </w:rPr>
             </w:pPr>
-            <w:hyperlink w:tooltip="GTK: a multi-platform toolkit for creating GUIs&#10;" w:history="1" r:id="rId49">
+            <w:hyperlink r:id="rId50" w:tooltip="GTK: a multi-platform toolkit for creating GUIs&#10;" w:history="1">
               <w:proofErr w:type="spellStart"/>
               <w:r>
                 <w:rPr>
@@ -4084,7 +4204,7 @@
               </w:rPr>
               <w:t> (</w:t>
             </w:r>
-            <w:hyperlink w:history="1" r:id="rId50">
+            <w:hyperlink r:id="rId51" w:history="1">
               <w:r>
                 <w:rPr>
                   <w:rStyle w:val="Hyperlink"/>
@@ -4109,12 +4229,11 @@
           <w:tcPr>
             <w:tcW w:w="1575" w:type="dxa"/>
             <w:tcBorders>
-              <w:top w:val="single" w:color="666666" w:sz="6" w:space="0"/>
-              <w:left w:val="single" w:color="666666" w:sz="6" w:space="0"/>
-              <w:bottom w:val="single" w:color="666666" w:sz="6" w:space="0"/>
-              <w:right w:val="single" w:color="666666" w:sz="6" w:space="0"/>
+              <w:top w:val="single" w:sz="6" w:space="0" w:color="666666"/>
+              <w:left w:val="single" w:sz="6" w:space="0" w:color="666666"/>
+              <w:bottom w:val="single" w:sz="6" w:space="0" w:color="666666"/>
+              <w:right w:val="single" w:sz="6" w:space="0" w:color="666666"/>
             </w:tcBorders>
-            <w:tcMar/>
             <w:vAlign w:val="center"/>
             <w:hideMark/>
           </w:tcPr>
@@ -4147,14 +4266,13 @@
           <w:tcPr>
             <w:tcW w:w="2790" w:type="dxa"/>
             <w:tcBorders>
-              <w:top w:val="single" w:color="666666" w:sz="6" w:space="0"/>
-              <w:left w:val="single" w:color="666666" w:sz="6" w:space="0"/>
-              <w:bottom w:val="single" w:color="666666" w:sz="6" w:space="0"/>
-              <w:right w:val="single" w:color="666666" w:sz="6" w:space="0"/>
+              <w:top w:val="single" w:sz="6" w:space="0" w:color="666666"/>
+              <w:left w:val="single" w:sz="6" w:space="0" w:color="666666"/>
+              <w:bottom w:val="single" w:sz="6" w:space="0" w:color="666666"/>
+              <w:right w:val="single" w:sz="6" w:space="0" w:color="666666"/>
             </w:tcBorders>
             <w:shd w:val="clear" w:color="auto" w:fill="FDFFE3"/>
             <w:noWrap/>
-            <w:tcMar/>
             <w:vAlign w:val="center"/>
             <w:hideMark/>
           </w:tcPr>
@@ -4168,7 +4286,7 @@
                 <w:szCs w:val="20"/>
               </w:rPr>
             </w:pPr>
-            <w:hyperlink w:tooltip="httpd: a high-performance HTTP server, Apache 2.x version series&#10;" w:history="1" r:id="rId51">
+            <w:hyperlink r:id="rId52" w:tooltip="httpd: a high-performance HTTP server, Apache 2.x version series&#10;" w:history="1">
               <w:proofErr w:type="spellStart"/>
               <w:r>
                 <w:rPr>
@@ -4189,7 +4307,7 @@
               </w:rPr>
               <w:t> (</w:t>
             </w:r>
-            <w:hyperlink w:history="1" r:id="rId52">
+            <w:hyperlink r:id="rId53" w:history="1">
               <w:r>
                 <w:rPr>
                   <w:rStyle w:val="Hyperlink"/>
@@ -4214,13 +4332,12 @@
           <w:tcPr>
             <w:tcW w:w="1575" w:type="dxa"/>
             <w:tcBorders>
-              <w:top w:val="single" w:color="666666" w:sz="6" w:space="0"/>
-              <w:left w:val="single" w:color="666666" w:sz="6" w:space="0"/>
-              <w:bottom w:val="single" w:color="666666" w:sz="6" w:space="0"/>
-              <w:right w:val="single" w:color="666666" w:sz="6" w:space="0"/>
+              <w:top w:val="single" w:sz="6" w:space="0" w:color="666666"/>
+              <w:left w:val="single" w:sz="6" w:space="0" w:color="666666"/>
+              <w:bottom w:val="single" w:sz="6" w:space="0" w:color="666666"/>
+              <w:right w:val="single" w:sz="6" w:space="0" w:color="666666"/>
             </w:tcBorders>
             <w:shd w:val="clear" w:color="auto" w:fill="FDFFE3"/>
-            <w:tcMar/>
             <w:vAlign w:val="center"/>
             <w:hideMark/>
           </w:tcPr>
@@ -4253,13 +4370,12 @@
           <w:tcPr>
             <w:tcW w:w="2790" w:type="dxa"/>
             <w:tcBorders>
-              <w:top w:val="single" w:color="666666" w:sz="6" w:space="0"/>
-              <w:left w:val="single" w:color="666666" w:sz="6" w:space="0"/>
-              <w:bottom w:val="single" w:color="666666" w:sz="6" w:space="0"/>
-              <w:right w:val="single" w:color="666666" w:sz="6" w:space="0"/>
+              <w:top w:val="single" w:sz="6" w:space="0" w:color="666666"/>
+              <w:left w:val="single" w:sz="6" w:space="0" w:color="666666"/>
+              <w:bottom w:val="single" w:sz="6" w:space="0" w:color="666666"/>
+              <w:right w:val="single" w:sz="6" w:space="0" w:color="666666"/>
             </w:tcBorders>
             <w:noWrap/>
-            <w:tcMar/>
             <w:vAlign w:val="center"/>
             <w:hideMark/>
           </w:tcPr>
@@ -4273,7 +4389,7 @@
                 <w:szCs w:val="20"/>
               </w:rPr>
             </w:pPr>
-            <w:hyperlink w:tooltip="Inkscape: a drawing tool that uses the W3C standard scalable vector graphics format (SVG)&#10;" w:history="1" r:id="rId53">
+            <w:hyperlink r:id="rId54" w:tooltip="Inkscape: a drawing tool that uses the W3C standard scalable vector graphics format (SVG)&#10;" w:history="1">
               <w:proofErr w:type="spellStart"/>
               <w:r>
                 <w:rPr>
@@ -4294,7 +4410,7 @@
               </w:rPr>
               <w:t> (</w:t>
             </w:r>
-            <w:hyperlink w:history="1" r:id="rId54">
+            <w:hyperlink r:id="rId55" w:history="1">
               <w:r>
                 <w:rPr>
                   <w:rStyle w:val="Hyperlink"/>
@@ -4319,12 +4435,11 @@
           <w:tcPr>
             <w:tcW w:w="1575" w:type="dxa"/>
             <w:tcBorders>
-              <w:top w:val="single" w:color="666666" w:sz="6" w:space="0"/>
-              <w:left w:val="single" w:color="666666" w:sz="6" w:space="0"/>
-              <w:bottom w:val="single" w:color="666666" w:sz="6" w:space="0"/>
-              <w:right w:val="single" w:color="666666" w:sz="6" w:space="0"/>
+              <w:top w:val="single" w:sz="6" w:space="0" w:color="666666"/>
+              <w:left w:val="single" w:sz="6" w:space="0" w:color="666666"/>
+              <w:bottom w:val="single" w:sz="6" w:space="0" w:color="666666"/>
+              <w:right w:val="single" w:sz="6" w:space="0" w:color="666666"/>
             </w:tcBorders>
-            <w:tcMar/>
             <w:vAlign w:val="center"/>
             <w:hideMark/>
           </w:tcPr>
@@ -4357,14 +4472,13 @@
           <w:tcPr>
             <w:tcW w:w="2790" w:type="dxa"/>
             <w:tcBorders>
-              <w:top w:val="single" w:color="666666" w:sz="6" w:space="0"/>
-              <w:left w:val="single" w:color="666666" w:sz="6" w:space="0"/>
-              <w:bottom w:val="single" w:color="666666" w:sz="6" w:space="0"/>
-              <w:right w:val="single" w:color="666666" w:sz="6" w:space="0"/>
+              <w:top w:val="single" w:sz="6" w:space="0" w:color="666666"/>
+              <w:left w:val="single" w:sz="6" w:space="0" w:color="666666"/>
+              <w:bottom w:val="single" w:sz="6" w:space="0" w:color="666666"/>
+              <w:right w:val="single" w:sz="6" w:space="0" w:color="666666"/>
             </w:tcBorders>
             <w:shd w:val="clear" w:color="auto" w:fill="FDFFE3"/>
             <w:noWrap/>
-            <w:tcMar/>
             <w:vAlign w:val="center"/>
             <w:hideMark/>
           </w:tcPr>
@@ -4378,7 +4492,7 @@
                 <w:szCs w:val="20"/>
               </w:rPr>
             </w:pPr>
-            <w:hyperlink w:tooltip="K3b: a KDE-GUI for cdrecord and cdrdao, similar to Nero&#10;" w:history="1" r:id="rId55">
+            <w:hyperlink r:id="rId56" w:tooltip="K3b: a KDE-GUI for cdrecord and cdrdao, similar to Nero&#10;" w:history="1">
               <w:r>
                 <w:rPr>
                   <w:rStyle w:val="Hyperlink"/>
@@ -4397,7 +4511,7 @@
               </w:rPr>
               <w:t> (</w:t>
             </w:r>
-            <w:hyperlink w:history="1" r:id="rId56">
+            <w:hyperlink r:id="rId57" w:history="1">
               <w:r>
                 <w:rPr>
                   <w:rStyle w:val="Hyperlink"/>
@@ -4422,13 +4536,12 @@
           <w:tcPr>
             <w:tcW w:w="1575" w:type="dxa"/>
             <w:tcBorders>
-              <w:top w:val="single" w:color="666666" w:sz="6" w:space="0"/>
-              <w:left w:val="single" w:color="666666" w:sz="6" w:space="0"/>
-              <w:bottom w:val="single" w:color="666666" w:sz="6" w:space="0"/>
-              <w:right w:val="single" w:color="666666" w:sz="6" w:space="0"/>
+              <w:top w:val="single" w:sz="6" w:space="0" w:color="666666"/>
+              <w:left w:val="single" w:sz="6" w:space="0" w:color="666666"/>
+              <w:bottom w:val="single" w:sz="6" w:space="0" w:color="666666"/>
+              <w:right w:val="single" w:sz="6" w:space="0" w:color="666666"/>
             </w:tcBorders>
             <w:shd w:val="clear" w:color="auto" w:fill="FDFFE3"/>
-            <w:tcMar/>
             <w:vAlign w:val="center"/>
             <w:hideMark/>
           </w:tcPr>
@@ -4461,13 +4574,12 @@
           <w:tcPr>
             <w:tcW w:w="2790" w:type="dxa"/>
             <w:tcBorders>
-              <w:top w:val="single" w:color="666666" w:sz="6" w:space="0"/>
-              <w:left w:val="single" w:color="666666" w:sz="6" w:space="0"/>
-              <w:bottom w:val="single" w:color="666666" w:sz="6" w:space="0"/>
-              <w:right w:val="single" w:color="666666" w:sz="6" w:space="0"/>
+              <w:top w:val="single" w:sz="6" w:space="0" w:color="666666"/>
+              <w:left w:val="single" w:sz="6" w:space="0" w:color="666666"/>
+              <w:bottom w:val="single" w:sz="6" w:space="0" w:color="666666"/>
+              <w:right w:val="single" w:sz="6" w:space="0" w:color="666666"/>
             </w:tcBorders>
             <w:noWrap/>
-            <w:tcMar/>
             <w:vAlign w:val="center"/>
             <w:hideMark/>
           </w:tcPr>
@@ -4481,7 +4593,7 @@
                 <w:szCs w:val="20"/>
               </w:rPr>
             </w:pPr>
-            <w:hyperlink w:tooltip="kmod: a set of programs for loading, inserting and removing kernel modules&#10;" w:history="1" r:id="rId57">
+            <w:hyperlink r:id="rId58" w:tooltip="kmod: a set of programs for loading, inserting and removing kernel modules&#10;" w:history="1">
               <w:proofErr w:type="spellStart"/>
               <w:r>
                 <w:rPr>
@@ -4502,7 +4614,7 @@
               </w:rPr>
               <w:t> (</w:t>
             </w:r>
-            <w:hyperlink w:history="1" r:id="rId58">
+            <w:hyperlink r:id="rId59" w:history="1">
               <w:r>
                 <w:rPr>
                   <w:rStyle w:val="Hyperlink"/>
@@ -4527,12 +4639,11 @@
           <w:tcPr>
             <w:tcW w:w="1575" w:type="dxa"/>
             <w:tcBorders>
-              <w:top w:val="single" w:color="666666" w:sz="6" w:space="0"/>
-              <w:left w:val="single" w:color="666666" w:sz="6" w:space="0"/>
-              <w:bottom w:val="single" w:color="666666" w:sz="6" w:space="0"/>
-              <w:right w:val="single" w:color="666666" w:sz="6" w:space="0"/>
+              <w:top w:val="single" w:sz="6" w:space="0" w:color="666666"/>
+              <w:left w:val="single" w:sz="6" w:space="0" w:color="666666"/>
+              <w:bottom w:val="single" w:sz="6" w:space="0" w:color="666666"/>
+              <w:right w:val="single" w:sz="6" w:space="0" w:color="666666"/>
             </w:tcBorders>
-            <w:tcMar/>
             <w:vAlign w:val="center"/>
             <w:hideMark/>
           </w:tcPr>
@@ -4565,14 +4676,13 @@
           <w:tcPr>
             <w:tcW w:w="2790" w:type="dxa"/>
             <w:tcBorders>
-              <w:top w:val="single" w:color="666666" w:sz="6" w:space="0"/>
-              <w:left w:val="single" w:color="666666" w:sz="6" w:space="0"/>
-              <w:bottom w:val="single" w:color="666666" w:sz="6" w:space="0"/>
-              <w:right w:val="single" w:color="666666" w:sz="6" w:space="0"/>
+              <w:top w:val="single" w:sz="6" w:space="0" w:color="666666"/>
+              <w:left w:val="single" w:sz="6" w:space="0" w:color="666666"/>
+              <w:bottom w:val="single" w:sz="6" w:space="0" w:color="666666"/>
+              <w:right w:val="single" w:sz="6" w:space="0" w:color="666666"/>
             </w:tcBorders>
             <w:shd w:val="clear" w:color="auto" w:fill="FDFFE3"/>
             <w:noWrap/>
-            <w:tcMar/>
             <w:vAlign w:val="center"/>
             <w:hideMark/>
           </w:tcPr>
@@ -4586,7 +4696,7 @@
                 <w:szCs w:val="20"/>
               </w:rPr>
             </w:pPr>
-            <w:hyperlink w:tooltip="Krita: a cross-platform application that offers an end-to-end solution for creating digital art files from scratch&#10;" w:history="1" r:id="rId59">
+            <w:hyperlink r:id="rId60" w:tooltip="Krita: a cross-platform application that offers an end-to-end solution for creating digital art files from scratch&#10;" w:history="1">
               <w:proofErr w:type="spellStart"/>
               <w:r>
                 <w:rPr>
@@ -4607,7 +4717,7 @@
               </w:rPr>
               <w:t> (</w:t>
             </w:r>
-            <w:hyperlink w:history="1" r:id="rId60">
+            <w:hyperlink r:id="rId61" w:history="1">
               <w:r>
                 <w:rPr>
                   <w:rStyle w:val="Hyperlink"/>
@@ -4632,13 +4742,12 @@
           <w:tcPr>
             <w:tcW w:w="1575" w:type="dxa"/>
             <w:tcBorders>
-              <w:top w:val="single" w:color="666666" w:sz="6" w:space="0"/>
-              <w:left w:val="single" w:color="666666" w:sz="6" w:space="0"/>
-              <w:bottom w:val="single" w:color="666666" w:sz="6" w:space="0"/>
-              <w:right w:val="single" w:color="666666" w:sz="6" w:space="0"/>
+              <w:top w:val="single" w:sz="6" w:space="0" w:color="666666"/>
+              <w:left w:val="single" w:sz="6" w:space="0" w:color="666666"/>
+              <w:bottom w:val="single" w:sz="6" w:space="0" w:color="666666"/>
+              <w:right w:val="single" w:sz="6" w:space="0" w:color="666666"/>
             </w:tcBorders>
             <w:shd w:val="clear" w:color="auto" w:fill="FDFFE3"/>
-            <w:tcMar/>
             <w:vAlign w:val="center"/>
             <w:hideMark/>
           </w:tcPr>
@@ -4671,13 +4780,12 @@
           <w:tcPr>
             <w:tcW w:w="2790" w:type="dxa"/>
             <w:tcBorders>
-              <w:top w:val="single" w:color="666666" w:sz="6" w:space="0"/>
-              <w:left w:val="single" w:color="666666" w:sz="6" w:space="0"/>
-              <w:bottom w:val="single" w:color="666666" w:sz="6" w:space="0"/>
-              <w:right w:val="single" w:color="666666" w:sz="6" w:space="0"/>
+              <w:top w:val="single" w:sz="6" w:space="0" w:color="666666"/>
+              <w:left w:val="single" w:sz="6" w:space="0" w:color="666666"/>
+              <w:bottom w:val="single" w:sz="6" w:space="0" w:color="666666"/>
+              <w:right w:val="single" w:sz="6" w:space="0" w:color="666666"/>
             </w:tcBorders>
             <w:noWrap/>
-            <w:tcMar/>
             <w:vAlign w:val="center"/>
             <w:hideMark/>
           </w:tcPr>
@@ -4691,7 +4799,7 @@
                 <w:szCs w:val="20"/>
               </w:rPr>
             </w:pPr>
-            <w:hyperlink w:tooltip="LibreOffice: a free personal productivity suite&#10;" w:history="1" r:id="rId61">
+            <w:hyperlink r:id="rId62" w:tooltip="LibreOffice: a free personal productivity suite&#10;" w:history="1">
               <w:proofErr w:type="spellStart"/>
               <w:r>
                 <w:rPr>
@@ -4712,7 +4820,7 @@
               </w:rPr>
               <w:t> (</w:t>
             </w:r>
-            <w:hyperlink w:history="1" r:id="rId62">
+            <w:hyperlink r:id="rId63" w:history="1">
               <w:r>
                 <w:rPr>
                   <w:rStyle w:val="Hyperlink"/>
@@ -4737,12 +4845,11 @@
           <w:tcPr>
             <w:tcW w:w="1575" w:type="dxa"/>
             <w:tcBorders>
-              <w:top w:val="single" w:color="666666" w:sz="6" w:space="0"/>
-              <w:left w:val="single" w:color="666666" w:sz="6" w:space="0"/>
-              <w:bottom w:val="single" w:color="666666" w:sz="6" w:space="0"/>
-              <w:right w:val="single" w:color="666666" w:sz="6" w:space="0"/>
+              <w:top w:val="single" w:sz="6" w:space="0" w:color="666666"/>
+              <w:left w:val="single" w:sz="6" w:space="0" w:color="666666"/>
+              <w:bottom w:val="single" w:sz="6" w:space="0" w:color="666666"/>
+              <w:right w:val="single" w:sz="6" w:space="0" w:color="666666"/>
             </w:tcBorders>
-            <w:tcMar/>
             <w:vAlign w:val="center"/>
             <w:hideMark/>
           </w:tcPr>
@@ -4777,14 +4884,13 @@
           <w:tcPr>
             <w:tcW w:w="2790" w:type="dxa"/>
             <w:tcBorders>
-              <w:top w:val="single" w:color="666666" w:sz="6" w:space="0"/>
-              <w:left w:val="single" w:color="666666" w:sz="6" w:space="0"/>
-              <w:bottom w:val="single" w:color="666666" w:sz="6" w:space="0"/>
-              <w:right w:val="single" w:color="666666" w:sz="6" w:space="0"/>
+              <w:top w:val="single" w:sz="6" w:space="0" w:color="666666"/>
+              <w:left w:val="single" w:sz="6" w:space="0" w:color="666666"/>
+              <w:bottom w:val="single" w:sz="6" w:space="0" w:color="666666"/>
+              <w:right w:val="single" w:sz="6" w:space="0" w:color="666666"/>
             </w:tcBorders>
             <w:shd w:val="clear" w:color="auto" w:fill="FDFFE3"/>
             <w:noWrap/>
-            <w:tcMar/>
             <w:vAlign w:val="center"/>
             <w:hideMark/>
           </w:tcPr>
@@ -4798,7 +4904,7 @@
                 <w:szCs w:val="20"/>
               </w:rPr>
             </w:pPr>
-            <w:hyperlink w:tooltip="Linux kernel: a UNIX clone written from scratch by Linus Torvalds&#10;" w:history="1" r:id="rId63">
+            <w:hyperlink r:id="rId64" w:tooltip="Linux kernel: a UNIX clone written from scratch by Linus Torvalds&#10;" w:history="1">
               <w:proofErr w:type="spellStart"/>
               <w:r>
                 <w:rPr>
@@ -4819,7 +4925,7 @@
               </w:rPr>
               <w:t> (</w:t>
             </w:r>
-            <w:hyperlink w:history="1" r:id="rId64">
+            <w:hyperlink r:id="rId65" w:history="1">
               <w:r>
                 <w:rPr>
                   <w:rStyle w:val="Hyperlink"/>
@@ -4844,13 +4950,12 @@
           <w:tcPr>
             <w:tcW w:w="1575" w:type="dxa"/>
             <w:tcBorders>
-              <w:top w:val="single" w:color="666666" w:sz="6" w:space="0"/>
-              <w:left w:val="single" w:color="666666" w:sz="6" w:space="0"/>
-              <w:bottom w:val="single" w:color="666666" w:sz="6" w:space="0"/>
-              <w:right w:val="single" w:color="666666" w:sz="6" w:space="0"/>
+              <w:top w:val="single" w:sz="6" w:space="0" w:color="666666"/>
+              <w:left w:val="single" w:sz="6" w:space="0" w:color="666666"/>
+              <w:bottom w:val="single" w:sz="6" w:space="0" w:color="666666"/>
+              <w:right w:val="single" w:sz="6" w:space="0" w:color="666666"/>
             </w:tcBorders>
             <w:shd w:val="clear" w:color="auto" w:fill="FDFFE3"/>
-            <w:tcMar/>
             <w:vAlign w:val="center"/>
             <w:hideMark/>
           </w:tcPr>
@@ -4883,13 +4988,12 @@
           <w:tcPr>
             <w:tcW w:w="2790" w:type="dxa"/>
             <w:tcBorders>
-              <w:top w:val="single" w:color="666666" w:sz="6" w:space="0"/>
-              <w:left w:val="single" w:color="666666" w:sz="6" w:space="0"/>
-              <w:bottom w:val="single" w:color="666666" w:sz="6" w:space="0"/>
-              <w:right w:val="single" w:color="666666" w:sz="6" w:space="0"/>
+              <w:top w:val="single" w:sz="6" w:space="0" w:color="666666"/>
+              <w:left w:val="single" w:sz="6" w:space="0" w:color="666666"/>
+              <w:bottom w:val="single" w:sz="6" w:space="0" w:color="666666"/>
+              <w:right w:val="single" w:sz="6" w:space="0" w:color="666666"/>
             </w:tcBorders>
             <w:noWrap/>
-            <w:tcMar/>
             <w:vAlign w:val="center"/>
             <w:hideMark/>
           </w:tcPr>
@@ -4906,7 +5010,7 @@
                 <w:szCs w:val="20"/>
               </w:rPr>
             </w:pPr>
-            <w:hyperlink w:tooltip="LXDE: a lightweight, fast and energy-saving desktop environment&#10;" w:history="1" r:id="rId65">
+            <w:hyperlink r:id="rId66" w:tooltip="LXDE: a lightweight, fast and energy-saving desktop environment&#10;" w:history="1">
               <w:proofErr w:type="spellStart"/>
               <w:r>
                 <w:rPr>
@@ -4927,7 +5031,7 @@
               </w:rPr>
               <w:t> (</w:t>
             </w:r>
-            <w:hyperlink w:history="1" r:id="rId66">
+            <w:hyperlink r:id="rId67" w:history="1">
               <w:r>
                 <w:rPr>
                   <w:rStyle w:val="Hyperlink"/>
@@ -4952,13 +5056,12 @@
           <w:tcPr>
             <w:tcW w:w="1575" w:type="dxa"/>
             <w:tcBorders>
-              <w:top w:val="single" w:color="666666" w:sz="6" w:space="0"/>
-              <w:left w:val="single" w:color="666666" w:sz="6" w:space="0"/>
-              <w:bottom w:val="single" w:color="666666" w:sz="6" w:space="0"/>
-              <w:right w:val="single" w:color="666666" w:sz="6" w:space="0"/>
+              <w:top w:val="single" w:sz="6" w:space="0" w:color="666666"/>
+              <w:left w:val="single" w:sz="6" w:space="0" w:color="666666"/>
+              <w:bottom w:val="single" w:sz="6" w:space="0" w:color="666666"/>
+              <w:right w:val="single" w:sz="6" w:space="0" w:color="666666"/>
             </w:tcBorders>
             <w:noWrap/>
-            <w:tcMar/>
             <w:vAlign w:val="center"/>
             <w:hideMark/>
           </w:tcPr>
@@ -4995,14 +5098,13 @@
           <w:tcPr>
             <w:tcW w:w="2790" w:type="dxa"/>
             <w:tcBorders>
-              <w:top w:val="single" w:color="666666" w:sz="6" w:space="0"/>
-              <w:left w:val="single" w:color="666666" w:sz="6" w:space="0"/>
-              <w:bottom w:val="single" w:color="666666" w:sz="6" w:space="0"/>
-              <w:right w:val="single" w:color="666666" w:sz="6" w:space="0"/>
+              <w:top w:val="single" w:sz="6" w:space="0" w:color="666666"/>
+              <w:left w:val="single" w:sz="6" w:space="0" w:color="666666"/>
+              <w:bottom w:val="single" w:sz="6" w:space="0" w:color="666666"/>
+              <w:right w:val="single" w:sz="6" w:space="0" w:color="666666"/>
             </w:tcBorders>
             <w:shd w:val="clear" w:color="auto" w:fill="FDFFE3"/>
             <w:noWrap/>
-            <w:tcMar/>
             <w:vAlign w:val="center"/>
             <w:hideMark/>
           </w:tcPr>
@@ -5016,7 +5118,7 @@
                 <w:szCs w:val="20"/>
               </w:rPr>
             </w:pPr>
-            <w:hyperlink w:tooltip="MariaDB: a robust SQL server, a fork of MySQL&#10;" w:history="1" r:id="rId67">
+            <w:hyperlink r:id="rId68" w:tooltip="MariaDB: a robust SQL server, a fork of MySQL&#10;" w:history="1">
               <w:proofErr w:type="spellStart"/>
               <w:r>
                 <w:rPr>
@@ -5037,7 +5139,7 @@
               </w:rPr>
               <w:t> (</w:t>
             </w:r>
-            <w:hyperlink w:history="1" r:id="rId68">
+            <w:hyperlink r:id="rId69" w:history="1">
               <w:r>
                 <w:rPr>
                   <w:rStyle w:val="Hyperlink"/>
@@ -5062,13 +5164,12 @@
           <w:tcPr>
             <w:tcW w:w="1575" w:type="dxa"/>
             <w:tcBorders>
-              <w:top w:val="single" w:color="666666" w:sz="6" w:space="0"/>
-              <w:left w:val="single" w:color="666666" w:sz="6" w:space="0"/>
-              <w:bottom w:val="single" w:color="666666" w:sz="6" w:space="0"/>
-              <w:right w:val="single" w:color="666666" w:sz="6" w:space="0"/>
+              <w:top w:val="single" w:sz="6" w:space="0" w:color="666666"/>
+              <w:left w:val="single" w:sz="6" w:space="0" w:color="666666"/>
+              <w:bottom w:val="single" w:sz="6" w:space="0" w:color="666666"/>
+              <w:right w:val="single" w:sz="6" w:space="0" w:color="666666"/>
             </w:tcBorders>
             <w:shd w:val="clear" w:color="auto" w:fill="FDFFE3"/>
-            <w:tcMar/>
             <w:vAlign w:val="center"/>
             <w:hideMark/>
           </w:tcPr>
@@ -5101,13 +5202,12 @@
           <w:tcPr>
             <w:tcW w:w="2790" w:type="dxa"/>
             <w:tcBorders>
-              <w:top w:val="single" w:color="666666" w:sz="6" w:space="0"/>
-              <w:left w:val="single" w:color="666666" w:sz="6" w:space="0"/>
-              <w:bottom w:val="single" w:color="666666" w:sz="6" w:space="0"/>
-              <w:right w:val="single" w:color="666666" w:sz="6" w:space="0"/>
+              <w:top w:val="single" w:sz="6" w:space="0" w:color="666666"/>
+              <w:left w:val="single" w:sz="6" w:space="0" w:color="666666"/>
+              <w:bottom w:val="single" w:sz="6" w:space="0" w:color="666666"/>
+              <w:right w:val="single" w:sz="6" w:space="0" w:color="666666"/>
             </w:tcBorders>
             <w:noWrap/>
-            <w:tcMar/>
             <w:vAlign w:val="center"/>
             <w:hideMark/>
           </w:tcPr>
@@ -5121,7 +5221,7 @@
                 <w:szCs w:val="20"/>
               </w:rPr>
             </w:pPr>
-            <w:hyperlink w:tooltip="MATE: a traditional desktop environment forked from GNOME 2&#10;" w:history="1" r:id="rId69">
+            <w:hyperlink r:id="rId70" w:tooltip="MATE: a traditional desktop environment forked from GNOME 2&#10;" w:history="1">
               <w:r>
                 <w:rPr>
                   <w:rStyle w:val="Hyperlink"/>
@@ -5140,7 +5240,7 @@
               </w:rPr>
               <w:t> (</w:t>
             </w:r>
-            <w:hyperlink w:history="1" r:id="rId70">
+            <w:hyperlink r:id="rId71" w:history="1">
               <w:r>
                 <w:rPr>
                   <w:rStyle w:val="Hyperlink"/>
@@ -5165,12 +5265,11 @@
           <w:tcPr>
             <w:tcW w:w="1575" w:type="dxa"/>
             <w:tcBorders>
-              <w:top w:val="single" w:color="666666" w:sz="6" w:space="0"/>
-              <w:left w:val="single" w:color="666666" w:sz="6" w:space="0"/>
-              <w:bottom w:val="single" w:color="666666" w:sz="6" w:space="0"/>
-              <w:right w:val="single" w:color="666666" w:sz="6" w:space="0"/>
+              <w:top w:val="single" w:sz="6" w:space="0" w:color="666666"/>
+              <w:left w:val="single" w:sz="6" w:space="0" w:color="666666"/>
+              <w:bottom w:val="single" w:sz="6" w:space="0" w:color="666666"/>
+              <w:right w:val="single" w:sz="6" w:space="0" w:color="666666"/>
             </w:tcBorders>
-            <w:tcMar/>
             <w:vAlign w:val="center"/>
             <w:hideMark/>
           </w:tcPr>
@@ -5204,14 +5303,13 @@
           <w:tcPr>
             <w:tcW w:w="2790" w:type="dxa"/>
             <w:tcBorders>
-              <w:top w:val="single" w:color="666666" w:sz="6" w:space="0"/>
-              <w:left w:val="single" w:color="666666" w:sz="6" w:space="0"/>
-              <w:bottom w:val="single" w:color="666666" w:sz="6" w:space="0"/>
-              <w:right w:val="single" w:color="666666" w:sz="6" w:space="0"/>
+              <w:top w:val="single" w:sz="6" w:space="0" w:color="666666"/>
+              <w:left w:val="single" w:sz="6" w:space="0" w:color="666666"/>
+              <w:bottom w:val="single" w:sz="6" w:space="0" w:color="666666"/>
+              <w:right w:val="single" w:sz="6" w:space="0" w:color="666666"/>
             </w:tcBorders>
             <w:shd w:val="clear" w:color="auto" w:fill="FDFFE3"/>
             <w:noWrap/>
-            <w:tcMar/>
             <w:vAlign w:val="center"/>
             <w:hideMark/>
           </w:tcPr>
@@ -5225,7 +5323,7 @@
                 <w:szCs w:val="20"/>
               </w:rPr>
             </w:pPr>
-            <w:hyperlink w:tooltip="Mesa: a 3D graphics library&#10;" w:history="1" r:id="rId71">
+            <w:hyperlink r:id="rId72" w:tooltip="Mesa: a 3D graphics library&#10;" w:history="1">
               <w:r>
                 <w:rPr>
                   <w:rStyle w:val="Hyperlink"/>
@@ -5244,7 +5342,7 @@
               </w:rPr>
               <w:t> (</w:t>
             </w:r>
-            <w:hyperlink w:history="1" r:id="rId72">
+            <w:hyperlink r:id="rId73" w:history="1">
               <w:r>
                 <w:rPr>
                   <w:rStyle w:val="Hyperlink"/>
@@ -5269,13 +5367,12 @@
           <w:tcPr>
             <w:tcW w:w="1575" w:type="dxa"/>
             <w:tcBorders>
-              <w:top w:val="single" w:color="666666" w:sz="6" w:space="0"/>
-              <w:left w:val="single" w:color="666666" w:sz="6" w:space="0"/>
-              <w:bottom w:val="single" w:color="666666" w:sz="6" w:space="0"/>
-              <w:right w:val="single" w:color="666666" w:sz="6" w:space="0"/>
+              <w:top w:val="single" w:sz="6" w:space="0" w:color="666666"/>
+              <w:left w:val="single" w:sz="6" w:space="0" w:color="666666"/>
+              <w:bottom w:val="single" w:sz="6" w:space="0" w:color="666666"/>
+              <w:right w:val="single" w:sz="6" w:space="0" w:color="666666"/>
             </w:tcBorders>
             <w:shd w:val="clear" w:color="auto" w:fill="FDFFE3"/>
-            <w:tcMar/>
             <w:vAlign w:val="center"/>
             <w:hideMark/>
           </w:tcPr>
@@ -5309,13 +5406,12 @@
           <w:tcPr>
             <w:tcW w:w="2790" w:type="dxa"/>
             <w:tcBorders>
-              <w:top w:val="single" w:color="666666" w:sz="6" w:space="0"/>
-              <w:left w:val="single" w:color="666666" w:sz="6" w:space="0"/>
-              <w:bottom w:val="single" w:color="666666" w:sz="6" w:space="0"/>
-              <w:right w:val="single" w:color="666666" w:sz="6" w:space="0"/>
+              <w:top w:val="single" w:sz="6" w:space="0" w:color="666666"/>
+              <w:left w:val="single" w:sz="6" w:space="0" w:color="666666"/>
+              <w:bottom w:val="single" w:sz="6" w:space="0" w:color="666666"/>
+              <w:right w:val="single" w:sz="6" w:space="0" w:color="666666"/>
             </w:tcBorders>
             <w:noWrap/>
-            <w:tcMar/>
             <w:vAlign w:val="center"/>
             <w:hideMark/>
           </w:tcPr>
@@ -5329,7 +5425,7 @@
                 <w:szCs w:val="20"/>
               </w:rPr>
             </w:pPr>
-            <w:hyperlink w:tooltip="MySQL: an SQL database server&#10;" w:history="1" r:id="rId73">
+            <w:hyperlink r:id="rId74" w:tooltip="MySQL: an SQL database server&#10;" w:history="1">
               <w:proofErr w:type="spellStart"/>
               <w:r>
                 <w:rPr>
@@ -5350,7 +5446,7 @@
               </w:rPr>
               <w:t> (</w:t>
             </w:r>
-            <w:hyperlink w:history="1" r:id="rId74">
+            <w:hyperlink r:id="rId75" w:history="1">
               <w:r>
                 <w:rPr>
                   <w:rStyle w:val="Hyperlink"/>
@@ -5375,12 +5471,11 @@
           <w:tcPr>
             <w:tcW w:w="1575" w:type="dxa"/>
             <w:tcBorders>
-              <w:top w:val="single" w:color="666666" w:sz="6" w:space="0"/>
-              <w:left w:val="single" w:color="666666" w:sz="6" w:space="0"/>
-              <w:bottom w:val="single" w:color="666666" w:sz="6" w:space="0"/>
-              <w:right w:val="single" w:color="666666" w:sz="6" w:space="0"/>
+              <w:top w:val="single" w:sz="6" w:space="0" w:color="666666"/>
+              <w:left w:val="single" w:sz="6" w:space="0" w:color="666666"/>
+              <w:bottom w:val="single" w:sz="6" w:space="0" w:color="666666"/>
+              <w:right w:val="single" w:sz="6" w:space="0" w:color="666666"/>
             </w:tcBorders>
-            <w:tcMar/>
             <w:vAlign w:val="center"/>
             <w:hideMark/>
           </w:tcPr>
@@ -5413,14 +5508,13 @@
           <w:tcPr>
             <w:tcW w:w="2790" w:type="dxa"/>
             <w:tcBorders>
-              <w:top w:val="single" w:color="666666" w:sz="6" w:space="0"/>
-              <w:left w:val="single" w:color="666666" w:sz="6" w:space="0"/>
-              <w:bottom w:val="single" w:color="666666" w:sz="6" w:space="0"/>
-              <w:right w:val="single" w:color="666666" w:sz="6" w:space="0"/>
+              <w:top w:val="single" w:sz="6" w:space="0" w:color="666666"/>
+              <w:left w:val="single" w:sz="6" w:space="0" w:color="666666"/>
+              <w:bottom w:val="single" w:sz="6" w:space="0" w:color="666666"/>
+              <w:right w:val="single" w:sz="6" w:space="0" w:color="666666"/>
             </w:tcBorders>
             <w:shd w:val="clear" w:color="auto" w:fill="FDFFE3"/>
             <w:noWrap/>
-            <w:tcMar/>
             <w:vAlign w:val="center"/>
             <w:hideMark/>
           </w:tcPr>
@@ -5434,7 +5528,7 @@
                 <w:szCs w:val="20"/>
               </w:rPr>
             </w:pPr>
-            <w:hyperlink w:tooltip="Nautilus: a file manager for the GNOME desktop&#10;" w:history="1" r:id="rId75">
+            <w:hyperlink r:id="rId76" w:tooltip="Nautilus: a file manager for the GNOME desktop&#10;" w:history="1">
               <w:proofErr w:type="spellStart"/>
               <w:r>
                 <w:rPr>
@@ -5455,7 +5549,7 @@
               </w:rPr>
               <w:t> (</w:t>
             </w:r>
-            <w:hyperlink w:history="1" r:id="rId76">
+            <w:hyperlink r:id="rId77" w:history="1">
               <w:r>
                 <w:rPr>
                   <w:rStyle w:val="Hyperlink"/>
@@ -5480,13 +5574,12 @@
           <w:tcPr>
             <w:tcW w:w="1575" w:type="dxa"/>
             <w:tcBorders>
-              <w:top w:val="single" w:color="666666" w:sz="6" w:space="0"/>
-              <w:left w:val="single" w:color="666666" w:sz="6" w:space="0"/>
-              <w:bottom w:val="single" w:color="666666" w:sz="6" w:space="0"/>
-              <w:right w:val="single" w:color="666666" w:sz="6" w:space="0"/>
+              <w:top w:val="single" w:sz="6" w:space="0" w:color="666666"/>
+              <w:left w:val="single" w:sz="6" w:space="0" w:color="666666"/>
+              <w:bottom w:val="single" w:sz="6" w:space="0" w:color="666666"/>
+              <w:right w:val="single" w:sz="6" w:space="0" w:color="666666"/>
             </w:tcBorders>
             <w:shd w:val="clear" w:color="auto" w:fill="FDFFE3"/>
-            <w:tcMar/>
             <w:vAlign w:val="center"/>
             <w:hideMark/>
           </w:tcPr>
@@ -5519,13 +5612,12 @@
           <w:tcPr>
             <w:tcW w:w="2790" w:type="dxa"/>
             <w:tcBorders>
-              <w:top w:val="single" w:color="666666" w:sz="6" w:space="0"/>
-              <w:left w:val="single" w:color="666666" w:sz="6" w:space="0"/>
-              <w:bottom w:val="single" w:color="666666" w:sz="6" w:space="0"/>
-              <w:right w:val="single" w:color="666666" w:sz="6" w:space="0"/>
+              <w:top w:val="single" w:sz="6" w:space="0" w:color="666666"/>
+              <w:left w:val="single" w:sz="6" w:space="0" w:color="666666"/>
+              <w:bottom w:val="single" w:sz="6" w:space="0" w:color="666666"/>
+              <w:right w:val="single" w:sz="6" w:space="0" w:color="666666"/>
             </w:tcBorders>
             <w:noWrap/>
-            <w:tcMar/>
             <w:vAlign w:val="center"/>
             <w:hideMark/>
           </w:tcPr>
@@ -5539,7 +5631,7 @@
                 <w:szCs w:val="20"/>
               </w:rPr>
             </w:pPr>
-            <w:hyperlink w:tooltip="NVIDIA: a proprietary display driver for Linux, FreeBSD and Solaris&#10;" w:history="1" r:id="rId77">
+            <w:hyperlink r:id="rId78" w:tooltip="NVIDIA: a proprietary display driver for Linux, FreeBSD and Solaris&#10;" w:history="1">
               <w:r>
                 <w:rPr>
                   <w:rStyle w:val="Hyperlink"/>
@@ -5558,7 +5650,7 @@
               </w:rPr>
               <w:t> (</w:t>
             </w:r>
-            <w:hyperlink w:history="1" r:id="rId78">
+            <w:hyperlink r:id="rId79" w:history="1">
               <w:r>
                 <w:rPr>
                   <w:rStyle w:val="Hyperlink"/>
@@ -5583,12 +5675,11 @@
           <w:tcPr>
             <w:tcW w:w="1575" w:type="dxa"/>
             <w:tcBorders>
-              <w:top w:val="single" w:color="666666" w:sz="6" w:space="0"/>
-              <w:left w:val="single" w:color="666666" w:sz="6" w:space="0"/>
-              <w:bottom w:val="single" w:color="666666" w:sz="6" w:space="0"/>
-              <w:right w:val="single" w:color="666666" w:sz="6" w:space="0"/>
+              <w:top w:val="single" w:sz="6" w:space="0" w:color="666666"/>
+              <w:left w:val="single" w:sz="6" w:space="0" w:color="666666"/>
+              <w:bottom w:val="single" w:sz="6" w:space="0" w:color="666666"/>
+              <w:right w:val="single" w:sz="6" w:space="0" w:color="666666"/>
             </w:tcBorders>
-            <w:tcMar/>
             <w:vAlign w:val="center"/>
             <w:hideMark/>
           </w:tcPr>
@@ -5621,14 +5712,13 @@
           <w:tcPr>
             <w:tcW w:w="2790" w:type="dxa"/>
             <w:tcBorders>
-              <w:top w:val="single" w:color="666666" w:sz="6" w:space="0"/>
-              <w:left w:val="single" w:color="666666" w:sz="6" w:space="0"/>
-              <w:bottom w:val="single" w:color="666666" w:sz="6" w:space="0"/>
-              <w:right w:val="single" w:color="666666" w:sz="6" w:space="0"/>
+              <w:top w:val="single" w:sz="6" w:space="0" w:color="666666"/>
+              <w:left w:val="single" w:sz="6" w:space="0" w:color="666666"/>
+              <w:bottom w:val="single" w:sz="6" w:space="0" w:color="666666"/>
+              <w:right w:val="single" w:sz="6" w:space="0" w:color="666666"/>
             </w:tcBorders>
             <w:shd w:val="clear" w:color="auto" w:fill="FDFFE3"/>
             <w:noWrap/>
-            <w:tcMar/>
             <w:vAlign w:val="center"/>
             <w:hideMark/>
           </w:tcPr>
@@ -5642,7 +5732,7 @@
                 <w:szCs w:val="20"/>
               </w:rPr>
             </w:pPr>
-            <w:hyperlink w:tooltip="Openbox: a standards-compliant, lightweight, extensible window manager&#10;" w:history="1" r:id="rId79">
+            <w:hyperlink r:id="rId80" w:tooltip="Openbox: a standards-compliant, lightweight, extensible window manager&#10;" w:history="1">
               <w:proofErr w:type="spellStart"/>
               <w:r>
                 <w:rPr>
@@ -5663,7 +5753,7 @@
               </w:rPr>
               <w:t> (</w:t>
             </w:r>
-            <w:hyperlink w:history="1" r:id="rId80">
+            <w:hyperlink r:id="rId81" w:history="1">
               <w:r>
                 <w:rPr>
                   <w:rStyle w:val="Hyperlink"/>
@@ -5688,13 +5778,12 @@
           <w:tcPr>
             <w:tcW w:w="1575" w:type="dxa"/>
             <w:tcBorders>
-              <w:top w:val="single" w:color="666666" w:sz="6" w:space="0"/>
-              <w:left w:val="single" w:color="666666" w:sz="6" w:space="0"/>
-              <w:bottom w:val="single" w:color="666666" w:sz="6" w:space="0"/>
-              <w:right w:val="single" w:color="666666" w:sz="6" w:space="0"/>
+              <w:top w:val="single" w:sz="6" w:space="0" w:color="666666"/>
+              <w:left w:val="single" w:sz="6" w:space="0" w:color="666666"/>
+              <w:bottom w:val="single" w:sz="6" w:space="0" w:color="666666"/>
+              <w:right w:val="single" w:sz="6" w:space="0" w:color="666666"/>
             </w:tcBorders>
             <w:shd w:val="clear" w:color="auto" w:fill="FDFFE3"/>
-            <w:tcMar/>
             <w:vAlign w:val="center"/>
             <w:hideMark/>
           </w:tcPr>
@@ -5727,13 +5816,12 @@
           <w:tcPr>
             <w:tcW w:w="2790" w:type="dxa"/>
             <w:tcBorders>
-              <w:top w:val="single" w:color="666666" w:sz="6" w:space="0"/>
-              <w:left w:val="single" w:color="666666" w:sz="6" w:space="0"/>
-              <w:bottom w:val="single" w:color="666666" w:sz="6" w:space="0"/>
-              <w:right w:val="single" w:color="666666" w:sz="6" w:space="0"/>
+              <w:top w:val="single" w:sz="6" w:space="0" w:color="666666"/>
+              <w:left w:val="single" w:sz="6" w:space="0" w:color="666666"/>
+              <w:bottom w:val="single" w:sz="6" w:space="0" w:color="666666"/>
+              <w:right w:val="single" w:sz="6" w:space="0" w:color="666666"/>
             </w:tcBorders>
             <w:noWrap/>
-            <w:tcMar/>
             <w:vAlign w:val="center"/>
             <w:hideMark/>
           </w:tcPr>
@@ -5747,7 +5835,7 @@
                 <w:szCs w:val="20"/>
               </w:rPr>
             </w:pPr>
-            <w:hyperlink w:tooltip="OpenJDK: a complete and free implementation of Java SE, the core Java platform&#10;" w:history="1" r:id="rId81">
+            <w:hyperlink r:id="rId82" w:tooltip="OpenJDK: a complete and free implementation of Java SE, the core Java platform&#10;" w:history="1">
               <w:proofErr w:type="spellStart"/>
               <w:r>
                 <w:rPr>
@@ -5768,7 +5856,7 @@
               </w:rPr>
               <w:t> (</w:t>
             </w:r>
-            <w:hyperlink w:history="1" r:id="rId82">
+            <w:hyperlink r:id="rId83" w:history="1">
               <w:r>
                 <w:rPr>
                   <w:rStyle w:val="Hyperlink"/>
@@ -5793,12 +5881,11 @@
           <w:tcPr>
             <w:tcW w:w="1575" w:type="dxa"/>
             <w:tcBorders>
-              <w:top w:val="single" w:color="666666" w:sz="6" w:space="0"/>
-              <w:left w:val="single" w:color="666666" w:sz="6" w:space="0"/>
-              <w:bottom w:val="single" w:color="666666" w:sz="6" w:space="0"/>
-              <w:right w:val="single" w:color="666666" w:sz="6" w:space="0"/>
+              <w:top w:val="single" w:sz="6" w:space="0" w:color="666666"/>
+              <w:left w:val="single" w:sz="6" w:space="0" w:color="666666"/>
+              <w:bottom w:val="single" w:sz="6" w:space="0" w:color="666666"/>
+              <w:right w:val="single" w:sz="6" w:space="0" w:color="666666"/>
             </w:tcBorders>
-            <w:tcMar/>
             <w:vAlign w:val="center"/>
             <w:hideMark/>
           </w:tcPr>
@@ -5831,14 +5918,13 @@
           <w:tcPr>
             <w:tcW w:w="2790" w:type="dxa"/>
             <w:tcBorders>
-              <w:top w:val="single" w:color="666666" w:sz="6" w:space="0"/>
-              <w:left w:val="single" w:color="666666" w:sz="6" w:space="0"/>
-              <w:bottom w:val="single" w:color="666666" w:sz="6" w:space="0"/>
-              <w:right w:val="single" w:color="666666" w:sz="6" w:space="0"/>
+              <w:top w:val="single" w:sz="6" w:space="0" w:color="666666"/>
+              <w:left w:val="single" w:sz="6" w:space="0" w:color="666666"/>
+              <w:bottom w:val="single" w:sz="6" w:space="0" w:color="666666"/>
+              <w:right w:val="single" w:sz="6" w:space="0" w:color="666666"/>
             </w:tcBorders>
             <w:shd w:val="clear" w:color="auto" w:fill="FDFFE3"/>
             <w:noWrap/>
-            <w:tcMar/>
             <w:vAlign w:val="center"/>
             <w:hideMark/>
           </w:tcPr>
@@ -5852,7 +5938,7 @@
                 <w:szCs w:val="20"/>
               </w:rPr>
             </w:pPr>
-            <w:hyperlink w:tooltip="OpenSSH: a client and server for encrypted remote logins and file transfers&#10;" w:history="1" r:id="rId83">
+            <w:hyperlink r:id="rId84" w:tooltip="OpenSSH: a client and server for encrypted remote logins and file transfers&#10;" w:history="1">
               <w:proofErr w:type="spellStart"/>
               <w:r>
                 <w:rPr>
@@ -5873,7 +5959,7 @@
               </w:rPr>
               <w:t> (</w:t>
             </w:r>
-            <w:hyperlink w:history="1" r:id="rId84">
+            <w:hyperlink r:id="rId85" w:history="1">
               <w:r>
                 <w:rPr>
                   <w:rStyle w:val="Hyperlink"/>
@@ -5898,13 +5984,12 @@
           <w:tcPr>
             <w:tcW w:w="1575" w:type="dxa"/>
             <w:tcBorders>
-              <w:top w:val="single" w:color="666666" w:sz="6" w:space="0"/>
-              <w:left w:val="single" w:color="666666" w:sz="6" w:space="0"/>
-              <w:bottom w:val="single" w:color="666666" w:sz="6" w:space="0"/>
-              <w:right w:val="single" w:color="666666" w:sz="6" w:space="0"/>
+              <w:top w:val="single" w:sz="6" w:space="0" w:color="666666"/>
+              <w:left w:val="single" w:sz="6" w:space="0" w:color="666666"/>
+              <w:bottom w:val="single" w:sz="6" w:space="0" w:color="666666"/>
+              <w:right w:val="single" w:sz="6" w:space="0" w:color="666666"/>
             </w:tcBorders>
             <w:shd w:val="clear" w:color="auto" w:fill="FDFFE3"/>
-            <w:tcMar/>
             <w:vAlign w:val="center"/>
             <w:hideMark/>
           </w:tcPr>
@@ -5938,13 +6023,12 @@
           <w:tcPr>
             <w:tcW w:w="2790" w:type="dxa"/>
             <w:tcBorders>
-              <w:top w:val="single" w:color="666666" w:sz="6" w:space="0"/>
-              <w:left w:val="single" w:color="666666" w:sz="6" w:space="0"/>
-              <w:bottom w:val="single" w:color="666666" w:sz="6" w:space="0"/>
-              <w:right w:val="single" w:color="666666" w:sz="6" w:space="0"/>
+              <w:top w:val="single" w:sz="6" w:space="0" w:color="666666"/>
+              <w:left w:val="single" w:sz="6" w:space="0" w:color="666666"/>
+              <w:bottom w:val="single" w:sz="6" w:space="0" w:color="666666"/>
+              <w:right w:val="single" w:sz="6" w:space="0" w:color="666666"/>
             </w:tcBorders>
             <w:noWrap/>
-            <w:tcMar/>
             <w:vAlign w:val="center"/>
             <w:hideMark/>
           </w:tcPr>
@@ -5958,7 +6042,7 @@
                 <w:szCs w:val="20"/>
               </w:rPr>
             </w:pPr>
-            <w:hyperlink w:tooltip="OpenSSL: a library for providing encrypted transport layers&#10;" w:history="1" r:id="rId85">
+            <w:hyperlink r:id="rId86" w:tooltip="OpenSSL: a library for providing encrypted transport layers&#10;" w:history="1">
               <w:proofErr w:type="spellStart"/>
               <w:r>
                 <w:rPr>
@@ -5979,7 +6063,7 @@
               </w:rPr>
               <w:t> (</w:t>
             </w:r>
-            <w:hyperlink w:history="1" r:id="rId86">
+            <w:hyperlink r:id="rId87" w:history="1">
               <w:r>
                 <w:rPr>
                   <w:rStyle w:val="Hyperlink"/>
@@ -6004,12 +6088,11 @@
           <w:tcPr>
             <w:tcW w:w="1575" w:type="dxa"/>
             <w:tcBorders>
-              <w:top w:val="single" w:color="666666" w:sz="6" w:space="0"/>
-              <w:left w:val="single" w:color="666666" w:sz="6" w:space="0"/>
-              <w:bottom w:val="single" w:color="666666" w:sz="6" w:space="0"/>
-              <w:right w:val="single" w:color="666666" w:sz="6" w:space="0"/>
+              <w:top w:val="single" w:sz="6" w:space="0" w:color="666666"/>
+              <w:left w:val="single" w:sz="6" w:space="0" w:color="666666"/>
+              <w:bottom w:val="single" w:sz="6" w:space="0" w:color="666666"/>
+              <w:right w:val="single" w:sz="6" w:space="0" w:color="666666"/>
             </w:tcBorders>
-            <w:tcMar/>
             <w:vAlign w:val="center"/>
             <w:hideMark/>
           </w:tcPr>
@@ -6043,14 +6126,13 @@
           <w:tcPr>
             <w:tcW w:w="2790" w:type="dxa"/>
             <w:tcBorders>
-              <w:top w:val="single" w:color="666666" w:sz="6" w:space="0"/>
-              <w:left w:val="single" w:color="666666" w:sz="6" w:space="0"/>
-              <w:bottom w:val="single" w:color="666666" w:sz="6" w:space="0"/>
-              <w:right w:val="single" w:color="666666" w:sz="6" w:space="0"/>
+              <w:top w:val="single" w:sz="6" w:space="0" w:color="666666"/>
+              <w:left w:val="single" w:sz="6" w:space="0" w:color="666666"/>
+              <w:bottom w:val="single" w:sz="6" w:space="0" w:color="666666"/>
+              <w:right w:val="single" w:sz="6" w:space="0" w:color="666666"/>
             </w:tcBorders>
             <w:shd w:val="clear" w:color="auto" w:fill="FDFFE3"/>
             <w:noWrap/>
-            <w:tcMar/>
             <w:vAlign w:val="center"/>
             <w:hideMark/>
           </w:tcPr>
@@ -6064,7 +6146,7 @@
                 <w:szCs w:val="20"/>
               </w:rPr>
             </w:pPr>
-            <w:hyperlink w:tooltip="Perl: Larry Wall's Practical Extraction and Reporting Language&#10;" w:history="1" r:id="rId87">
+            <w:hyperlink r:id="rId88" w:tooltip="Perl: Larry Wall's Practical Extraction and Reporting Language&#10;" w:history="1">
               <w:proofErr w:type="spellStart"/>
               <w:r>
                 <w:rPr>
@@ -6085,7 +6167,7 @@
               </w:rPr>
               <w:t> (</w:t>
             </w:r>
-            <w:hyperlink w:history="1" r:id="rId88">
+            <w:hyperlink r:id="rId89" w:history="1">
               <w:r>
                 <w:rPr>
                   <w:rStyle w:val="Hyperlink"/>
@@ -6110,13 +6192,12 @@
           <w:tcPr>
             <w:tcW w:w="1575" w:type="dxa"/>
             <w:tcBorders>
-              <w:top w:val="single" w:color="666666" w:sz="6" w:space="0"/>
-              <w:left w:val="single" w:color="666666" w:sz="6" w:space="0"/>
-              <w:bottom w:val="single" w:color="666666" w:sz="6" w:space="0"/>
-              <w:right w:val="single" w:color="666666" w:sz="6" w:space="0"/>
+              <w:top w:val="single" w:sz="6" w:space="0" w:color="666666"/>
+              <w:left w:val="single" w:sz="6" w:space="0" w:color="666666"/>
+              <w:bottom w:val="single" w:sz="6" w:space="0" w:color="666666"/>
+              <w:right w:val="single" w:sz="6" w:space="0" w:color="666666"/>
             </w:tcBorders>
             <w:shd w:val="clear" w:color="auto" w:fill="FDFFE3"/>
-            <w:tcMar/>
             <w:vAlign w:val="center"/>
             <w:hideMark/>
           </w:tcPr>
@@ -6149,13 +6230,12 @@
           <w:tcPr>
             <w:tcW w:w="2790" w:type="dxa"/>
             <w:tcBorders>
-              <w:top w:val="single" w:color="666666" w:sz="6" w:space="0"/>
-              <w:left w:val="single" w:color="666666" w:sz="6" w:space="0"/>
-              <w:bottom w:val="single" w:color="666666" w:sz="6" w:space="0"/>
-              <w:right w:val="single" w:color="666666" w:sz="6" w:space="0"/>
+              <w:top w:val="single" w:sz="6" w:space="0" w:color="666666"/>
+              <w:left w:val="single" w:sz="6" w:space="0" w:color="666666"/>
+              <w:bottom w:val="single" w:sz="6" w:space="0" w:color="666666"/>
+              <w:right w:val="single" w:sz="6" w:space="0" w:color="666666"/>
             </w:tcBorders>
             <w:noWrap/>
-            <w:tcMar/>
             <w:vAlign w:val="center"/>
             <w:hideMark/>
           </w:tcPr>
@@ -6169,7 +6249,7 @@
                 <w:szCs w:val="20"/>
               </w:rPr>
             </w:pPr>
-            <w:hyperlink w:tooltip="PHP: a server-side HTML embedded scripting language&#10;" w:history="1" r:id="rId89">
+            <w:hyperlink r:id="rId90" w:tooltip="PHP: a server-side HTML embedded scripting language&#10;" w:history="1">
               <w:proofErr w:type="spellStart"/>
               <w:r>
                 <w:rPr>
@@ -6190,7 +6270,7 @@
               </w:rPr>
               <w:t> (</w:t>
             </w:r>
-            <w:hyperlink w:history="1" r:id="rId90">
+            <w:hyperlink r:id="rId91" w:history="1">
               <w:r>
                 <w:rPr>
                   <w:rStyle w:val="Hyperlink"/>
@@ -6215,12 +6295,11 @@
           <w:tcPr>
             <w:tcW w:w="1575" w:type="dxa"/>
             <w:tcBorders>
-              <w:top w:val="single" w:color="666666" w:sz="6" w:space="0"/>
-              <w:left w:val="single" w:color="666666" w:sz="6" w:space="0"/>
-              <w:bottom w:val="single" w:color="666666" w:sz="6" w:space="0"/>
-              <w:right w:val="single" w:color="666666" w:sz="6" w:space="0"/>
+              <w:top w:val="single" w:sz="6" w:space="0" w:color="666666"/>
+              <w:left w:val="single" w:sz="6" w:space="0" w:color="666666"/>
+              <w:bottom w:val="single" w:sz="6" w:space="0" w:color="666666"/>
+              <w:right w:val="single" w:sz="6" w:space="0" w:color="666666"/>
             </w:tcBorders>
-            <w:tcMar/>
             <w:vAlign w:val="center"/>
             <w:hideMark/>
           </w:tcPr>
@@ -6253,14 +6332,13 @@
           <w:tcPr>
             <w:tcW w:w="2790" w:type="dxa"/>
             <w:tcBorders>
-              <w:top w:val="single" w:color="666666" w:sz="6" w:space="0"/>
-              <w:left w:val="single" w:color="666666" w:sz="6" w:space="0"/>
-              <w:bottom w:val="single" w:color="666666" w:sz="6" w:space="0"/>
-              <w:right w:val="single" w:color="666666" w:sz="6" w:space="0"/>
+              <w:top w:val="single" w:sz="6" w:space="0" w:color="666666"/>
+              <w:left w:val="single" w:sz="6" w:space="0" w:color="666666"/>
+              <w:bottom w:val="single" w:sz="6" w:space="0" w:color="666666"/>
+              <w:right w:val="single" w:sz="6" w:space="0" w:color="666666"/>
             </w:tcBorders>
             <w:shd w:val="clear" w:color="auto" w:fill="FDFFE3"/>
             <w:noWrap/>
-            <w:tcMar/>
             <w:vAlign w:val="center"/>
             <w:hideMark/>
           </w:tcPr>
@@ -6274,7 +6352,7 @@
                 <w:szCs w:val="20"/>
               </w:rPr>
             </w:pPr>
-            <w:hyperlink w:tooltip="Plasma Desktop: a desktop environment&#10;" w:history="1" r:id="rId91">
+            <w:hyperlink r:id="rId92" w:tooltip="Plasma Desktop: a desktop environment&#10;" w:history="1">
               <w:r>
                 <w:rPr>
                   <w:rStyle w:val="Hyperlink"/>
@@ -6293,7 +6371,7 @@
               </w:rPr>
               <w:t> (</w:t>
             </w:r>
-            <w:hyperlink w:history="1" r:id="rId92">
+            <w:hyperlink r:id="rId93" w:history="1">
               <w:r>
                 <w:rPr>
                   <w:rStyle w:val="Hyperlink"/>
@@ -6318,13 +6396,12 @@
           <w:tcPr>
             <w:tcW w:w="1575" w:type="dxa"/>
             <w:tcBorders>
-              <w:top w:val="single" w:color="666666" w:sz="6" w:space="0"/>
-              <w:left w:val="single" w:color="666666" w:sz="6" w:space="0"/>
-              <w:bottom w:val="single" w:color="666666" w:sz="6" w:space="0"/>
-              <w:right w:val="single" w:color="666666" w:sz="6" w:space="0"/>
+              <w:top w:val="single" w:sz="6" w:space="0" w:color="666666"/>
+              <w:left w:val="single" w:sz="6" w:space="0" w:color="666666"/>
+              <w:bottom w:val="single" w:sz="6" w:space="0" w:color="666666"/>
+              <w:right w:val="single" w:sz="6" w:space="0" w:color="666666"/>
             </w:tcBorders>
             <w:shd w:val="clear" w:color="auto" w:fill="FDFFE3"/>
-            <w:tcMar/>
             <w:vAlign w:val="center"/>
             <w:hideMark/>
           </w:tcPr>
@@ -6357,13 +6434,12 @@
           <w:tcPr>
             <w:tcW w:w="2790" w:type="dxa"/>
             <w:tcBorders>
-              <w:top w:val="single" w:color="666666" w:sz="6" w:space="0"/>
-              <w:left w:val="single" w:color="666666" w:sz="6" w:space="0"/>
-              <w:bottom w:val="single" w:color="666666" w:sz="6" w:space="0"/>
-              <w:right w:val="single" w:color="666666" w:sz="6" w:space="0"/>
+              <w:top w:val="single" w:sz="6" w:space="0" w:color="666666"/>
+              <w:left w:val="single" w:sz="6" w:space="0" w:color="666666"/>
+              <w:bottom w:val="single" w:sz="6" w:space="0" w:color="666666"/>
+              <w:right w:val="single" w:sz="6" w:space="0" w:color="666666"/>
             </w:tcBorders>
             <w:noWrap/>
-            <w:tcMar/>
             <w:vAlign w:val="center"/>
             <w:hideMark/>
           </w:tcPr>
@@ -6377,7 +6453,7 @@
                 <w:szCs w:val="20"/>
               </w:rPr>
             </w:pPr>
-            <w:hyperlink w:tooltip="Postfix: a mail transport agent&#10;" w:history="1" r:id="rId93">
+            <w:hyperlink r:id="rId94" w:tooltip="Postfix: a mail transport agent&#10;" w:history="1">
               <w:proofErr w:type="spellStart"/>
               <w:r>
                 <w:rPr>
@@ -6398,7 +6474,7 @@
               </w:rPr>
               <w:t> (</w:t>
             </w:r>
-            <w:hyperlink w:history="1" r:id="rId94">
+            <w:hyperlink r:id="rId95" w:history="1">
               <w:r>
                 <w:rPr>
                   <w:rStyle w:val="Hyperlink"/>
@@ -6423,12 +6499,11 @@
           <w:tcPr>
             <w:tcW w:w="1575" w:type="dxa"/>
             <w:tcBorders>
-              <w:top w:val="single" w:color="666666" w:sz="6" w:space="0"/>
-              <w:left w:val="single" w:color="666666" w:sz="6" w:space="0"/>
-              <w:bottom w:val="single" w:color="666666" w:sz="6" w:space="0"/>
-              <w:right w:val="single" w:color="666666" w:sz="6" w:space="0"/>
+              <w:top w:val="single" w:sz="6" w:space="0" w:color="666666"/>
+              <w:left w:val="single" w:sz="6" w:space="0" w:color="666666"/>
+              <w:bottom w:val="single" w:sz="6" w:space="0" w:color="666666"/>
+              <w:right w:val="single" w:sz="6" w:space="0" w:color="666666"/>
             </w:tcBorders>
-            <w:tcMar/>
             <w:vAlign w:val="center"/>
             <w:hideMark/>
           </w:tcPr>
@@ -6461,14 +6536,13 @@
           <w:tcPr>
             <w:tcW w:w="2790" w:type="dxa"/>
             <w:tcBorders>
-              <w:top w:val="single" w:color="666666" w:sz="6" w:space="0"/>
-              <w:left w:val="single" w:color="666666" w:sz="6" w:space="0"/>
-              <w:bottom w:val="single" w:color="666666" w:sz="6" w:space="0"/>
-              <w:right w:val="single" w:color="666666" w:sz="6" w:space="0"/>
+              <w:top w:val="single" w:sz="6" w:space="0" w:color="666666"/>
+              <w:left w:val="single" w:sz="6" w:space="0" w:color="666666"/>
+              <w:bottom w:val="single" w:sz="6" w:space="0" w:color="666666"/>
+              <w:right w:val="single" w:sz="6" w:space="0" w:color="666666"/>
             </w:tcBorders>
             <w:shd w:val="clear" w:color="auto" w:fill="FDFFE3"/>
             <w:noWrap/>
-            <w:tcMar/>
             <w:vAlign w:val="center"/>
             <w:hideMark/>
           </w:tcPr>
@@ -6482,7 +6556,7 @@
                 <w:szCs w:val="20"/>
               </w:rPr>
             </w:pPr>
-            <w:hyperlink w:tooltip="PostgreSQL: a relational database management system&#10;" w:history="1" r:id="rId95">
+            <w:hyperlink r:id="rId96" w:tooltip="PostgreSQL: a relational database management system&#10;" w:history="1">
               <w:proofErr w:type="spellStart"/>
               <w:r>
                 <w:rPr>
@@ -6503,7 +6577,7 @@
               </w:rPr>
               <w:t> (</w:t>
             </w:r>
-            <w:hyperlink w:history="1" r:id="rId96">
+            <w:hyperlink r:id="rId97" w:history="1">
               <w:r>
                 <w:rPr>
                   <w:rStyle w:val="Hyperlink"/>
@@ -6528,13 +6602,12 @@
           <w:tcPr>
             <w:tcW w:w="1575" w:type="dxa"/>
             <w:tcBorders>
-              <w:top w:val="single" w:color="666666" w:sz="6" w:space="0"/>
-              <w:left w:val="single" w:color="666666" w:sz="6" w:space="0"/>
-              <w:bottom w:val="single" w:color="666666" w:sz="6" w:space="0"/>
-              <w:right w:val="single" w:color="666666" w:sz="6" w:space="0"/>
+              <w:top w:val="single" w:sz="6" w:space="0" w:color="666666"/>
+              <w:left w:val="single" w:sz="6" w:space="0" w:color="666666"/>
+              <w:bottom w:val="single" w:sz="6" w:space="0" w:color="666666"/>
+              <w:right w:val="single" w:sz="6" w:space="0" w:color="666666"/>
             </w:tcBorders>
             <w:shd w:val="clear" w:color="auto" w:fill="FDFFE3"/>
-            <w:tcMar/>
             <w:vAlign w:val="center"/>
             <w:hideMark/>
           </w:tcPr>
@@ -6567,13 +6640,12 @@
           <w:tcPr>
             <w:tcW w:w="2790" w:type="dxa"/>
             <w:tcBorders>
-              <w:top w:val="single" w:color="666666" w:sz="6" w:space="0"/>
-              <w:left w:val="single" w:color="666666" w:sz="6" w:space="0"/>
-              <w:bottom w:val="single" w:color="666666" w:sz="6" w:space="0"/>
-              <w:right w:val="single" w:color="666666" w:sz="6" w:space="0"/>
+              <w:top w:val="single" w:sz="6" w:space="0" w:color="666666"/>
+              <w:left w:val="single" w:sz="6" w:space="0" w:color="666666"/>
+              <w:bottom w:val="single" w:sz="6" w:space="0" w:color="666666"/>
+              <w:right w:val="single" w:sz="6" w:space="0" w:color="666666"/>
             </w:tcBorders>
             <w:noWrap/>
-            <w:tcMar/>
             <w:vAlign w:val="center"/>
             <w:hideMark/>
           </w:tcPr>
@@ -6587,7 +6659,7 @@
                 <w:szCs w:val="20"/>
               </w:rPr>
             </w:pPr>
-            <w:hyperlink w:tooltip="Python: an interpreted, interactive, object-oriented programming language&#10;" w:history="1" r:id="rId97">
+            <w:hyperlink r:id="rId98" w:tooltip="Python: an interpreted, interactive, object-oriented programming language&#10;" w:history="1">
               <w:r>
                 <w:rPr>
                   <w:rStyle w:val="Hyperlink"/>
@@ -6606,7 +6678,7 @@
               </w:rPr>
               <w:t> (</w:t>
             </w:r>
-            <w:hyperlink w:history="1" r:id="rId98">
+            <w:hyperlink r:id="rId99" w:history="1">
               <w:r>
                 <w:rPr>
                   <w:rStyle w:val="Hyperlink"/>
@@ -6631,12 +6703,11 @@
           <w:tcPr>
             <w:tcW w:w="1575" w:type="dxa"/>
             <w:tcBorders>
-              <w:top w:val="single" w:color="666666" w:sz="6" w:space="0"/>
-              <w:left w:val="single" w:color="666666" w:sz="6" w:space="0"/>
-              <w:bottom w:val="single" w:color="666666" w:sz="6" w:space="0"/>
-              <w:right w:val="single" w:color="666666" w:sz="6" w:space="0"/>
+              <w:top w:val="single" w:sz="6" w:space="0" w:color="666666"/>
+              <w:left w:val="single" w:sz="6" w:space="0" w:color="666666"/>
+              <w:bottom w:val="single" w:sz="6" w:space="0" w:color="666666"/>
+              <w:right w:val="single" w:sz="6" w:space="0" w:color="666666"/>
             </w:tcBorders>
-            <w:tcMar/>
             <w:vAlign w:val="center"/>
             <w:hideMark/>
           </w:tcPr>
@@ -6669,14 +6740,13 @@
           <w:tcPr>
             <w:tcW w:w="2790" w:type="dxa"/>
             <w:tcBorders>
-              <w:top w:val="single" w:color="666666" w:sz="6" w:space="0"/>
-              <w:left w:val="single" w:color="666666" w:sz="6" w:space="0"/>
-              <w:bottom w:val="single" w:color="666666" w:sz="6" w:space="0"/>
-              <w:right w:val="single" w:color="666666" w:sz="6" w:space="0"/>
+              <w:top w:val="single" w:sz="6" w:space="0" w:color="666666"/>
+              <w:left w:val="single" w:sz="6" w:space="0" w:color="666666"/>
+              <w:bottom w:val="single" w:sz="6" w:space="0" w:color="666666"/>
+              <w:right w:val="single" w:sz="6" w:space="0" w:color="666666"/>
             </w:tcBorders>
             <w:shd w:val="clear" w:color="auto" w:fill="FDFFE3"/>
             <w:noWrap/>
-            <w:tcMar/>
             <w:vAlign w:val="center"/>
             <w:hideMark/>
           </w:tcPr>
@@ -6690,7 +6760,7 @@
                 <w:szCs w:val="20"/>
               </w:rPr>
             </w:pPr>
-            <w:hyperlink w:tooltip="Qt: a C++ application framework for writing graphical applications&#10;" w:history="1" r:id="rId99">
+            <w:hyperlink r:id="rId100" w:tooltip="Qt: a C++ application framework for writing graphical applications&#10;" w:history="1">
               <w:proofErr w:type="spellStart"/>
               <w:r>
                 <w:rPr>
@@ -6711,7 +6781,7 @@
               </w:rPr>
               <w:t> (</w:t>
             </w:r>
-            <w:hyperlink w:history="1" r:id="rId100">
+            <w:hyperlink r:id="rId101" w:history="1">
               <w:r>
                 <w:rPr>
                   <w:rStyle w:val="Hyperlink"/>
@@ -6736,13 +6806,12 @@
           <w:tcPr>
             <w:tcW w:w="1575" w:type="dxa"/>
             <w:tcBorders>
-              <w:top w:val="single" w:color="666666" w:sz="6" w:space="0"/>
-              <w:left w:val="single" w:color="666666" w:sz="6" w:space="0"/>
-              <w:bottom w:val="single" w:color="666666" w:sz="6" w:space="0"/>
-              <w:right w:val="single" w:color="666666" w:sz="6" w:space="0"/>
+              <w:top w:val="single" w:sz="6" w:space="0" w:color="666666"/>
+              <w:left w:val="single" w:sz="6" w:space="0" w:color="666666"/>
+              <w:bottom w:val="single" w:sz="6" w:space="0" w:color="666666"/>
+              <w:right w:val="single" w:sz="6" w:space="0" w:color="666666"/>
             </w:tcBorders>
             <w:shd w:val="clear" w:color="auto" w:fill="FDFFE3"/>
-            <w:tcMar/>
             <w:vAlign w:val="center"/>
             <w:hideMark/>
           </w:tcPr>
@@ -6775,13 +6844,12 @@
           <w:tcPr>
             <w:tcW w:w="2790" w:type="dxa"/>
             <w:tcBorders>
-              <w:top w:val="single" w:color="666666" w:sz="6" w:space="0"/>
-              <w:left w:val="single" w:color="666666" w:sz="6" w:space="0"/>
-              <w:bottom w:val="single" w:color="666666" w:sz="6" w:space="0"/>
-              <w:right w:val="single" w:color="666666" w:sz="6" w:space="0"/>
+              <w:top w:val="single" w:sz="6" w:space="0" w:color="666666"/>
+              <w:left w:val="single" w:sz="6" w:space="0" w:color="666666"/>
+              <w:bottom w:val="single" w:sz="6" w:space="0" w:color="666666"/>
+              <w:right w:val="single" w:sz="6" w:space="0" w:color="666666"/>
             </w:tcBorders>
             <w:noWrap/>
-            <w:tcMar/>
             <w:vAlign w:val="center"/>
             <w:hideMark/>
           </w:tcPr>
@@ -6795,7 +6863,7 @@
                 <w:szCs w:val="20"/>
               </w:rPr>
             </w:pPr>
-            <w:hyperlink w:tooltip="Samba: a free software re-implementation of SMB/CIFS networking protocol&#10;" w:history="1" r:id="rId101">
+            <w:hyperlink r:id="rId102" w:tooltip="Samba: a free software re-implementation of SMB/CIFS networking protocol&#10;" w:history="1">
               <w:r>
                 <w:rPr>
                   <w:rStyle w:val="Hyperlink"/>
@@ -6814,7 +6882,7 @@
               </w:rPr>
               <w:t> (</w:t>
             </w:r>
-            <w:hyperlink w:history="1" r:id="rId102">
+            <w:hyperlink r:id="rId103" w:history="1">
               <w:r>
                 <w:rPr>
                   <w:rStyle w:val="Hyperlink"/>
@@ -6839,12 +6907,11 @@
           <w:tcPr>
             <w:tcW w:w="1575" w:type="dxa"/>
             <w:tcBorders>
-              <w:top w:val="single" w:color="666666" w:sz="6" w:space="0"/>
-              <w:left w:val="single" w:color="666666" w:sz="6" w:space="0"/>
-              <w:bottom w:val="single" w:color="666666" w:sz="6" w:space="0"/>
-              <w:right w:val="single" w:color="666666" w:sz="6" w:space="0"/>
+              <w:top w:val="single" w:sz="6" w:space="0" w:color="666666"/>
+              <w:left w:val="single" w:sz="6" w:space="0" w:color="666666"/>
+              <w:bottom w:val="single" w:sz="6" w:space="0" w:color="666666"/>
+              <w:right w:val="single" w:sz="6" w:space="0" w:color="666666"/>
             </w:tcBorders>
-            <w:tcMar/>
             <w:vAlign w:val="center"/>
             <w:hideMark/>
           </w:tcPr>
@@ -6877,14 +6944,13 @@
           <w:tcPr>
             <w:tcW w:w="2790" w:type="dxa"/>
             <w:tcBorders>
-              <w:top w:val="single" w:color="666666" w:sz="6" w:space="0"/>
-              <w:left w:val="single" w:color="666666" w:sz="6" w:space="0"/>
-              <w:bottom w:val="single" w:color="666666" w:sz="6" w:space="0"/>
-              <w:right w:val="single" w:color="666666" w:sz="6" w:space="0"/>
+              <w:top w:val="single" w:sz="6" w:space="0" w:color="666666"/>
+              <w:left w:val="single" w:sz="6" w:space="0" w:color="666666"/>
+              <w:bottom w:val="single" w:sz="6" w:space="0" w:color="666666"/>
+              <w:right w:val="single" w:sz="6" w:space="0" w:color="666666"/>
             </w:tcBorders>
             <w:shd w:val="clear" w:color="auto" w:fill="FDFFE3"/>
             <w:noWrap/>
-            <w:tcMar/>
             <w:vAlign w:val="center"/>
             <w:hideMark/>
           </w:tcPr>
@@ -6898,7 +6964,7 @@
                 <w:szCs w:val="20"/>
               </w:rPr>
             </w:pPr>
-            <w:hyperlink w:tooltip="systemd: a system and service manager for Linux&#10;" w:history="1" r:id="rId103">
+            <w:hyperlink r:id="rId104" w:tooltip="systemd: a system and service manager for Linux&#10;" w:history="1">
               <w:proofErr w:type="spellStart"/>
               <w:r>
                 <w:rPr>
@@ -6919,7 +6985,7 @@
               </w:rPr>
               <w:t> (</w:t>
             </w:r>
-            <w:hyperlink w:history="1" r:id="rId104">
+            <w:hyperlink r:id="rId105" w:history="1">
               <w:r>
                 <w:rPr>
                   <w:rStyle w:val="Hyperlink"/>
@@ -6944,13 +7010,12 @@
           <w:tcPr>
             <w:tcW w:w="1575" w:type="dxa"/>
             <w:tcBorders>
-              <w:top w:val="single" w:color="666666" w:sz="6" w:space="0"/>
-              <w:left w:val="single" w:color="666666" w:sz="6" w:space="0"/>
-              <w:bottom w:val="single" w:color="666666" w:sz="6" w:space="0"/>
-              <w:right w:val="single" w:color="666666" w:sz="6" w:space="0"/>
+              <w:top w:val="single" w:sz="6" w:space="0" w:color="666666"/>
+              <w:left w:val="single" w:sz="6" w:space="0" w:color="666666"/>
+              <w:bottom w:val="single" w:sz="6" w:space="0" w:color="666666"/>
+              <w:right w:val="single" w:sz="6" w:space="0" w:color="666666"/>
             </w:tcBorders>
             <w:shd w:val="clear" w:color="auto" w:fill="FDFFE3"/>
-            <w:tcMar/>
             <w:vAlign w:val="center"/>
             <w:hideMark/>
           </w:tcPr>
@@ -6983,13 +7048,12 @@
           <w:tcPr>
             <w:tcW w:w="2790" w:type="dxa"/>
             <w:tcBorders>
-              <w:top w:val="single" w:color="666666" w:sz="6" w:space="0"/>
-              <w:left w:val="single" w:color="666666" w:sz="6" w:space="0"/>
-              <w:bottom w:val="single" w:color="666666" w:sz="6" w:space="0"/>
-              <w:right w:val="single" w:color="666666" w:sz="6" w:space="0"/>
+              <w:top w:val="single" w:sz="6" w:space="0" w:color="666666"/>
+              <w:left w:val="single" w:sz="6" w:space="0" w:color="666666"/>
+              <w:bottom w:val="single" w:sz="6" w:space="0" w:color="666666"/>
+              <w:right w:val="single" w:sz="6" w:space="0" w:color="666666"/>
             </w:tcBorders>
             <w:noWrap/>
-            <w:tcMar/>
             <w:vAlign w:val="center"/>
             <w:hideMark/>
           </w:tcPr>
@@ -7003,7 +7067,7 @@
                 <w:szCs w:val="20"/>
               </w:rPr>
             </w:pPr>
-            <w:hyperlink w:tooltip="Mozilla Thunderbird: a full-featured e-mail and newsgroup client&#10;" w:history="1" r:id="rId105">
+            <w:hyperlink r:id="rId106" w:tooltip="Mozilla Thunderbird: a full-featured e-mail and newsgroup client&#10;" w:history="1">
               <w:proofErr w:type="spellStart"/>
               <w:r>
                 <w:rPr>
@@ -7024,7 +7088,7 @@
               </w:rPr>
               <w:t> (</w:t>
             </w:r>
-            <w:hyperlink w:history="1" r:id="rId106">
+            <w:hyperlink r:id="rId107" w:history="1">
               <w:r>
                 <w:rPr>
                   <w:rStyle w:val="Hyperlink"/>
@@ -7049,12 +7113,11 @@
           <w:tcPr>
             <w:tcW w:w="1575" w:type="dxa"/>
             <w:tcBorders>
-              <w:top w:val="single" w:color="666666" w:sz="6" w:space="0"/>
-              <w:left w:val="single" w:color="666666" w:sz="6" w:space="0"/>
-              <w:bottom w:val="single" w:color="666666" w:sz="6" w:space="0"/>
-              <w:right w:val="single" w:color="666666" w:sz="6" w:space="0"/>
+              <w:top w:val="single" w:sz="6" w:space="0" w:color="666666"/>
+              <w:left w:val="single" w:sz="6" w:space="0" w:color="666666"/>
+              <w:bottom w:val="single" w:sz="6" w:space="0" w:color="666666"/>
+              <w:right w:val="single" w:sz="6" w:space="0" w:color="666666"/>
             </w:tcBorders>
-            <w:tcMar/>
             <w:vAlign w:val="center"/>
             <w:hideMark/>
           </w:tcPr>
@@ -7087,14 +7150,13 @@
           <w:tcPr>
             <w:tcW w:w="2790" w:type="dxa"/>
             <w:tcBorders>
-              <w:top w:val="single" w:color="666666" w:sz="6" w:space="0"/>
-              <w:left w:val="single" w:color="666666" w:sz="6" w:space="0"/>
-              <w:bottom w:val="single" w:color="666666" w:sz="6" w:space="0"/>
-              <w:right w:val="single" w:color="666666" w:sz="6" w:space="0"/>
+              <w:top w:val="single" w:sz="6" w:space="0" w:color="666666"/>
+              <w:left w:val="single" w:sz="6" w:space="0" w:color="666666"/>
+              <w:bottom w:val="single" w:sz="6" w:space="0" w:color="666666"/>
+              <w:right w:val="single" w:sz="6" w:space="0" w:color="666666"/>
             </w:tcBorders>
             <w:shd w:val="clear" w:color="auto" w:fill="FDFFE3"/>
             <w:noWrap/>
-            <w:tcMar/>
             <w:vAlign w:val="center"/>
             <w:hideMark/>
           </w:tcPr>
@@ -7108,7 +7170,7 @@
                 <w:szCs w:val="20"/>
               </w:rPr>
             </w:pPr>
-            <w:hyperlink w:tooltip="Vim: an improved version of the editor " w:history="1" r:id="rId107">
+            <w:hyperlink r:id="rId108" w:tooltip="Vim: an improved version of the editor " w:history="1">
               <w:r>
                 <w:rPr>
                   <w:rStyle w:val="Hyperlink"/>
@@ -7127,7 +7189,7 @@
               </w:rPr>
               <w:t> (</w:t>
             </w:r>
-            <w:hyperlink w:history="1" r:id="rId108">
+            <w:hyperlink r:id="rId109" w:history="1">
               <w:r>
                 <w:rPr>
                   <w:rStyle w:val="Hyperlink"/>
@@ -7152,13 +7214,12 @@
           <w:tcPr>
             <w:tcW w:w="1575" w:type="dxa"/>
             <w:tcBorders>
-              <w:top w:val="single" w:color="666666" w:sz="6" w:space="0"/>
-              <w:left w:val="single" w:color="666666" w:sz="6" w:space="0"/>
-              <w:bottom w:val="single" w:color="666666" w:sz="6" w:space="0"/>
-              <w:right w:val="single" w:color="666666" w:sz="6" w:space="0"/>
+              <w:top w:val="single" w:sz="6" w:space="0" w:color="666666"/>
+              <w:left w:val="single" w:sz="6" w:space="0" w:color="666666"/>
+              <w:bottom w:val="single" w:sz="6" w:space="0" w:color="666666"/>
+              <w:right w:val="single" w:sz="6" w:space="0" w:color="666666"/>
             </w:tcBorders>
             <w:shd w:val="clear" w:color="auto" w:fill="FDFFE3"/>
-            <w:tcMar/>
             <w:vAlign w:val="center"/>
             <w:hideMark/>
           </w:tcPr>
@@ -7191,13 +7252,12 @@
           <w:tcPr>
             <w:tcW w:w="2790" w:type="dxa"/>
             <w:tcBorders>
-              <w:top w:val="single" w:color="666666" w:sz="6" w:space="0"/>
-              <w:left w:val="single" w:color="666666" w:sz="6" w:space="0"/>
-              <w:bottom w:val="single" w:color="666666" w:sz="6" w:space="0"/>
-              <w:right w:val="single" w:color="666666" w:sz="6" w:space="0"/>
+              <w:top w:val="single" w:sz="6" w:space="0" w:color="666666"/>
+              <w:left w:val="single" w:sz="6" w:space="0" w:color="666666"/>
+              <w:bottom w:val="single" w:sz="6" w:space="0" w:color="666666"/>
+              <w:right w:val="single" w:sz="6" w:space="0" w:color="666666"/>
             </w:tcBorders>
             <w:noWrap/>
-            <w:tcMar/>
             <w:vAlign w:val="center"/>
             <w:hideMark/>
           </w:tcPr>
@@ -7211,7 +7271,7 @@
                 <w:szCs w:val="20"/>
               </w:rPr>
             </w:pPr>
-            <w:hyperlink w:tooltip="VLC: a cross-platform media player and streaming server&#10;" w:history="1" r:id="rId109">
+            <w:hyperlink r:id="rId110" w:tooltip="VLC: a cross-platform media player and streaming server&#10;" w:history="1">
               <w:proofErr w:type="spellStart"/>
               <w:r>
                 <w:rPr>
@@ -7232,7 +7292,7 @@
               </w:rPr>
               <w:t> (</w:t>
             </w:r>
-            <w:hyperlink w:history="1" r:id="rId110">
+            <w:hyperlink r:id="rId111" w:history="1">
               <w:r>
                 <w:rPr>
                   <w:rStyle w:val="Hyperlink"/>
@@ -7257,12 +7317,11 @@
           <w:tcPr>
             <w:tcW w:w="1575" w:type="dxa"/>
             <w:tcBorders>
-              <w:top w:val="single" w:color="666666" w:sz="6" w:space="0"/>
-              <w:left w:val="single" w:color="666666" w:sz="6" w:space="0"/>
-              <w:bottom w:val="single" w:color="666666" w:sz="6" w:space="0"/>
-              <w:right w:val="single" w:color="666666" w:sz="6" w:space="0"/>
+              <w:top w:val="single" w:sz="6" w:space="0" w:color="666666"/>
+              <w:left w:val="single" w:sz="6" w:space="0" w:color="666666"/>
+              <w:bottom w:val="single" w:sz="6" w:space="0" w:color="666666"/>
+              <w:right w:val="single" w:sz="6" w:space="0" w:color="666666"/>
             </w:tcBorders>
-            <w:tcMar/>
             <w:vAlign w:val="center"/>
             <w:hideMark/>
           </w:tcPr>
@@ -7296,14 +7355,13 @@
           <w:tcPr>
             <w:tcW w:w="2790" w:type="dxa"/>
             <w:tcBorders>
-              <w:top w:val="single" w:color="666666" w:sz="6" w:space="0"/>
-              <w:left w:val="single" w:color="666666" w:sz="6" w:space="0"/>
-              <w:bottom w:val="single" w:color="666666" w:sz="6" w:space="0"/>
-              <w:right w:val="single" w:color="666666" w:sz="6" w:space="0"/>
+              <w:top w:val="single" w:sz="6" w:space="0" w:color="666666"/>
+              <w:left w:val="single" w:sz="6" w:space="0" w:color="666666"/>
+              <w:bottom w:val="single" w:sz="6" w:space="0" w:color="666666"/>
+              <w:right w:val="single" w:sz="6" w:space="0" w:color="666666"/>
             </w:tcBorders>
             <w:shd w:val="clear" w:color="auto" w:fill="FDFFE3"/>
             <w:noWrap/>
-            <w:tcMar/>
             <w:vAlign w:val="center"/>
             <w:hideMark/>
           </w:tcPr>
@@ -7317,7 +7375,7 @@
                 <w:szCs w:val="20"/>
               </w:rPr>
             </w:pPr>
-            <w:hyperlink w:tooltip="Xfdesktop: a desktop manager for the Xfce desktop&#10;" w:history="1" r:id="rId111">
+            <w:hyperlink r:id="rId112" w:tooltip="Xfdesktop: a desktop manager for the Xfce desktop&#10;" w:history="1">
               <w:proofErr w:type="spellStart"/>
               <w:r>
                 <w:rPr>
@@ -7338,7 +7396,7 @@
               </w:rPr>
               <w:t> (</w:t>
             </w:r>
-            <w:hyperlink w:history="1" r:id="rId112">
+            <w:hyperlink r:id="rId113" w:history="1">
               <w:r>
                 <w:rPr>
                   <w:rStyle w:val="Hyperlink"/>
@@ -7363,13 +7421,12 @@
           <w:tcPr>
             <w:tcW w:w="1575" w:type="dxa"/>
             <w:tcBorders>
-              <w:top w:val="single" w:color="666666" w:sz="6" w:space="0"/>
-              <w:left w:val="single" w:color="666666" w:sz="6" w:space="0"/>
-              <w:bottom w:val="single" w:color="666666" w:sz="6" w:space="0"/>
-              <w:right w:val="single" w:color="666666" w:sz="6" w:space="0"/>
+              <w:top w:val="single" w:sz="6" w:space="0" w:color="666666"/>
+              <w:left w:val="single" w:sz="6" w:space="0" w:color="666666"/>
+              <w:bottom w:val="single" w:sz="6" w:space="0" w:color="666666"/>
+              <w:right w:val="single" w:sz="6" w:space="0" w:color="666666"/>
             </w:tcBorders>
             <w:shd w:val="clear" w:color="auto" w:fill="FDFFE3"/>
-            <w:tcMar/>
             <w:vAlign w:val="center"/>
             <w:hideMark/>
           </w:tcPr>
@@ -7404,13 +7461,12 @@
           <w:tcPr>
             <w:tcW w:w="2790" w:type="dxa"/>
             <w:tcBorders>
-              <w:top w:val="single" w:color="666666" w:sz="6" w:space="0"/>
-              <w:left w:val="single" w:color="666666" w:sz="6" w:space="0"/>
-              <w:bottom w:val="single" w:color="666666" w:sz="6" w:space="0"/>
-              <w:right w:val="single" w:color="666666" w:sz="6" w:space="0"/>
+              <w:top w:val="single" w:sz="6" w:space="0" w:color="666666"/>
+              <w:left w:val="single" w:sz="6" w:space="0" w:color="666666"/>
+              <w:bottom w:val="single" w:sz="6" w:space="0" w:color="666666"/>
+              <w:right w:val="single" w:sz="6" w:space="0" w:color="666666"/>
             </w:tcBorders>
             <w:noWrap/>
-            <w:tcMar/>
             <w:vAlign w:val="center"/>
             <w:hideMark/>
           </w:tcPr>
@@ -7424,7 +7480,7 @@
                 <w:szCs w:val="20"/>
               </w:rPr>
             </w:pPr>
-            <w:hyperlink w:tooltip="X.Org: the X.Org Foundation's public implementation of the X Window System&#10;" w:history="1" r:id="rId113">
+            <w:hyperlink r:id="rId114" w:tooltip="X.Org: the X.Org Foundation's public implementation of the X Window System&#10;" w:history="1">
               <w:proofErr w:type="spellStart"/>
               <w:r>
                 <w:rPr>
@@ -7454,7 +7510,7 @@
               </w:rPr>
               <w:t> (</w:t>
             </w:r>
-            <w:hyperlink w:history="1" r:id="rId114">
+            <w:hyperlink r:id="rId115" w:history="1">
               <w:r>
                 <w:rPr>
                   <w:rStyle w:val="Hyperlink"/>
@@ -7479,12 +7535,11 @@
           <w:tcPr>
             <w:tcW w:w="1575" w:type="dxa"/>
             <w:tcBorders>
-              <w:top w:val="single" w:color="666666" w:sz="6" w:space="0"/>
-              <w:left w:val="single" w:color="666666" w:sz="6" w:space="0"/>
-              <w:bottom w:val="single" w:color="666666" w:sz="6" w:space="0"/>
-              <w:right w:val="single" w:color="666666" w:sz="6" w:space="0"/>
+              <w:top w:val="single" w:sz="6" w:space="0" w:color="666666"/>
+              <w:left w:val="single" w:sz="6" w:space="0" w:color="666666"/>
+              <w:bottom w:val="single" w:sz="6" w:space="0" w:color="666666"/>
+              <w:right w:val="single" w:sz="6" w:space="0" w:color="666666"/>
             </w:tcBorders>
-            <w:tcMar/>
             <w:vAlign w:val="center"/>
             <w:hideMark/>
           </w:tcPr>
@@ -7513,30 +7568,24 @@
     </w:tbl>
     <w:p>
       <w:pPr>
-        <w:pStyle w:val="Normal"/>
         <w:ind w:left="0" w:firstLine="0"/>
         <w:rPr>
-          <w:rFonts w:ascii="Times New Roman" w:hAnsi="Times New Roman" w:eastAsia="Times New Roman" w:cs="Times New Roman"/>
-          <w:color w:val="000000" w:themeColor="text1" w:themeTint="FF" w:themeShade="FF"/>
-          <w:sz w:val="24"/>
-          <w:szCs w:val="24"/>
-        </w:rPr>
-      </w:pPr>
-    </w:p>
-    <w:p w14:noSpellErr="1">
-      <w:pPr>
-        <w:pStyle w:val="Normal"/>
+          <w:color w:val="000000" w:themeColor="text1"/>
+          <w:szCs w:val="24"/>
+        </w:rPr>
+      </w:pPr>
+    </w:p>
+    <w:p>
+      <w:pPr>
         <w:ind w:left="0" w:firstLine="0"/>
         <w:rPr>
           <w:rFonts w:ascii="Arial" w:hAnsi="Arial" w:cs="Arial"/>
         </w:rPr>
       </w:pPr>
-      <w:hyperlink r:id="R962d62c908e94fe0">
+      <w:hyperlink r:id="rId116">
         <w:r>
           <w:rPr>
             <w:rStyle w:val="Hyperlink"/>
-            <w:rFonts w:ascii="Times New Roman" w:hAnsi="Times New Roman" w:eastAsia="Times New Roman" w:cs="Times New Roman"/>
-            <w:sz w:val="24"/>
             <w:szCs w:val="24"/>
           </w:rPr>
           <w:t>https://distrowatch.com/table.php?distribution=kaisen</w:t>
@@ -7620,7 +7669,6 @@
     </w:p>
     <w:p>
       <w:pPr>
-        <w:pStyle w:val="Normal"/>
         <w:ind w:left="345" w:firstLine="0"/>
         <w:rPr>
           <w:rFonts w:ascii="Arial" w:hAnsi="Arial" w:cs="Arial"/>
@@ -7629,9 +7677,8 @@
       <w:proofErr w:type="spellStart"/>
       <w:r>
         <w:rPr>
-          <w:rFonts w:ascii="Arial" w:hAnsi="Arial" w:eastAsia="Arial" w:cs="Arial"/>
-          <w:color w:val="000000" w:themeColor="text1" w:themeTint="FF" w:themeShade="FF"/>
-          <w:sz w:val="24"/>
+          <w:rFonts w:ascii="Arial" w:eastAsia="Arial" w:hAnsi="Arial" w:cs="Arial"/>
+          <w:color w:val="000000" w:themeColor="text1"/>
           <w:szCs w:val="24"/>
         </w:rPr>
         <w:t>Kaisen</w:t>
@@ -7639,9 +7686,8 @@
       <w:proofErr w:type="spellEnd"/>
       <w:r>
         <w:rPr>
-          <w:rFonts w:ascii="Arial" w:hAnsi="Arial" w:eastAsia="Arial" w:cs="Arial"/>
-          <w:color w:val="000000" w:themeColor="text1" w:themeTint="FF" w:themeShade="FF"/>
-          <w:sz w:val="24"/>
+          <w:rFonts w:ascii="Arial" w:eastAsia="Arial" w:hAnsi="Arial" w:cs="Arial"/>
+          <w:color w:val="000000" w:themeColor="text1"/>
           <w:szCs w:val="24"/>
         </w:rPr>
         <w:t xml:space="preserve"> Linux é uma distribuição de desktop baseada no Debian de lançamento contínuo,</w:t>
@@ -7694,12 +7740,14 @@
         </w:rPr>
         <w:t xml:space="preserve"> foi fundada pelo Kevin </w:t>
       </w:r>
+      <w:proofErr w:type="spellStart"/>
       <w:r>
         <w:rPr>
           <w:rFonts w:ascii="Arial" w:hAnsi="Arial" w:cs="Arial"/>
         </w:rPr>
         <w:t>Chevreuil</w:t>
       </w:r>
+      <w:proofErr w:type="spellEnd"/>
       <w:r>
         <w:rPr>
           <w:rFonts w:ascii="Arial" w:hAnsi="Arial" w:cs="Arial"/>
@@ -7765,20 +7813,17 @@
     </w:p>
     <w:p>
       <w:pPr>
-        <w:pStyle w:val="Normal"/>
         <w:ind w:left="345" w:firstLine="0"/>
         <w:rPr>
-          <w:rFonts w:ascii="Arial" w:hAnsi="Arial" w:eastAsia="Arial" w:cs="Arial"/>
-          <w:color w:val="000000" w:themeColor="text1" w:themeTint="FF" w:themeShade="FF"/>
-          <w:sz w:val="24"/>
-          <w:szCs w:val="24"/>
-        </w:rPr>
-      </w:pPr>
-      <w:r>
-        <w:rPr>
-          <w:rFonts w:ascii="Arial" w:hAnsi="Arial" w:eastAsia="Arial" w:cs="Arial"/>
-          <w:color w:val="000000" w:themeColor="text1" w:themeTint="FF" w:themeShade="FF"/>
-          <w:sz w:val="24"/>
+          <w:rFonts w:ascii="Arial" w:eastAsia="Arial" w:hAnsi="Arial" w:cs="Arial"/>
+          <w:color w:val="000000" w:themeColor="text1"/>
+          <w:szCs w:val="24"/>
+        </w:rPr>
+      </w:pPr>
+      <w:r>
+        <w:rPr>
+          <w:rFonts w:ascii="Arial" w:eastAsia="Arial" w:hAnsi="Arial" w:cs="Arial"/>
+          <w:color w:val="000000" w:themeColor="text1"/>
           <w:szCs w:val="24"/>
         </w:rPr>
         <w:t xml:space="preserve">Atualmente Kevin </w:t>
@@ -7786,9 +7831,8 @@
       <w:proofErr w:type="spellStart"/>
       <w:r>
         <w:rPr>
-          <w:rFonts w:ascii="Arial" w:hAnsi="Arial" w:eastAsia="Arial" w:cs="Arial"/>
-          <w:color w:val="000000" w:themeColor="text1" w:themeTint="FF" w:themeShade="FF"/>
-          <w:sz w:val="24"/>
+          <w:rFonts w:ascii="Arial" w:eastAsia="Arial" w:hAnsi="Arial" w:cs="Arial"/>
+          <w:color w:val="000000" w:themeColor="text1"/>
           <w:szCs w:val="24"/>
         </w:rPr>
         <w:t>Chevreuil</w:t>
@@ -7796,9 +7840,8 @@
       <w:proofErr w:type="spellEnd"/>
       <w:r>
         <w:rPr>
-          <w:rFonts w:ascii="Arial" w:hAnsi="Arial" w:eastAsia="Arial" w:cs="Arial"/>
-          <w:color w:val="000000" w:themeColor="text1" w:themeTint="FF" w:themeShade="FF"/>
-          <w:sz w:val="24"/>
+          <w:rFonts w:ascii="Arial" w:eastAsia="Arial" w:hAnsi="Arial" w:cs="Arial"/>
+          <w:color w:val="000000" w:themeColor="text1"/>
           <w:szCs w:val="24"/>
         </w:rPr>
         <w:t xml:space="preserve"> anunciou o lançamento do </w:t>
@@ -7806,9 +7849,8 @@
       <w:proofErr w:type="spellStart"/>
       <w:r>
         <w:rPr>
-          <w:rFonts w:ascii="Arial" w:hAnsi="Arial" w:eastAsia="Arial" w:cs="Arial"/>
-          <w:color w:val="000000" w:themeColor="text1" w:themeTint="FF" w:themeShade="FF"/>
-          <w:sz w:val="24"/>
+          <w:rFonts w:ascii="Arial" w:eastAsia="Arial" w:hAnsi="Arial" w:cs="Arial"/>
+          <w:color w:val="000000" w:themeColor="text1"/>
           <w:szCs w:val="24"/>
         </w:rPr>
         <w:t>Kaisen</w:t>
@@ -7816,9 +7858,8 @@
       <w:proofErr w:type="spellEnd"/>
       <w:r>
         <w:rPr>
-          <w:rFonts w:ascii="Arial" w:hAnsi="Arial" w:eastAsia="Arial" w:cs="Arial"/>
-          <w:color w:val="000000" w:themeColor="text1" w:themeTint="FF" w:themeShade="FF"/>
-          <w:sz w:val="24"/>
+          <w:rFonts w:ascii="Arial" w:eastAsia="Arial" w:hAnsi="Arial" w:cs="Arial"/>
+          <w:color w:val="000000" w:themeColor="text1"/>
           <w:szCs w:val="24"/>
         </w:rPr>
         <w:t xml:space="preserve"> Linux 2.1. O projeto visa ser útil para profissionais de TI. A nova versão inclui várias mudanças técnicas e alguns visuais. Por exemplo, o </w:t>
@@ -7826,9 +7867,8 @@
       <w:proofErr w:type="spellStart"/>
       <w:r>
         <w:rPr>
-          <w:rFonts w:ascii="Arial" w:hAnsi="Arial" w:eastAsia="Arial" w:cs="Arial"/>
-          <w:color w:val="000000" w:themeColor="text1" w:themeTint="FF" w:themeShade="FF"/>
-          <w:sz w:val="24"/>
+          <w:rFonts w:ascii="Arial" w:eastAsia="Arial" w:hAnsi="Arial" w:cs="Arial"/>
+          <w:color w:val="000000" w:themeColor="text1"/>
           <w:szCs w:val="24"/>
         </w:rPr>
         <w:t>Kaisen</w:t>
@@ -7836,9 +7876,8 @@
       <w:proofErr w:type="spellEnd"/>
       <w:r>
         <w:rPr>
-          <w:rFonts w:ascii="Arial" w:hAnsi="Arial" w:eastAsia="Arial" w:cs="Arial"/>
-          <w:color w:val="000000" w:themeColor="text1" w:themeTint="FF" w:themeShade="FF"/>
-          <w:sz w:val="24"/>
+          <w:rFonts w:ascii="Arial" w:eastAsia="Arial" w:hAnsi="Arial" w:cs="Arial"/>
+          <w:color w:val="000000" w:themeColor="text1"/>
           <w:szCs w:val="24"/>
         </w:rPr>
         <w:t xml:space="preserve"> 2.1 troca o </w:t>
@@ -7846,9 +7885,8 @@
       <w:proofErr w:type="spellStart"/>
       <w:r>
         <w:rPr>
-          <w:rFonts w:ascii="Arial" w:hAnsi="Arial" w:eastAsia="Arial" w:cs="Arial"/>
-          <w:color w:val="000000" w:themeColor="text1" w:themeTint="FF" w:themeShade="FF"/>
-          <w:sz w:val="24"/>
+          <w:rFonts w:ascii="Arial" w:eastAsia="Arial" w:hAnsi="Arial" w:cs="Arial"/>
+          <w:color w:val="000000" w:themeColor="text1"/>
           <w:szCs w:val="24"/>
         </w:rPr>
         <w:t>shell</w:t>
@@ -7856,9 +7894,8 @@
       <w:proofErr w:type="spellEnd"/>
       <w:r>
         <w:rPr>
-          <w:rFonts w:ascii="Arial" w:hAnsi="Arial" w:eastAsia="Arial" w:cs="Arial"/>
-          <w:color w:val="000000" w:themeColor="text1" w:themeTint="FF" w:themeShade="FF"/>
-          <w:sz w:val="24"/>
+          <w:rFonts w:ascii="Arial" w:eastAsia="Arial" w:hAnsi="Arial" w:cs="Arial"/>
+          <w:color w:val="000000" w:themeColor="text1"/>
           <w:szCs w:val="24"/>
         </w:rPr>
         <w:t xml:space="preserve"> </w:t>
@@ -7866,9 +7903,8 @@
       <w:proofErr w:type="spellStart"/>
       <w:r>
         <w:rPr>
-          <w:rFonts w:ascii="Arial" w:hAnsi="Arial" w:eastAsia="Arial" w:cs="Arial"/>
-          <w:color w:val="000000" w:themeColor="text1" w:themeTint="FF" w:themeShade="FF"/>
-          <w:sz w:val="24"/>
+          <w:rFonts w:ascii="Arial" w:eastAsia="Arial" w:hAnsi="Arial" w:cs="Arial"/>
+          <w:color w:val="000000" w:themeColor="text1"/>
           <w:szCs w:val="24"/>
         </w:rPr>
         <w:t>zsh</w:t>
@@ -7876,9 +7912,8 @@
       <w:proofErr w:type="spellEnd"/>
       <w:r>
         <w:rPr>
-          <w:rFonts w:ascii="Arial" w:hAnsi="Arial" w:eastAsia="Arial" w:cs="Arial"/>
-          <w:color w:val="000000" w:themeColor="text1" w:themeTint="FF" w:themeShade="FF"/>
-          <w:sz w:val="24"/>
+          <w:rFonts w:ascii="Arial" w:eastAsia="Arial" w:hAnsi="Arial" w:cs="Arial"/>
+          <w:color w:val="000000" w:themeColor="text1"/>
           <w:szCs w:val="24"/>
         </w:rPr>
         <w:t xml:space="preserve"> padrão pelo </w:t>
@@ -7886,9 +7921,8 @@
       <w:proofErr w:type="spellStart"/>
       <w:r>
         <w:rPr>
-          <w:rFonts w:ascii="Arial" w:hAnsi="Arial" w:eastAsia="Arial" w:cs="Arial"/>
-          <w:color w:val="000000" w:themeColor="text1" w:themeTint="FF" w:themeShade="FF"/>
-          <w:sz w:val="24"/>
+          <w:rFonts w:ascii="Arial" w:eastAsia="Arial" w:hAnsi="Arial" w:cs="Arial"/>
+          <w:color w:val="000000" w:themeColor="text1"/>
           <w:szCs w:val="24"/>
         </w:rPr>
         <w:t>bash</w:t>
@@ -7896,9 +7930,8 @@
       <w:proofErr w:type="spellEnd"/>
       <w:r>
         <w:rPr>
-          <w:rFonts w:ascii="Arial" w:hAnsi="Arial" w:eastAsia="Arial" w:cs="Arial"/>
-          <w:color w:val="000000" w:themeColor="text1" w:themeTint="FF" w:themeShade="FF"/>
-          <w:sz w:val="24"/>
+          <w:rFonts w:ascii="Arial" w:eastAsia="Arial" w:hAnsi="Arial" w:cs="Arial"/>
+          <w:color w:val="000000" w:themeColor="text1"/>
           <w:szCs w:val="24"/>
         </w:rPr>
         <w:t xml:space="preserve"> e descarta o widget de desktop </w:t>
@@ -7906,9 +7939,8 @@
       <w:proofErr w:type="spellStart"/>
       <w:r>
         <w:rPr>
-          <w:rFonts w:ascii="Arial" w:hAnsi="Arial" w:eastAsia="Arial" w:cs="Arial"/>
-          <w:color w:val="000000" w:themeColor="text1" w:themeTint="FF" w:themeShade="FF"/>
-          <w:sz w:val="24"/>
+          <w:rFonts w:ascii="Arial" w:eastAsia="Arial" w:hAnsi="Arial" w:cs="Arial"/>
+          <w:color w:val="000000" w:themeColor="text1"/>
           <w:szCs w:val="24"/>
         </w:rPr>
         <w:t>Conky</w:t>
@@ -7916,9 +7948,8 @@
       <w:proofErr w:type="spellEnd"/>
       <w:r>
         <w:rPr>
-          <w:rFonts w:ascii="Arial" w:hAnsi="Arial" w:eastAsia="Arial" w:cs="Arial"/>
-          <w:color w:val="000000" w:themeColor="text1" w:themeTint="FF" w:themeShade="FF"/>
-          <w:sz w:val="24"/>
+          <w:rFonts w:ascii="Arial" w:eastAsia="Arial" w:hAnsi="Arial" w:cs="Arial"/>
+          <w:color w:val="000000" w:themeColor="text1"/>
           <w:szCs w:val="24"/>
         </w:rPr>
         <w:t xml:space="preserve"> com tema. "ZSH não é mais o terminal padrão para </w:t>
@@ -7926,9 +7957,8 @@
       <w:proofErr w:type="spellStart"/>
       <w:r>
         <w:rPr>
-          <w:rFonts w:ascii="Arial" w:hAnsi="Arial" w:eastAsia="Arial" w:cs="Arial"/>
-          <w:color w:val="000000" w:themeColor="text1" w:themeTint="FF" w:themeShade="FF"/>
-          <w:sz w:val="24"/>
+          <w:rFonts w:ascii="Arial" w:eastAsia="Arial" w:hAnsi="Arial" w:cs="Arial"/>
+          <w:color w:val="000000" w:themeColor="text1"/>
           <w:szCs w:val="24"/>
         </w:rPr>
         <w:t>Kaisen</w:t>
@@ -7936,9 +7966,8 @@
       <w:proofErr w:type="spellEnd"/>
       <w:r>
         <w:rPr>
-          <w:rFonts w:ascii="Arial" w:hAnsi="Arial" w:eastAsia="Arial" w:cs="Arial"/>
-          <w:color w:val="000000" w:themeColor="text1" w:themeTint="FF" w:themeShade="FF"/>
-          <w:sz w:val="24"/>
+          <w:rFonts w:ascii="Arial" w:eastAsia="Arial" w:hAnsi="Arial" w:cs="Arial"/>
+          <w:color w:val="000000" w:themeColor="text1"/>
           <w:szCs w:val="24"/>
         </w:rPr>
         <w:t xml:space="preserve"> Linux! Foi desde o primeiro lançamento do </w:t>
@@ -7946,9 +7975,8 @@
       <w:proofErr w:type="spellStart"/>
       <w:r>
         <w:rPr>
-          <w:rFonts w:ascii="Arial" w:hAnsi="Arial" w:eastAsia="Arial" w:cs="Arial"/>
-          <w:color w:val="000000" w:themeColor="text1" w:themeTint="FF" w:themeShade="FF"/>
-          <w:sz w:val="24"/>
+          <w:rFonts w:ascii="Arial" w:eastAsia="Arial" w:hAnsi="Arial" w:cs="Arial"/>
+          <w:color w:val="000000" w:themeColor="text1"/>
           <w:szCs w:val="24"/>
         </w:rPr>
         <w:t>Kaisen</w:t>
@@ -7956,9 +7984,8 @@
       <w:proofErr w:type="spellEnd"/>
       <w:r>
         <w:rPr>
-          <w:rFonts w:ascii="Arial" w:hAnsi="Arial" w:eastAsia="Arial" w:cs="Arial"/>
-          <w:color w:val="000000" w:themeColor="text1" w:themeTint="FF" w:themeShade="FF"/>
-          <w:sz w:val="24"/>
+          <w:rFonts w:ascii="Arial" w:eastAsia="Arial" w:hAnsi="Arial" w:cs="Arial"/>
+          <w:color w:val="000000" w:themeColor="text1"/>
           <w:szCs w:val="24"/>
         </w:rPr>
         <w:t xml:space="preserve"> Linux o terminal padrão, mas a maioria dos usuários pediu o retorno do </w:t>
@@ -7966,9 +7993,8 @@
       <w:proofErr w:type="spellStart"/>
       <w:r>
         <w:rPr>
-          <w:rFonts w:ascii="Arial" w:hAnsi="Arial" w:eastAsia="Arial" w:cs="Arial"/>
-          <w:color w:val="000000" w:themeColor="text1" w:themeTint="FF" w:themeShade="FF"/>
-          <w:sz w:val="24"/>
+          <w:rFonts w:ascii="Arial" w:eastAsia="Arial" w:hAnsi="Arial" w:cs="Arial"/>
+          <w:color w:val="000000" w:themeColor="text1"/>
           <w:szCs w:val="24"/>
         </w:rPr>
         <w:t>Bash</w:t>
@@ -7976,9 +8002,8 @@
       <w:proofErr w:type="spellEnd"/>
       <w:r>
         <w:rPr>
-          <w:rFonts w:ascii="Arial" w:hAnsi="Arial" w:eastAsia="Arial" w:cs="Arial"/>
-          <w:color w:val="000000" w:themeColor="text1" w:themeTint="FF" w:themeShade="FF"/>
-          <w:sz w:val="24"/>
+          <w:rFonts w:ascii="Arial" w:eastAsia="Arial" w:hAnsi="Arial" w:cs="Arial"/>
+          <w:color w:val="000000" w:themeColor="text1"/>
           <w:szCs w:val="24"/>
         </w:rPr>
         <w:t xml:space="preserve"> por padrão, o que foi feito neste lançamento. Várias pesquisas nas diferentes páginas das redes sociais foram feitas para isso. No entanto, ele ainda está instalado como estava antes (com oh-</w:t>
@@ -7986,9 +8011,8 @@
       <w:proofErr w:type="spellStart"/>
       <w:r>
         <w:rPr>
-          <w:rFonts w:ascii="Arial" w:hAnsi="Arial" w:eastAsia="Arial" w:cs="Arial"/>
-          <w:color w:val="000000" w:themeColor="text1" w:themeTint="FF" w:themeShade="FF"/>
-          <w:sz w:val="24"/>
+          <w:rFonts w:ascii="Arial" w:eastAsia="Arial" w:hAnsi="Arial" w:cs="Arial"/>
+          <w:color w:val="000000" w:themeColor="text1"/>
           <w:szCs w:val="24"/>
         </w:rPr>
         <w:t>my</w:t>
@@ -7996,9 +8020,8 @@
       <w:proofErr w:type="spellEnd"/>
       <w:r>
         <w:rPr>
-          <w:rFonts w:ascii="Arial" w:hAnsi="Arial" w:eastAsia="Arial" w:cs="Arial"/>
-          <w:color w:val="000000" w:themeColor="text1" w:themeTint="FF" w:themeShade="FF"/>
-          <w:sz w:val="24"/>
+          <w:rFonts w:ascii="Arial" w:eastAsia="Arial" w:hAnsi="Arial" w:cs="Arial"/>
+          <w:color w:val="000000" w:themeColor="text1"/>
           <w:szCs w:val="24"/>
         </w:rPr>
         <w:t>-</w:t>
@@ -8006,9 +8029,8 @@
       <w:proofErr w:type="spellStart"/>
       <w:r>
         <w:rPr>
-          <w:rFonts w:ascii="Arial" w:hAnsi="Arial" w:eastAsia="Arial" w:cs="Arial"/>
-          <w:color w:val="000000" w:themeColor="text1" w:themeTint="FF" w:themeShade="FF"/>
-          <w:sz w:val="24"/>
+          <w:rFonts w:ascii="Arial" w:eastAsia="Arial" w:hAnsi="Arial" w:cs="Arial"/>
+          <w:color w:val="000000" w:themeColor="text1"/>
           <w:szCs w:val="24"/>
         </w:rPr>
         <w:t>zsh</w:t>
@@ -8016,9 +8038,8 @@
       <w:proofErr w:type="spellEnd"/>
       <w:r>
         <w:rPr>
-          <w:rFonts w:ascii="Arial" w:hAnsi="Arial" w:eastAsia="Arial" w:cs="Arial"/>
-          <w:color w:val="000000" w:themeColor="text1" w:themeTint="FF" w:themeShade="FF"/>
-          <w:sz w:val="24"/>
+          <w:rFonts w:ascii="Arial" w:eastAsia="Arial" w:hAnsi="Arial" w:cs="Arial"/>
+          <w:color w:val="000000" w:themeColor="text1"/>
           <w:szCs w:val="24"/>
         </w:rPr>
         <w:t xml:space="preserve">), e é possível redefini-lo para o padrão. A documentação está aqui: ZSH no </w:t>
@@ -8026,9 +8047,8 @@
       <w:proofErr w:type="spellStart"/>
       <w:r>
         <w:rPr>
-          <w:rFonts w:ascii="Arial" w:hAnsi="Arial" w:eastAsia="Arial" w:cs="Arial"/>
-          <w:color w:val="000000" w:themeColor="text1" w:themeTint="FF" w:themeShade="FF"/>
-          <w:sz w:val="24"/>
+          <w:rFonts w:ascii="Arial" w:eastAsia="Arial" w:hAnsi="Arial" w:cs="Arial"/>
+          <w:color w:val="000000" w:themeColor="text1"/>
           <w:szCs w:val="24"/>
         </w:rPr>
         <w:t>Kaisen</w:t>
@@ -8036,9 +8056,8 @@
       <w:proofErr w:type="spellEnd"/>
       <w:r>
         <w:rPr>
-          <w:rFonts w:ascii="Arial" w:hAnsi="Arial" w:eastAsia="Arial" w:cs="Arial"/>
-          <w:color w:val="000000" w:themeColor="text1" w:themeTint="FF" w:themeShade="FF"/>
-          <w:sz w:val="24"/>
+          <w:rFonts w:ascii="Arial" w:eastAsia="Arial" w:hAnsi="Arial" w:cs="Arial"/>
+          <w:color w:val="000000" w:themeColor="text1"/>
           <w:szCs w:val="24"/>
         </w:rPr>
         <w:t xml:space="preserve"> Linux. O tema </w:t>
@@ -8046,9 +8065,8 @@
       <w:proofErr w:type="spellStart"/>
       <w:r>
         <w:rPr>
-          <w:rFonts w:ascii="Arial" w:hAnsi="Arial" w:eastAsia="Arial" w:cs="Arial"/>
-          <w:color w:val="000000" w:themeColor="text1" w:themeTint="FF" w:themeShade="FF"/>
-          <w:sz w:val="24"/>
+          <w:rFonts w:ascii="Arial" w:eastAsia="Arial" w:hAnsi="Arial" w:cs="Arial"/>
+          <w:color w:val="000000" w:themeColor="text1"/>
           <w:szCs w:val="24"/>
         </w:rPr>
         <w:t>Conky</w:t>
@@ -8056,9 +8074,8 @@
       <w:proofErr w:type="spellEnd"/>
       <w:r>
         <w:rPr>
-          <w:rFonts w:ascii="Arial" w:hAnsi="Arial" w:eastAsia="Arial" w:cs="Arial"/>
-          <w:color w:val="000000" w:themeColor="text1" w:themeTint="FF" w:themeShade="FF"/>
-          <w:sz w:val="24"/>
+          <w:rFonts w:ascii="Arial" w:eastAsia="Arial" w:hAnsi="Arial" w:cs="Arial"/>
+          <w:color w:val="000000" w:themeColor="text1"/>
           <w:szCs w:val="24"/>
         </w:rPr>
         <w:t xml:space="preserve"> não é mais instalado por padrão com as </w:t>
@@ -8066,9 +8083,8 @@
       <w:proofErr w:type="spellStart"/>
       <w:r>
         <w:rPr>
-          <w:rFonts w:ascii="Arial" w:hAnsi="Arial" w:eastAsia="Arial" w:cs="Arial"/>
-          <w:color w:val="000000" w:themeColor="text1" w:themeTint="FF" w:themeShade="FF"/>
-          <w:sz w:val="24"/>
+          <w:rFonts w:ascii="Arial" w:eastAsia="Arial" w:hAnsi="Arial" w:cs="Arial"/>
+          <w:color w:val="000000" w:themeColor="text1"/>
           <w:szCs w:val="24"/>
         </w:rPr>
         <w:t>GUIs</w:t>
@@ -8076,9 +8092,8 @@
       <w:proofErr w:type="spellEnd"/>
       <w:r>
         <w:rPr>
-          <w:rFonts w:ascii="Arial" w:hAnsi="Arial" w:eastAsia="Arial" w:cs="Arial"/>
-          <w:color w:val="000000" w:themeColor="text1" w:themeTint="FF" w:themeShade="FF"/>
-          <w:sz w:val="24"/>
+          <w:rFonts w:ascii="Arial" w:eastAsia="Arial" w:hAnsi="Arial" w:cs="Arial"/>
+          <w:color w:val="000000" w:themeColor="text1"/>
           <w:szCs w:val="24"/>
         </w:rPr>
         <w:t xml:space="preserve">, mas é um pacote separado chamado </w:t>
@@ -8086,9 +8101,8 @@
       <w:proofErr w:type="spellStart"/>
       <w:r>
         <w:rPr>
-          <w:rFonts w:ascii="Arial" w:hAnsi="Arial" w:eastAsia="Arial" w:cs="Arial"/>
-          <w:color w:val="000000" w:themeColor="text1" w:themeTint="FF" w:themeShade="FF"/>
-          <w:sz w:val="24"/>
+          <w:rFonts w:ascii="Arial" w:eastAsia="Arial" w:hAnsi="Arial" w:cs="Arial"/>
+          <w:color w:val="000000" w:themeColor="text1"/>
           <w:szCs w:val="24"/>
         </w:rPr>
         <w:t>kaisen-conky</w:t>
@@ -8096,9 +8110,8 @@
       <w:proofErr w:type="spellEnd"/>
       <w:r>
         <w:rPr>
-          <w:rFonts w:ascii="Arial" w:hAnsi="Arial" w:eastAsia="Arial" w:cs="Arial"/>
-          <w:color w:val="000000" w:themeColor="text1" w:themeTint="FF" w:themeShade="FF"/>
-          <w:sz w:val="24"/>
+          <w:rFonts w:ascii="Arial" w:eastAsia="Arial" w:hAnsi="Arial" w:cs="Arial"/>
+          <w:color w:val="000000" w:themeColor="text1"/>
           <w:szCs w:val="24"/>
         </w:rPr>
         <w:t xml:space="preserve">, que não é mais instalado por padrão. A razão para isso é que o feedback do usuário não foi unânime sobre a presença padrão do </w:t>
@@ -8106,9 +8119,8 @@
       <w:proofErr w:type="spellStart"/>
       <w:r>
         <w:rPr>
-          <w:rFonts w:ascii="Arial" w:hAnsi="Arial" w:eastAsia="Arial" w:cs="Arial"/>
-          <w:color w:val="000000" w:themeColor="text1" w:themeTint="FF" w:themeShade="FF"/>
-          <w:sz w:val="24"/>
+          <w:rFonts w:ascii="Arial" w:eastAsia="Arial" w:hAnsi="Arial" w:cs="Arial"/>
+          <w:color w:val="000000" w:themeColor="text1"/>
           <w:szCs w:val="24"/>
         </w:rPr>
         <w:t>Conky</w:t>
@@ -8116,9 +8128,8 @@
       <w:proofErr w:type="spellEnd"/>
       <w:r>
         <w:rPr>
-          <w:rFonts w:ascii="Arial" w:hAnsi="Arial" w:eastAsia="Arial" w:cs="Arial"/>
-          <w:color w:val="000000" w:themeColor="text1" w:themeTint="FF" w:themeShade="FF"/>
-          <w:sz w:val="24"/>
+          <w:rFonts w:ascii="Arial" w:eastAsia="Arial" w:hAnsi="Arial" w:cs="Arial"/>
+          <w:color w:val="000000" w:themeColor="text1"/>
           <w:szCs w:val="24"/>
         </w:rPr>
         <w:t xml:space="preserve"> no </w:t>
@@ -8126,9 +8137,8 @@
       <w:proofErr w:type="spellStart"/>
       <w:r>
         <w:rPr>
-          <w:rFonts w:ascii="Arial" w:hAnsi="Arial" w:eastAsia="Arial" w:cs="Arial"/>
-          <w:color w:val="000000" w:themeColor="text1" w:themeTint="FF" w:themeShade="FF"/>
-          <w:sz w:val="24"/>
+          <w:rFonts w:ascii="Arial" w:eastAsia="Arial" w:hAnsi="Arial" w:cs="Arial"/>
+          <w:color w:val="000000" w:themeColor="text1"/>
           <w:szCs w:val="24"/>
         </w:rPr>
         <w:t>Kaisen</w:t>
@@ -8136,9 +8146,8 @@
       <w:proofErr w:type="spellEnd"/>
       <w:r>
         <w:rPr>
-          <w:rFonts w:ascii="Arial" w:hAnsi="Arial" w:eastAsia="Arial" w:cs="Arial"/>
-          <w:color w:val="000000" w:themeColor="text1" w:themeTint="FF" w:themeShade="FF"/>
-          <w:sz w:val="24"/>
+          <w:rFonts w:ascii="Arial" w:eastAsia="Arial" w:hAnsi="Arial" w:cs="Arial"/>
+          <w:color w:val="000000" w:themeColor="text1"/>
           <w:szCs w:val="24"/>
         </w:rPr>
         <w:t xml:space="preserve"> Linux e, portanto, agora é considerado um '</w:t>
@@ -8146,9 +8155,8 @@
       <w:proofErr w:type="spellStart"/>
       <w:r>
         <w:rPr>
-          <w:rFonts w:ascii="Arial" w:hAnsi="Arial" w:eastAsia="Arial" w:cs="Arial"/>
-          <w:color w:val="000000" w:themeColor="text1" w:themeTint="FF" w:themeShade="FF"/>
-          <w:sz w:val="24"/>
+          <w:rFonts w:ascii="Arial" w:eastAsia="Arial" w:hAnsi="Arial" w:cs="Arial"/>
+          <w:color w:val="000000" w:themeColor="text1"/>
           <w:szCs w:val="24"/>
         </w:rPr>
         <w:t>goodie</w:t>
@@ -8156,9 +8164,8 @@
       <w:proofErr w:type="spellEnd"/>
       <w:r>
         <w:rPr>
-          <w:rFonts w:ascii="Arial" w:hAnsi="Arial" w:eastAsia="Arial" w:cs="Arial"/>
-          <w:color w:val="000000" w:themeColor="text1" w:themeTint="FF" w:themeShade="FF"/>
-          <w:sz w:val="24"/>
+          <w:rFonts w:ascii="Arial" w:eastAsia="Arial" w:hAnsi="Arial" w:cs="Arial"/>
+          <w:color w:val="000000" w:themeColor="text1"/>
           <w:szCs w:val="24"/>
         </w:rPr>
         <w:t>' e pode ser instalado opcionalmente."</w:t>
@@ -8191,12 +8198,14 @@
         </w:rPr>
         <w:t xml:space="preserve"> Linux, além disso, A formação LDNR que é um centro de treinamento francês para formar técnicos profissionais de TI, administradores de sistemas e redes. Seus alunos são treinados no </w:t>
       </w:r>
+      <w:proofErr w:type="spellStart"/>
       <w:r>
         <w:rPr>
           <w:rFonts w:ascii="Arial" w:hAnsi="Arial" w:cs="Arial"/>
         </w:rPr>
         <w:t>Kaisen</w:t>
       </w:r>
+      <w:proofErr w:type="spellEnd"/>
       <w:r>
         <w:rPr>
           <w:rFonts w:ascii="Arial" w:hAnsi="Arial" w:cs="Arial"/>
@@ -8204,7 +8213,7 @@
         <w:t xml:space="preserve"> Linux. </w:t>
       </w:r>
     </w:p>
-    <w:p w14:noSpellErr="1">
+    <w:p>
       <w:pPr>
         <w:ind w:left="345" w:firstLine="0"/>
         <w:rPr>
@@ -8212,9 +8221,9 @@
         </w:rPr>
       </w:pPr>
     </w:p>
-    <w:p w14:noSpellErr="1">
-      <w:pPr>
-        <w:ind w:left="370" w:firstLine="0"/>
+    <w:p>
+      <w:pPr>
+        <w:ind w:firstLine="0"/>
         <w:rPr>
           <w:rFonts w:ascii="Arial" w:hAnsi="Arial" w:cs="Arial"/>
         </w:rPr>
@@ -8346,7 +8355,25 @@
           <w:bCs/>
           <w:szCs w:val="24"/>
         </w:rPr>
-        <w:t xml:space="preserve"> e, assim, melhora o suporte do hardware original do Windows para técnicos como, por exemplo, discos externos. As fontes do kernel e todas as dependências para recompilá-los foram integrados ao sistema para que você possa compilar o seu próprio kernel, a partir da base do </w:t>
+        <w:t xml:space="preserve"> e, assim, melhora o suporte do hardware original do Windows para técnicos como, por exemplo, discos externos. As fontes do kernel e todas as dependências para </w:t>
+      </w:r>
+      <w:proofErr w:type="spellStart"/>
+      <w:r>
+        <w:rPr>
+          <w:rFonts w:ascii="Arial" w:hAnsi="Arial" w:cs="Arial"/>
+          <w:bCs/>
+          <w:szCs w:val="24"/>
+        </w:rPr>
+        <w:t>recompilá-los</w:t>
+      </w:r>
+      <w:proofErr w:type="spellEnd"/>
+      <w:r>
+        <w:rPr>
+          <w:rFonts w:ascii="Arial" w:hAnsi="Arial" w:cs="Arial"/>
+          <w:bCs/>
+          <w:szCs w:val="24"/>
+        </w:rPr>
+        <w:t xml:space="preserve"> foram integrados ao sistema para que você possa compilar o seu próprio kernel, a partir da base do </w:t>
       </w:r>
       <w:proofErr w:type="spellStart"/>
       <w:r>
@@ -8466,6 +8493,7 @@
           <w:bCs/>
           <w:szCs w:val="24"/>
         </w:rPr>
+        <w:lastRenderedPageBreak/>
         <w:t>Kaisen</w:t>
       </w:r>
       <w:proofErr w:type="spellEnd"/>
@@ -8637,29 +8665,49 @@
           <w:sz w:val="28"/>
           <w:szCs w:val="28"/>
         </w:rPr>
-        <w:t>Qual a documentação da distro Linux? A documentação é ampla?</w:t>
-      </w:r>
-    </w:p>
-    <w:p>
-      <w:pPr>
-        <w:ind w:left="345" w:firstLine="0"/>
+        <w:t xml:space="preserve">Qual a documentação da </w:t>
+      </w:r>
+      <w:proofErr w:type="spellStart"/>
+      <w:r>
         <w:rPr>
           <w:rFonts w:ascii="Arial" w:hAnsi="Arial" w:cs="Arial"/>
           <w:b/>
           <w:sz w:val="28"/>
           <w:szCs w:val="28"/>
         </w:rPr>
-      </w:pPr>
+        <w:t>distro</w:t>
+      </w:r>
+      <w:proofErr w:type="spellEnd"/>
+      <w:r>
+        <w:rPr>
+          <w:rFonts w:ascii="Arial" w:hAnsi="Arial" w:cs="Arial"/>
+          <w:b/>
+          <w:sz w:val="28"/>
+          <w:szCs w:val="28"/>
+        </w:rPr>
+        <w:t xml:space="preserve"> Linux? A documentação é ampla?</w:t>
+      </w:r>
     </w:p>
     <w:p>
       <w:pPr>
         <w:ind w:left="345" w:firstLine="0"/>
         <w:rPr>
           <w:rFonts w:ascii="Arial" w:hAnsi="Arial" w:cs="Arial"/>
-          <w:bCs/>
-        </w:rPr>
-      </w:pPr>
-      <w:hyperlink w:history="1" r:id="rId115">
+          <w:b/>
+          <w:sz w:val="28"/>
+          <w:szCs w:val="28"/>
+        </w:rPr>
+      </w:pPr>
+    </w:p>
+    <w:p>
+      <w:pPr>
+        <w:ind w:left="345" w:firstLine="0"/>
+        <w:rPr>
+          <w:rFonts w:ascii="Arial" w:hAnsi="Arial" w:cs="Arial"/>
+          <w:bCs/>
+        </w:rPr>
+      </w:pPr>
+      <w:hyperlink r:id="rId117" w:history="1">
         <w:proofErr w:type="spellStart"/>
         <w:r>
           <w:rPr>
@@ -8691,13 +8739,7 @@
         <w:rPr>
           <w:rFonts w:ascii="Arial" w:hAnsi="Arial" w:cs="Arial"/>
         </w:rPr>
-        <w:t xml:space="preserve">A documentação possui bastantes tópicos e bem ampla, porém, por ser uma distribuição para profissionais de TI, muitas informações são subentendidas e não explicativas de maneira tão clara. A documentação é bem separada, possui tópicos como “começar” onde tem as principais informações básicas sobre a distribuição </w:t>
-      </w:r>
-      <w:r>
-        <w:rPr>
-          <w:rFonts w:ascii="Arial" w:hAnsi="Arial" w:cs="Arial"/>
-        </w:rPr>
-        <w:t xml:space="preserve">Linux, “ferramentas e pacotes” onde possui explicação dos pacotes instalados, “tutoriais” onde ele auxilia o usuário, indicando a execução de atalhos e serviços. </w:t>
+        <w:t xml:space="preserve">A documentação possui bastantes tópicos e bem ampla, porém, por ser uma distribuição para profissionais de TI, muitas informações são subentendidas e não explicativas de maneira tão clara. A documentação é bem separada, possui tópicos como “começar” onde tem as principais informações básicas sobre a distribuição Linux, “ferramentas e pacotes” onde possui explicação dos pacotes instalados, “tutoriais” onde ele auxilia o usuário, indicando a execução de atalhos e serviços. </w:t>
       </w:r>
     </w:p>
     <w:p>
@@ -8930,12 +8972,9 @@
     </w:p>
     <w:p>
       <w:pPr>
-        <w:pStyle w:val="Normal"/>
         <w:ind w:left="345" w:firstLine="0"/>
         <w:rPr>
-          <w:rFonts w:ascii="Times New Roman" w:hAnsi="Times New Roman" w:eastAsia="Times New Roman" w:cs="Times New Roman"/>
-          <w:color w:val="000000" w:themeColor="text1" w:themeTint="FF" w:themeShade="FF"/>
-          <w:sz w:val="24"/>
+          <w:color w:val="000000" w:themeColor="text1"/>
           <w:szCs w:val="24"/>
         </w:rPr>
       </w:pPr>
@@ -8951,19 +8990,7 @@
         <w:rPr>
           <w:rFonts w:ascii="Arial" w:hAnsi="Arial" w:cs="Arial"/>
         </w:rPr>
-        <w:t xml:space="preserve"> e s</w:t>
-      </w:r>
-      <w:r>
-        <w:rPr>
-          <w:rFonts w:ascii="Arial" w:hAnsi="Arial" w:cs="Arial"/>
-        </w:rPr>
-        <w:t>eus</w:t>
-      </w:r>
-      <w:r>
-        <w:rPr>
-          <w:rFonts w:ascii="Arial" w:hAnsi="Arial" w:cs="Arial"/>
-        </w:rPr>
-        <w:t xml:space="preserve"> demais modelos</w:t>
+        <w:t xml:space="preserve"> e seus demais modelos</w:t>
       </w:r>
     </w:p>
     <w:p>
@@ -9085,7 +9112,21 @@
         <w:rPr>
           <w:rFonts w:ascii="Arial" w:hAnsi="Arial" w:cs="Arial"/>
         </w:rPr>
-        <w:t>Possui integração e suporte UEFI com SecureBoot.</w:t>
+        <w:t xml:space="preserve">Possui integração e suporte UEFI com </w:t>
+      </w:r>
+      <w:proofErr w:type="spellStart"/>
+      <w:r>
+        <w:rPr>
+          <w:rFonts w:ascii="Arial" w:hAnsi="Arial" w:cs="Arial"/>
+        </w:rPr>
+        <w:t>SecureBoot</w:t>
+      </w:r>
+      <w:proofErr w:type="spellEnd"/>
+      <w:r>
+        <w:rPr>
+          <w:rFonts w:ascii="Arial" w:hAnsi="Arial" w:cs="Arial"/>
+        </w:rPr>
+        <w:t>.</w:t>
       </w:r>
     </w:p>
     <w:p>
@@ -9233,6 +9274,7 @@
           <w:bCs/>
           <w:szCs w:val="24"/>
         </w:rPr>
+        <w:lastRenderedPageBreak/>
         <w:t>dm-</w:t>
       </w:r>
       <w:proofErr w:type="spellStart"/>
@@ -9477,7 +9519,7 @@
         <w:t>Edições ou spin-offs</w:t>
       </w:r>
     </w:p>
-    <w:p w14:noSpellErr="1">
+    <w:p>
       <w:pPr>
         <w:ind w:left="345" w:firstLine="0"/>
         <w:rPr>
@@ -9489,20 +9531,17 @@
     </w:p>
     <w:p>
       <w:pPr>
-        <w:pStyle w:val="Normal"/>
         <w:ind w:left="0" w:firstLine="0"/>
         <w:rPr>
-          <w:rFonts w:ascii="Arial" w:hAnsi="Arial" w:eastAsia="Times New Roman" w:cs="Arial"/>
-          <w:color w:val="000000" w:themeColor="text1" w:themeTint="FF" w:themeShade="FF"/>
-          <w:sz w:val="24"/>
-          <w:szCs w:val="24"/>
-        </w:rPr>
-      </w:pPr>
-      <w:r>
-        <w:rPr>
-          <w:rFonts w:ascii="Arial" w:hAnsi="Arial" w:eastAsia="Times New Roman" w:cs="Arial"/>
-          <w:color w:val="000000" w:themeColor="text1" w:themeTint="FF" w:themeShade="FF"/>
-          <w:sz w:val="24"/>
+          <w:rFonts w:ascii="Arial" w:hAnsi="Arial" w:cs="Arial"/>
+          <w:color w:val="000000" w:themeColor="text1"/>
+          <w:szCs w:val="24"/>
+        </w:rPr>
+      </w:pPr>
+      <w:r>
+        <w:rPr>
+          <w:rFonts w:ascii="Arial" w:hAnsi="Arial" w:cs="Arial"/>
+          <w:color w:val="000000" w:themeColor="text1"/>
           <w:szCs w:val="24"/>
         </w:rPr>
         <w:t xml:space="preserve">O </w:t>
@@ -9510,9 +9549,8 @@
       <w:proofErr w:type="spellStart"/>
       <w:r>
         <w:rPr>
-          <w:rFonts w:ascii="Arial" w:hAnsi="Arial" w:eastAsia="Times New Roman" w:cs="Arial"/>
-          <w:color w:val="000000" w:themeColor="text1" w:themeTint="FF" w:themeShade="FF"/>
-          <w:sz w:val="24"/>
+          <w:rFonts w:ascii="Arial" w:hAnsi="Arial" w:cs="Arial"/>
+          <w:color w:val="000000" w:themeColor="text1"/>
           <w:szCs w:val="24"/>
         </w:rPr>
         <w:t>Kaisen</w:t>
@@ -9520,9 +9558,8 @@
       <w:proofErr w:type="spellEnd"/>
       <w:r>
         <w:rPr>
-          <w:rFonts w:ascii="Arial" w:hAnsi="Arial" w:eastAsia="Times New Roman" w:cs="Arial"/>
-          <w:color w:val="000000" w:themeColor="text1" w:themeTint="FF" w:themeShade="FF"/>
-          <w:sz w:val="24"/>
+          <w:rFonts w:ascii="Arial" w:hAnsi="Arial" w:cs="Arial"/>
+          <w:color w:val="000000" w:themeColor="text1"/>
           <w:szCs w:val="24"/>
         </w:rPr>
         <w:t xml:space="preserve"> Linux possui alguns outros ambientes de desktop: KDE, XFCE, LXQT.</w:t>
@@ -9530,32 +9567,26 @@
     </w:p>
     <w:p>
       <w:pPr>
-        <w:pStyle w:val="Normal"/>
         <w:ind w:left="0" w:firstLine="0"/>
         <w:rPr>
-          <w:rFonts w:ascii="Times New Roman" w:hAnsi="Times New Roman" w:eastAsia="Times New Roman" w:cs="Times New Roman"/>
-          <w:color w:val="000000" w:themeColor="text1" w:themeTint="FF" w:themeShade="FF"/>
-          <w:sz w:val="24"/>
-          <w:szCs w:val="24"/>
-        </w:rPr>
-      </w:pPr>
-    </w:p>
-    <w:p>
-      <w:pPr>
-        <w:pStyle w:val="Normal"/>
+          <w:color w:val="000000" w:themeColor="text1"/>
+          <w:szCs w:val="24"/>
+        </w:rPr>
+      </w:pPr>
+    </w:p>
+    <w:p>
+      <w:pPr>
         <w:ind w:left="0" w:firstLine="0"/>
         <w:rPr>
-          <w:rFonts w:ascii="Arial" w:hAnsi="Arial" w:eastAsia="Times New Roman" w:cs="Arial"/>
-          <w:color w:val="000000" w:themeColor="text1" w:themeTint="FF" w:themeShade="FF"/>
-          <w:sz w:val="24"/>
-          <w:szCs w:val="24"/>
-        </w:rPr>
-      </w:pPr>
-      <w:r>
-        <w:rPr>
-          <w:rFonts w:ascii="Arial" w:hAnsi="Arial" w:eastAsia="Times New Roman" w:cs="Arial"/>
-          <w:color w:val="000000" w:themeColor="text1" w:themeTint="FF" w:themeShade="FF"/>
-          <w:sz w:val="24"/>
+          <w:rFonts w:ascii="Arial" w:hAnsi="Arial" w:cs="Arial"/>
+          <w:color w:val="000000" w:themeColor="text1"/>
+          <w:szCs w:val="24"/>
+        </w:rPr>
+      </w:pPr>
+      <w:r>
+        <w:rPr>
+          <w:rFonts w:ascii="Arial" w:hAnsi="Arial" w:cs="Arial"/>
+          <w:color w:val="000000" w:themeColor="text1"/>
           <w:szCs w:val="24"/>
         </w:rPr>
         <w:t xml:space="preserve">Link de informações sobre o </w:t>
@@ -9563,9 +9594,8 @@
       <w:proofErr w:type="spellStart"/>
       <w:r>
         <w:rPr>
-          <w:rFonts w:ascii="Arial" w:hAnsi="Arial" w:eastAsia="Times New Roman" w:cs="Arial"/>
-          <w:color w:val="000000" w:themeColor="text1" w:themeTint="FF" w:themeShade="FF"/>
-          <w:sz w:val="24"/>
+          <w:rFonts w:ascii="Arial" w:hAnsi="Arial" w:cs="Arial"/>
+          <w:color w:val="000000" w:themeColor="text1"/>
           <w:szCs w:val="24"/>
         </w:rPr>
         <w:t>Kaisen</w:t>
@@ -9573,9 +9603,8 @@
       <w:proofErr w:type="spellEnd"/>
       <w:r>
         <w:rPr>
-          <w:rFonts w:ascii="Arial" w:hAnsi="Arial" w:eastAsia="Times New Roman" w:cs="Arial"/>
-          <w:color w:val="000000" w:themeColor="text1" w:themeTint="FF" w:themeShade="FF"/>
-          <w:sz w:val="24"/>
+          <w:rFonts w:ascii="Arial" w:hAnsi="Arial" w:cs="Arial"/>
+          <w:color w:val="000000" w:themeColor="text1"/>
           <w:szCs w:val="24"/>
         </w:rPr>
         <w:t xml:space="preserve"> Linux:</w:t>
@@ -9583,33 +9612,27 @@
     </w:p>
     <w:p>
       <w:pPr>
-        <w:pStyle w:val="Normal"/>
         <w:ind w:left="0" w:firstLine="0"/>
         <w:rPr>
-          <w:rFonts w:ascii="Times New Roman" w:hAnsi="Times New Roman" w:eastAsia="Times New Roman" w:cs="Times New Roman"/>
-          <w:color w:val="000000" w:themeColor="text1" w:themeTint="FF" w:themeShade="FF"/>
-          <w:sz w:val="24"/>
-          <w:szCs w:val="24"/>
-        </w:rPr>
-      </w:pPr>
-    </w:p>
-    <w:p>
-      <w:pPr>
-        <w:pStyle w:val="Normal"/>
+          <w:color w:val="000000" w:themeColor="text1"/>
+          <w:szCs w:val="24"/>
+        </w:rPr>
+      </w:pPr>
+    </w:p>
+    <w:p>
+      <w:pPr>
         <w:ind w:left="0" w:firstLine="0"/>
         <w:rPr>
-          <w:rFonts w:ascii="Arial" w:hAnsi="Arial" w:eastAsia="Arial" w:cs="Arial"/>
-          <w:color w:val="000000" w:themeColor="text1" w:themeTint="FF" w:themeShade="FF"/>
-          <w:sz w:val="24"/>
-          <w:szCs w:val="24"/>
-        </w:rPr>
-      </w:pPr>
-      <w:hyperlink r:id="Rbd5356b7888e417c">
+          <w:rFonts w:ascii="Arial" w:eastAsia="Arial" w:hAnsi="Arial" w:cs="Arial"/>
+          <w:color w:val="000000" w:themeColor="text1"/>
+          <w:szCs w:val="24"/>
+        </w:rPr>
+      </w:pPr>
+      <w:hyperlink r:id="rId118">
         <w:r>
           <w:rPr>
             <w:rStyle w:val="Hyperlink"/>
-            <w:rFonts w:ascii="Arial" w:hAnsi="Arial" w:eastAsia="Arial" w:cs="Arial"/>
-            <w:sz w:val="24"/>
+            <w:rFonts w:ascii="Arial" w:eastAsia="Arial" w:hAnsi="Arial" w:cs="Arial"/>
             <w:szCs w:val="24"/>
           </w:rPr>
           <w:t>https://distrowatch.com/table.php?distribution=kaisen</w:t>
@@ -9617,8 +9640,8 @@
       </w:hyperlink>
     </w:p>
     <w:sectPr>
-      <w:footerReference w:type="default" r:id="rId116"/>
-      <w:pgSz w:w="11906" w:h="16838" w:orient="portrait"/>
+      <w:footerReference w:type="default" r:id="rId119"/>
+      <w:pgSz w:w="11906" w:h="16838"/>
       <w:pgMar w:top="1440" w:right="1134" w:bottom="1440" w:left="1136" w:header="720" w:footer="720" w:gutter="0"/>
       <w:cols w:space="720"/>
     </w:sectPr>
@@ -9734,7 +9757,7 @@
         <w:ind w:left="705"/>
       </w:pPr>
       <w:rPr>
-        <w:rFonts w:ascii="Calibri" w:hAnsi="Calibri" w:eastAsia="Calibri" w:cs="Calibri"/>
+        <w:rFonts w:ascii="Calibri" w:eastAsia="Calibri" w:hAnsi="Calibri" w:cs="Calibri"/>
         <w:b w:val="0"/>
         <w:i w:val="0"/>
         <w:strike w:val="0"/>
@@ -9743,7 +9766,7 @@
         <w:sz w:val="24"/>
         <w:szCs w:val="24"/>
         <w:u w:val="none" w:color="000000"/>
-        <w:bdr w:val="none" w:color="auto" w:sz="0" w:space="0"/>
+        <w:bdr w:val="none" w:sz="0" w:space="0" w:color="auto"/>
         <w:shd w:val="clear" w:color="auto" w:fill="auto"/>
         <w:vertAlign w:val="baseline"/>
       </w:rPr>
@@ -9757,7 +9780,7 @@
         <w:ind w:left="1440"/>
       </w:pPr>
       <w:rPr>
-        <w:rFonts w:ascii="Calibri" w:hAnsi="Calibri" w:eastAsia="Calibri" w:cs="Calibri"/>
+        <w:rFonts w:ascii="Calibri" w:eastAsia="Calibri" w:hAnsi="Calibri" w:cs="Calibri"/>
         <w:b w:val="0"/>
         <w:i w:val="0"/>
         <w:strike w:val="0"/>
@@ -9766,7 +9789,7 @@
         <w:sz w:val="24"/>
         <w:szCs w:val="24"/>
         <w:u w:val="none" w:color="000000"/>
-        <w:bdr w:val="none" w:color="auto" w:sz="0" w:space="0"/>
+        <w:bdr w:val="none" w:sz="0" w:space="0" w:color="auto"/>
         <w:shd w:val="clear" w:color="auto" w:fill="auto"/>
         <w:vertAlign w:val="baseline"/>
       </w:rPr>
@@ -9780,7 +9803,7 @@
         <w:ind w:left="2160"/>
       </w:pPr>
       <w:rPr>
-        <w:rFonts w:ascii="Calibri" w:hAnsi="Calibri" w:eastAsia="Calibri" w:cs="Calibri"/>
+        <w:rFonts w:ascii="Calibri" w:eastAsia="Calibri" w:hAnsi="Calibri" w:cs="Calibri"/>
         <w:b w:val="0"/>
         <w:i w:val="0"/>
         <w:strike w:val="0"/>
@@ -9789,7 +9812,7 @@
         <w:sz w:val="24"/>
         <w:szCs w:val="24"/>
         <w:u w:val="none" w:color="000000"/>
-        <w:bdr w:val="none" w:color="auto" w:sz="0" w:space="0"/>
+        <w:bdr w:val="none" w:sz="0" w:space="0" w:color="auto"/>
         <w:shd w:val="clear" w:color="auto" w:fill="auto"/>
         <w:vertAlign w:val="baseline"/>
       </w:rPr>
@@ -9803,7 +9826,7 @@
         <w:ind w:left="2880"/>
       </w:pPr>
       <w:rPr>
-        <w:rFonts w:ascii="Calibri" w:hAnsi="Calibri" w:eastAsia="Calibri" w:cs="Calibri"/>
+        <w:rFonts w:ascii="Calibri" w:eastAsia="Calibri" w:hAnsi="Calibri" w:cs="Calibri"/>
         <w:b w:val="0"/>
         <w:i w:val="0"/>
         <w:strike w:val="0"/>
@@ -9812,7 +9835,7 @@
         <w:sz w:val="24"/>
         <w:szCs w:val="24"/>
         <w:u w:val="none" w:color="000000"/>
-        <w:bdr w:val="none" w:color="auto" w:sz="0" w:space="0"/>
+        <w:bdr w:val="none" w:sz="0" w:space="0" w:color="auto"/>
         <w:shd w:val="clear" w:color="auto" w:fill="auto"/>
         <w:vertAlign w:val="baseline"/>
       </w:rPr>
@@ -9826,7 +9849,7 @@
         <w:ind w:left="3600"/>
       </w:pPr>
       <w:rPr>
-        <w:rFonts w:ascii="Calibri" w:hAnsi="Calibri" w:eastAsia="Calibri" w:cs="Calibri"/>
+        <w:rFonts w:ascii="Calibri" w:eastAsia="Calibri" w:hAnsi="Calibri" w:cs="Calibri"/>
         <w:b w:val="0"/>
         <w:i w:val="0"/>
         <w:strike w:val="0"/>
@@ -9835,7 +9858,7 @@
         <w:sz w:val="24"/>
         <w:szCs w:val="24"/>
         <w:u w:val="none" w:color="000000"/>
-        <w:bdr w:val="none" w:color="auto" w:sz="0" w:space="0"/>
+        <w:bdr w:val="none" w:sz="0" w:space="0" w:color="auto"/>
         <w:shd w:val="clear" w:color="auto" w:fill="auto"/>
         <w:vertAlign w:val="baseline"/>
       </w:rPr>
@@ -9849,7 +9872,7 @@
         <w:ind w:left="4320"/>
       </w:pPr>
       <w:rPr>
-        <w:rFonts w:ascii="Calibri" w:hAnsi="Calibri" w:eastAsia="Calibri" w:cs="Calibri"/>
+        <w:rFonts w:ascii="Calibri" w:eastAsia="Calibri" w:hAnsi="Calibri" w:cs="Calibri"/>
         <w:b w:val="0"/>
         <w:i w:val="0"/>
         <w:strike w:val="0"/>
@@ -9858,7 +9881,7 @@
         <w:sz w:val="24"/>
         <w:szCs w:val="24"/>
         <w:u w:val="none" w:color="000000"/>
-        <w:bdr w:val="none" w:color="auto" w:sz="0" w:space="0"/>
+        <w:bdr w:val="none" w:sz="0" w:space="0" w:color="auto"/>
         <w:shd w:val="clear" w:color="auto" w:fill="auto"/>
         <w:vertAlign w:val="baseline"/>
       </w:rPr>
@@ -9872,7 +9895,7 @@
         <w:ind w:left="5040"/>
       </w:pPr>
       <w:rPr>
-        <w:rFonts w:ascii="Calibri" w:hAnsi="Calibri" w:eastAsia="Calibri" w:cs="Calibri"/>
+        <w:rFonts w:ascii="Calibri" w:eastAsia="Calibri" w:hAnsi="Calibri" w:cs="Calibri"/>
         <w:b w:val="0"/>
         <w:i w:val="0"/>
         <w:strike w:val="0"/>
@@ -9881,7 +9904,7 @@
         <w:sz w:val="24"/>
         <w:szCs w:val="24"/>
         <w:u w:val="none" w:color="000000"/>
-        <w:bdr w:val="none" w:color="auto" w:sz="0" w:space="0"/>
+        <w:bdr w:val="none" w:sz="0" w:space="0" w:color="auto"/>
         <w:shd w:val="clear" w:color="auto" w:fill="auto"/>
         <w:vertAlign w:val="baseline"/>
       </w:rPr>
@@ -9895,7 +9918,7 @@
         <w:ind w:left="5760"/>
       </w:pPr>
       <w:rPr>
-        <w:rFonts w:ascii="Calibri" w:hAnsi="Calibri" w:eastAsia="Calibri" w:cs="Calibri"/>
+        <w:rFonts w:ascii="Calibri" w:eastAsia="Calibri" w:hAnsi="Calibri" w:cs="Calibri"/>
         <w:b w:val="0"/>
         <w:i w:val="0"/>
         <w:strike w:val="0"/>
@@ -9904,7 +9927,7 @@
         <w:sz w:val="24"/>
         <w:szCs w:val="24"/>
         <w:u w:val="none" w:color="000000"/>
-        <w:bdr w:val="none" w:color="auto" w:sz="0" w:space="0"/>
+        <w:bdr w:val="none" w:sz="0" w:space="0" w:color="auto"/>
         <w:shd w:val="clear" w:color="auto" w:fill="auto"/>
         <w:vertAlign w:val="baseline"/>
       </w:rPr>
@@ -9918,7 +9941,7 @@
         <w:ind w:left="6480"/>
       </w:pPr>
       <w:rPr>
-        <w:rFonts w:ascii="Calibri" w:hAnsi="Calibri" w:eastAsia="Calibri" w:cs="Calibri"/>
+        <w:rFonts w:ascii="Calibri" w:eastAsia="Calibri" w:hAnsi="Calibri" w:cs="Calibri"/>
         <w:b w:val="0"/>
         <w:i w:val="0"/>
         <w:strike w:val="0"/>
@@ -9927,7 +9950,7 @@
         <w:sz w:val="24"/>
         <w:szCs w:val="24"/>
         <w:u w:val="none" w:color="000000"/>
-        <w:bdr w:val="none" w:color="auto" w:sz="0" w:space="0"/>
+        <w:bdr w:val="none" w:sz="0" w:space="0" w:color="auto"/>
         <w:shd w:val="clear" w:color="auto" w:fill="auto"/>
         <w:vertAlign w:val="baseline"/>
       </w:rPr>
@@ -9940,11 +9963,11 @@
 </file>
 
 <file path=word/styles.xml><?xml version="1.0" encoding="utf-8"?>
-<w:styles xmlns:wp14="http://schemas.microsoft.com/office/word/2010/wordprocessingDrawing" xmlns:mc="http://schemas.openxmlformats.org/markup-compatibility/2006" xmlns:r="http://schemas.openxmlformats.org/officeDocument/2006/relationships" xmlns:w="http://schemas.openxmlformats.org/wordprocessingml/2006/main" xmlns:w14="http://schemas.microsoft.com/office/word/2010/wordml" xmlns:w15="http://schemas.microsoft.com/office/word/2012/wordml" xmlns:w16cex="http://schemas.microsoft.com/office/word/2018/wordml/cex" xmlns:w16cid="http://schemas.microsoft.com/office/word/2016/wordml/cid" xmlns:w16="http://schemas.microsoft.com/office/word/2018/wordml" xmlns:w16sdtdh="http://schemas.microsoft.com/office/word/2020/wordml/sdtdatahash" xmlns:w16se="http://schemas.microsoft.com/office/word/2015/wordml/symex" mc:Ignorable="w14 w15 w16se w16cid w16 w16cex w16sdtdh wp14">
+<w:styles xmlns:mc="http://schemas.openxmlformats.org/markup-compatibility/2006" xmlns:r="http://schemas.openxmlformats.org/officeDocument/2006/relationships" xmlns:w="http://schemas.openxmlformats.org/wordprocessingml/2006/main" xmlns:w14="http://schemas.microsoft.com/office/word/2010/wordml" xmlns:w15="http://schemas.microsoft.com/office/word/2012/wordml" xmlns:w16cex="http://schemas.microsoft.com/office/word/2018/wordml/cex" xmlns:w16cid="http://schemas.microsoft.com/office/word/2016/wordml/cid" xmlns:w16="http://schemas.microsoft.com/office/word/2018/wordml" xmlns:w16sdtdh="http://schemas.microsoft.com/office/word/2020/wordml/sdtdatahash" xmlns:w16se="http://schemas.microsoft.com/office/word/2015/wordml/symex" mc:Ignorable="w14 w15 w16se w16cid w16 w16cex w16sdtdh">
   <w:docDefaults>
     <w:rPrDefault>
       <w:rPr>
-        <w:rFonts w:asciiTheme="minorHAnsi" w:hAnsiTheme="minorHAnsi" w:eastAsiaTheme="minorEastAsia" w:cstheme="minorBidi"/>
+        <w:rFonts w:asciiTheme="minorHAnsi" w:eastAsiaTheme="minorEastAsia" w:hAnsiTheme="minorHAnsi" w:cstheme="minorBidi"/>
         <w:sz w:val="22"/>
         <w:szCs w:val="22"/>
         <w:lang w:val="pt-BR" w:eastAsia="pt-BR" w:bidi="ar-SA"/>
@@ -9959,14 +9982,14 @@
   <w:latentStyles w:defLockedState="0" w:defUIPriority="99" w:defSemiHidden="0" w:defUnhideWhenUsed="0" w:defQFormat="0" w:count="376">
     <w:lsdException w:name="Normal" w:uiPriority="0" w:qFormat="1"/>
     <w:lsdException w:name="heading 1" w:uiPriority="9" w:qFormat="1"/>
-    <w:lsdException w:name="heading 2" w:uiPriority="9" w:semiHidden="1" w:unhideWhenUsed="1" w:qFormat="1"/>
-    <w:lsdException w:name="heading 3" w:uiPriority="9" w:semiHidden="1" w:unhideWhenUsed="1" w:qFormat="1"/>
-    <w:lsdException w:name="heading 4" w:uiPriority="9" w:semiHidden="1" w:unhideWhenUsed="1" w:qFormat="1"/>
-    <w:lsdException w:name="heading 5" w:uiPriority="9" w:semiHidden="1" w:unhideWhenUsed="1" w:qFormat="1"/>
-    <w:lsdException w:name="heading 6" w:uiPriority="9" w:semiHidden="1" w:unhideWhenUsed="1" w:qFormat="1"/>
-    <w:lsdException w:name="heading 7" w:uiPriority="9" w:semiHidden="1" w:unhideWhenUsed="1" w:qFormat="1"/>
-    <w:lsdException w:name="heading 8" w:uiPriority="9" w:semiHidden="1" w:unhideWhenUsed="1" w:qFormat="1"/>
-    <w:lsdException w:name="heading 9" w:uiPriority="9" w:semiHidden="1" w:unhideWhenUsed="1" w:qFormat="1"/>
+    <w:lsdException w:name="heading 2" w:semiHidden="1" w:uiPriority="9" w:unhideWhenUsed="1" w:qFormat="1"/>
+    <w:lsdException w:name="heading 3" w:semiHidden="1" w:uiPriority="9" w:unhideWhenUsed="1" w:qFormat="1"/>
+    <w:lsdException w:name="heading 4" w:semiHidden="1" w:uiPriority="9" w:unhideWhenUsed="1" w:qFormat="1"/>
+    <w:lsdException w:name="heading 5" w:semiHidden="1" w:uiPriority="9" w:unhideWhenUsed="1" w:qFormat="1"/>
+    <w:lsdException w:name="heading 6" w:semiHidden="1" w:uiPriority="9" w:unhideWhenUsed="1" w:qFormat="1"/>
+    <w:lsdException w:name="heading 7" w:semiHidden="1" w:uiPriority="9" w:unhideWhenUsed="1" w:qFormat="1"/>
+    <w:lsdException w:name="heading 8" w:semiHidden="1" w:uiPriority="9" w:unhideWhenUsed="1" w:qFormat="1"/>
+    <w:lsdException w:name="heading 9" w:semiHidden="1" w:uiPriority="9" w:unhideWhenUsed="1" w:qFormat="1"/>
     <w:lsdException w:name="index 1" w:semiHidden="1" w:unhideWhenUsed="1"/>
     <w:lsdException w:name="index 2" w:semiHidden="1" w:unhideWhenUsed="1"/>
     <w:lsdException w:name="index 3" w:semiHidden="1" w:unhideWhenUsed="1"/>
@@ -9976,22 +9999,22 @@
     <w:lsdException w:name="index 7" w:semiHidden="1" w:unhideWhenUsed="1"/>
     <w:lsdException w:name="index 8" w:semiHidden="1" w:unhideWhenUsed="1"/>
     <w:lsdException w:name="index 9" w:semiHidden="1" w:unhideWhenUsed="1"/>
-    <w:lsdException w:name="toc 1" w:uiPriority="39" w:semiHidden="1" w:unhideWhenUsed="1"/>
-    <w:lsdException w:name="toc 2" w:uiPriority="39" w:semiHidden="1" w:unhideWhenUsed="1"/>
-    <w:lsdException w:name="toc 3" w:uiPriority="39" w:semiHidden="1" w:unhideWhenUsed="1"/>
-    <w:lsdException w:name="toc 4" w:uiPriority="39" w:semiHidden="1" w:unhideWhenUsed="1"/>
-    <w:lsdException w:name="toc 5" w:uiPriority="39" w:semiHidden="1" w:unhideWhenUsed="1"/>
-    <w:lsdException w:name="toc 6" w:uiPriority="39" w:semiHidden="1" w:unhideWhenUsed="1"/>
-    <w:lsdException w:name="toc 7" w:uiPriority="39" w:semiHidden="1" w:unhideWhenUsed="1"/>
-    <w:lsdException w:name="toc 8" w:uiPriority="39" w:semiHidden="1" w:unhideWhenUsed="1"/>
-    <w:lsdException w:name="toc 9" w:uiPriority="39" w:semiHidden="1" w:unhideWhenUsed="1"/>
+    <w:lsdException w:name="toc 1" w:semiHidden="1" w:uiPriority="39" w:unhideWhenUsed="1"/>
+    <w:lsdException w:name="toc 2" w:semiHidden="1" w:uiPriority="39" w:unhideWhenUsed="1"/>
+    <w:lsdException w:name="toc 3" w:semiHidden="1" w:uiPriority="39" w:unhideWhenUsed="1"/>
+    <w:lsdException w:name="toc 4" w:semiHidden="1" w:uiPriority="39" w:unhideWhenUsed="1"/>
+    <w:lsdException w:name="toc 5" w:semiHidden="1" w:uiPriority="39" w:unhideWhenUsed="1"/>
+    <w:lsdException w:name="toc 6" w:semiHidden="1" w:uiPriority="39" w:unhideWhenUsed="1"/>
+    <w:lsdException w:name="toc 7" w:semiHidden="1" w:uiPriority="39" w:unhideWhenUsed="1"/>
+    <w:lsdException w:name="toc 8" w:semiHidden="1" w:uiPriority="39" w:unhideWhenUsed="1"/>
+    <w:lsdException w:name="toc 9" w:semiHidden="1" w:uiPriority="39" w:unhideWhenUsed="1"/>
     <w:lsdException w:name="Normal Indent" w:semiHidden="1" w:unhideWhenUsed="1"/>
     <w:lsdException w:name="footnote text" w:semiHidden="1" w:unhideWhenUsed="1"/>
     <w:lsdException w:name="annotation text" w:semiHidden="1" w:unhideWhenUsed="1"/>
     <w:lsdException w:name="header" w:semiHidden="1" w:unhideWhenUsed="1"/>
     <w:lsdException w:name="footer" w:semiHidden="1" w:unhideWhenUsed="1"/>
     <w:lsdException w:name="index heading" w:semiHidden="1" w:unhideWhenUsed="1"/>
-    <w:lsdException w:name="caption" w:uiPriority="35" w:semiHidden="1" w:unhideWhenUsed="1" w:qFormat="1"/>
+    <w:lsdException w:name="caption" w:semiHidden="1" w:uiPriority="35" w:unhideWhenUsed="1" w:qFormat="1"/>
     <w:lsdException w:name="table of figures" w:semiHidden="1" w:unhideWhenUsed="1"/>
     <w:lsdException w:name="envelope address" w:semiHidden="1" w:unhideWhenUsed="1"/>
     <w:lsdException w:name="envelope return" w:semiHidden="1" w:unhideWhenUsed="1"/>
@@ -10022,7 +10045,7 @@
     <w:lsdException w:name="Title" w:uiPriority="10" w:qFormat="1"/>
     <w:lsdException w:name="Closing" w:semiHidden="1" w:unhideWhenUsed="1"/>
     <w:lsdException w:name="Signature" w:semiHidden="1" w:unhideWhenUsed="1"/>
-    <w:lsdException w:name="Default Paragraph Font" w:uiPriority="1" w:semiHidden="1" w:unhideWhenUsed="1"/>
+    <w:lsdException w:name="Default Paragraph Font" w:semiHidden="1" w:uiPriority="1" w:unhideWhenUsed="1"/>
     <w:lsdException w:name="Body Text" w:semiHidden="1" w:unhideWhenUsed="1"/>
     <w:lsdException w:name="Body Text Indent" w:semiHidden="1" w:unhideWhenUsed="1"/>
     <w:lsdException w:name="List Continue" w:semiHidden="1" w:unhideWhenUsed="1"/>
@@ -10222,8 +10245,8 @@
     <w:lsdException w:name="Subtle Reference" w:uiPriority="31" w:qFormat="1"/>
     <w:lsdException w:name="Intense Reference" w:uiPriority="32" w:qFormat="1"/>
     <w:lsdException w:name="Book Title" w:uiPriority="33" w:qFormat="1"/>
-    <w:lsdException w:name="Bibliography" w:uiPriority="37" w:semiHidden="1" w:unhideWhenUsed="1"/>
-    <w:lsdException w:name="TOC Heading" w:uiPriority="39" w:semiHidden="1" w:unhideWhenUsed="1" w:qFormat="1"/>
+    <w:lsdException w:name="Bibliography" w:semiHidden="1" w:uiPriority="37" w:unhideWhenUsed="1"/>
+    <w:lsdException w:name="TOC Heading" w:semiHidden="1" w:uiPriority="39" w:unhideWhenUsed="1" w:qFormat="1"/>
     <w:lsdException w:name="Plain Table 1" w:uiPriority="41"/>
     <w:lsdException w:name="Plain Table 2" w:uiPriority="42"/>
     <w:lsdException w:name="Plain Table 3" w:uiPriority="43"/>
@@ -10334,7 +10357,7 @@
     <w:lsdException w:name="Unresolved Mention" w:semiHidden="1" w:unhideWhenUsed="1"/>
     <w:lsdException w:name="Smart Link" w:semiHidden="1" w:unhideWhenUsed="1"/>
   </w:latentStyles>
-  <w:style w:type="paragraph" w:styleId="Normal" w:default="1">
+  <w:style w:type="paragraph" w:default="1" w:styleId="Normal">
     <w:name w:val="Normal"/>
     <w:qFormat/>
     <w:pPr>
@@ -10342,7 +10365,7 @@
       <w:ind w:left="370" w:hanging="10"/>
     </w:pPr>
     <w:rPr>
-      <w:rFonts w:ascii="Times New Roman" w:hAnsi="Times New Roman" w:eastAsia="Times New Roman" w:cs="Times New Roman"/>
+      <w:rFonts w:ascii="Times New Roman" w:eastAsia="Times New Roman" w:hAnsi="Times New Roman" w:cs="Times New Roman"/>
       <w:color w:val="000000"/>
       <w:sz w:val="24"/>
     </w:rPr>
@@ -10361,7 +10384,7 @@
       <w:outlineLvl w:val="0"/>
     </w:pPr>
     <w:rPr>
-      <w:rFonts w:ascii="Times New Roman" w:hAnsi="Times New Roman" w:eastAsia="Times New Roman" w:cs="Times New Roman"/>
+      <w:rFonts w:ascii="Times New Roman" w:eastAsia="Times New Roman" w:hAnsi="Times New Roman" w:cs="Times New Roman"/>
       <w:b/>
       <w:color w:val="000000"/>
     </w:rPr>
@@ -10383,7 +10406,7 @@
       <w:outlineLvl w:val="1"/>
     </w:pPr>
     <w:rPr>
-      <w:rFonts w:asciiTheme="majorHAnsi" w:hAnsiTheme="majorHAnsi" w:eastAsiaTheme="majorEastAsia" w:cstheme="majorBidi"/>
+      <w:rFonts w:asciiTheme="majorHAnsi" w:eastAsiaTheme="majorEastAsia" w:hAnsiTheme="majorHAnsi" w:cstheme="majorBidi"/>
       <w:color w:val="2F5496" w:themeColor="accent1" w:themeShade="BF"/>
       <w:sz w:val="26"/>
       <w:szCs w:val="26"/>
@@ -10406,18 +10429,18 @@
       <w:outlineLvl w:val="2"/>
     </w:pPr>
     <w:rPr>
-      <w:rFonts w:asciiTheme="majorHAnsi" w:hAnsiTheme="majorHAnsi" w:eastAsiaTheme="majorEastAsia" w:cstheme="majorBidi"/>
+      <w:rFonts w:asciiTheme="majorHAnsi" w:eastAsiaTheme="majorEastAsia" w:hAnsiTheme="majorHAnsi" w:cstheme="majorBidi"/>
       <w:color w:val="1F3763" w:themeColor="accent1" w:themeShade="7F"/>
       <w:szCs w:val="24"/>
     </w:rPr>
   </w:style>
-  <w:style w:type="character" w:styleId="Fontepargpadro" w:default="1">
+  <w:style w:type="character" w:default="1" w:styleId="Fontepargpadro">
     <w:name w:val="Default Paragraph Font"/>
     <w:uiPriority w:val="1"/>
     <w:semiHidden/>
     <w:unhideWhenUsed/>
   </w:style>
-  <w:style w:type="table" w:styleId="Tabelanormal" w:default="1">
+  <w:style w:type="table" w:default="1" w:styleId="Tabelanormal">
     <w:name w:val="Normal Table"/>
     <w:uiPriority w:val="99"/>
     <w:semiHidden/>
@@ -10432,17 +10455,17 @@
       </w:tblCellMar>
     </w:tblPr>
   </w:style>
-  <w:style w:type="numbering" w:styleId="Semlista" w:default="1">
+  <w:style w:type="numbering" w:default="1" w:styleId="Semlista">
     <w:name w:val="No List"/>
     <w:uiPriority w:val="99"/>
     <w:semiHidden/>
     <w:unhideWhenUsed/>
   </w:style>
-  <w:style w:type="character" w:styleId="Ttulo1Char" w:customStyle="1">
+  <w:style w:type="character" w:customStyle="1" w:styleId="Ttulo1Char">
     <w:name w:val="Título 1 Char"/>
     <w:link w:val="Ttulo1"/>
     <w:rPr>
-      <w:rFonts w:ascii="Times New Roman" w:hAnsi="Times New Roman" w:eastAsia="Times New Roman" w:cs="Times New Roman"/>
+      <w:rFonts w:ascii="Times New Roman" w:eastAsia="Times New Roman" w:hAnsi="Times New Roman" w:cs="Times New Roman"/>
       <w:b/>
       <w:color w:val="000000"/>
       <w:sz w:val="22"/>
@@ -10452,7 +10475,6 @@
     <w:name w:val="Hyperlink"/>
     <w:basedOn w:val="Fontepargpadro"/>
     <w:uiPriority w:val="99"/>
-    <w:semiHidden/>
     <w:unhideWhenUsed/>
     <w:rsid w:val="00751AEA"/>
     <w:rPr>
@@ -10472,7 +10494,7 @@
       <w:u w:val="single"/>
     </w:rPr>
   </w:style>
-  <w:style w:type="character" w:styleId="Ttulo2Char" w:customStyle="1">
+  <w:style w:type="character" w:customStyle="1" w:styleId="Ttulo2Char">
     <w:name w:val="Título 2 Char"/>
     <w:basedOn w:val="Fontepargpadro"/>
     <w:link w:val="Ttulo2"/>
@@ -10480,13 +10502,13 @@
     <w:semiHidden/>
     <w:rsid w:val="00751AEA"/>
     <w:rPr>
-      <w:rFonts w:asciiTheme="majorHAnsi" w:hAnsiTheme="majorHAnsi" w:eastAsiaTheme="majorEastAsia" w:cstheme="majorBidi"/>
+      <w:rFonts w:asciiTheme="majorHAnsi" w:eastAsiaTheme="majorEastAsia" w:hAnsiTheme="majorHAnsi" w:cstheme="majorBidi"/>
       <w:color w:val="2F5496" w:themeColor="accent1" w:themeShade="BF"/>
       <w:sz w:val="26"/>
       <w:szCs w:val="26"/>
     </w:rPr>
   </w:style>
-  <w:style w:type="character" w:styleId="Ttulo3Char" w:customStyle="1">
+  <w:style w:type="character" w:customStyle="1" w:styleId="Ttulo3Char">
     <w:name w:val="Título 3 Char"/>
     <w:basedOn w:val="Fontepargpadro"/>
     <w:link w:val="Ttulo3"/>
@@ -10494,7 +10516,7 @@
     <w:semiHidden/>
     <w:rsid w:val="00751AEA"/>
     <w:rPr>
-      <w:rFonts w:asciiTheme="majorHAnsi" w:hAnsiTheme="majorHAnsi" w:eastAsiaTheme="majorEastAsia" w:cstheme="majorBidi"/>
+      <w:rFonts w:asciiTheme="majorHAnsi" w:eastAsiaTheme="majorEastAsia" w:hAnsiTheme="majorHAnsi" w:cstheme="majorBidi"/>
       <w:color w:val="1F3763" w:themeColor="accent1" w:themeShade="7F"/>
       <w:sz w:val="24"/>
       <w:szCs w:val="24"/>
@@ -10534,14 +10556,14 @@
       <w:spacing w:after="0" w:line="240" w:lineRule="auto"/>
     </w:pPr>
   </w:style>
-  <w:style w:type="character" w:styleId="CabealhoChar" w:customStyle="1">
+  <w:style w:type="character" w:customStyle="1" w:styleId="CabealhoChar">
     <w:name w:val="Cabeçalho Char"/>
     <w:basedOn w:val="Fontepargpadro"/>
     <w:link w:val="Cabealho"/>
     <w:uiPriority w:val="99"/>
     <w:rsid w:val="00C725BF"/>
     <w:rPr>
-      <w:rFonts w:ascii="Times New Roman" w:hAnsi="Times New Roman" w:eastAsia="Times New Roman" w:cs="Times New Roman"/>
+      <w:rFonts w:ascii="Times New Roman" w:eastAsia="Times New Roman" w:hAnsi="Times New Roman" w:cs="Times New Roman"/>
       <w:color w:val="000000"/>
       <w:sz w:val="24"/>
     </w:rPr>
@@ -10561,52 +10583,31 @@
       <w:spacing w:after="0" w:line="240" w:lineRule="auto"/>
     </w:pPr>
   </w:style>
-  <w:style w:type="character" w:styleId="RodapChar" w:customStyle="1">
+  <w:style w:type="character" w:customStyle="1" w:styleId="RodapChar">
     <w:name w:val="Rodapé Char"/>
     <w:basedOn w:val="Fontepargpadro"/>
     <w:link w:val="Rodap"/>
     <w:uiPriority w:val="99"/>
     <w:rsid w:val="00C725BF"/>
     <w:rPr>
-      <w:rFonts w:ascii="Times New Roman" w:hAnsi="Times New Roman" w:eastAsia="Times New Roman" w:cs="Times New Roman"/>
+      <w:rFonts w:ascii="Times New Roman" w:eastAsia="Times New Roman" w:hAnsi="Times New Roman" w:cs="Times New Roman"/>
       <w:color w:val="000000"/>
       <w:sz w:val="24"/>
     </w:rPr>
   </w:style>
+  <w:style w:type="character" w:styleId="MenoPendente">
+    <w:name w:val="Unresolved Mention"/>
+    <w:basedOn w:val="Fontepargpadro"/>
+    <w:uiPriority w:val="99"/>
+    <w:semiHidden/>
+    <w:unhideWhenUsed/>
+    <w:rsid w:val="00EB1917"/>
+    <w:rPr>
+      <w:color w:val="605E5C"/>
+      <w:shd w:val="clear" w:color="auto" w:fill="E1DFDD"/>
+    </w:rPr>
+  </w:style>
 </w:styles>
-</file>
-
-<file path=word/glossary/document.xml><?xml version="1.0" encoding="utf-8"?>
-<w:glossaryDocument xmlns:w14="http://schemas.microsoft.com/office/word/2010/wordml" xmlns:w="http://schemas.openxmlformats.org/wordprocessingml/2006/main">
-  <w:docParts>
-    <w:docPart>
-      <w:docPartPr>
-        <w:name w:val="DefaultPlaceholder_1081868574"/>
-        <w:category>
-          <w:name w:val="General"/>
-          <w:gallery w:val="placeholder"/>
-        </w:category>
-        <w:types>
-          <w:type w:val="bbPlcHdr"/>
-        </w:types>
-        <w:behaviors>
-          <w:behavior w:val="content"/>
-        </w:behaviors>
-        <w:guid w:val="{29b8dd8f-5453-4942-809a-bc2bc041d83c}"/>
-      </w:docPartPr>
-      <w:docPartBody>
-        <w:p>
-          <w:r>
-            <w:rPr>
-              <w:rStyle w:val="PlaceholderText"/>
-            </w:rPr>
-            <w:t/>
-          </w:r>
-        </w:p>
-      </w:docPartBody>
-    </w:docPart>
-  </w:docParts>
-</w:glossaryDocument>
 </file>
 
 <file path=word/theme/theme1.xml><?xml version="1.0" encoding="utf-8"?>

</xml_diff>

<commit_message>
Create Video Demonstrativo Kaisen Linux
</commit_message>
<xml_diff>
--- a/Relatório/Check_Distrito_SO_LinuxKaisen_final.docx
+++ b/Relatório/Check_Distrito_SO_LinuxKaisen_final.docx
@@ -347,25 +347,7 @@
             <w:bCs/>
             <w:szCs w:val="24"/>
           </w:rPr>
-          <w:t>https://gith</w:t>
-        </w:r>
-        <w:r>
-          <w:rPr>
-            <w:rStyle w:val="Hyperlink"/>
-            <w:rFonts w:ascii="Arial" w:hAnsi="Arial" w:cs="Arial"/>
-            <w:bCs/>
-            <w:szCs w:val="24"/>
-          </w:rPr>
-          <w:t>u</w:t>
-        </w:r>
-        <w:r>
-          <w:rPr>
-            <w:rStyle w:val="Hyperlink"/>
-            <w:rFonts w:ascii="Arial" w:hAnsi="Arial" w:cs="Arial"/>
-            <w:bCs/>
-            <w:szCs w:val="24"/>
-          </w:rPr>
-          <w:t>b.com/Lucasx10/LucasPrado_GuilhermeAraujo_dist_os_rr_2022</w:t>
+          <w:t>https://github.com/Lucasx10/LucasPrado_GuilhermeAraujo_dist_os_rr_2022</w:t>
         </w:r>
       </w:hyperlink>
     </w:p>
@@ -576,49 +558,26 @@
           <w:sz w:val="28"/>
           <w:szCs w:val="28"/>
         </w:rPr>
-        <w:t>MATE e outros) descrever</w:t>
-      </w:r>
-      <w:r>
-        <w:rPr>
-          <w:rFonts w:ascii="Arial" w:hAnsi="Arial" w:cs="Arial"/>
-          <w:b/>
-          <w:bCs/>
-          <w:sz w:val="28"/>
-          <w:szCs w:val="28"/>
-        </w:rPr>
-        <w:t xml:space="preserve"> (vantagens e facilidades) do tipo de interface gráfica adotado pela distribuição</w:t>
-      </w:r>
-      <w:r>
-        <w:rPr>
-          <w:rFonts w:ascii="Arial" w:hAnsi="Arial" w:cs="Arial"/>
-        </w:rPr>
-        <w:t>;</w:t>
-      </w:r>
-    </w:p>
-    <w:p>
-      <w:pPr>
-        <w:ind w:left="705" w:firstLine="0"/>
-        <w:rPr>
-          <w:rFonts w:ascii="Arial" w:hAnsi="Arial" w:cs="Arial"/>
-          <w:bCs/>
-          <w:szCs w:val="24"/>
-        </w:rPr>
-      </w:pPr>
+        <w:t xml:space="preserve">MATE e outros) </w:t>
+      </w:r>
     </w:p>
     <w:p>
       <w:pPr>
         <w:ind w:left="345" w:firstLine="0"/>
         <w:rPr>
           <w:rFonts w:ascii="Arial" w:hAnsi="Arial" w:cs="Arial"/>
-          <w:bCs/>
-          <w:szCs w:val="24"/>
-        </w:rPr>
-      </w:pPr>
-      <w:r>
-        <w:rPr>
-          <w:rFonts w:ascii="Arial" w:hAnsi="Arial" w:cs="Arial"/>
-          <w:bCs/>
-          <w:szCs w:val="24"/>
+        </w:rPr>
+      </w:pPr>
+    </w:p>
+    <w:p>
+      <w:pPr>
+        <w:rPr>
+          <w:rFonts w:ascii="Arial" w:hAnsi="Arial" w:cs="Arial"/>
+        </w:rPr>
+      </w:pPr>
+      <w:r>
+        <w:rPr>
+          <w:rFonts w:ascii="Arial" w:hAnsi="Arial" w:cs="Arial"/>
         </w:rPr>
         <w:t xml:space="preserve">O ambiente gráfico padrão do </w:t>
       </w:r>
@@ -626,8 +585,6 @@
       <w:r>
         <w:rPr>
           <w:rFonts w:ascii="Arial" w:hAnsi="Arial" w:cs="Arial"/>
-          <w:bCs/>
-          <w:szCs w:val="24"/>
         </w:rPr>
         <w:t>Kaisen</w:t>
       </w:r>
@@ -635,101 +592,27 @@
       <w:r>
         <w:rPr>
           <w:rFonts w:ascii="Arial" w:hAnsi="Arial" w:cs="Arial"/>
-          <w:bCs/>
-          <w:szCs w:val="24"/>
-        </w:rPr>
-        <w:t xml:space="preserve"> é </w:t>
-      </w:r>
-      <w:r>
-        <w:rPr>
-          <w:rFonts w:ascii="Arial" w:hAnsi="Arial" w:cs="Arial"/>
-          <w:bCs/>
-          <w:szCs w:val="24"/>
-        </w:rPr>
-        <w:t xml:space="preserve">o </w:t>
-      </w:r>
-      <w:r>
-        <w:rPr>
-          <w:rFonts w:ascii="Arial" w:hAnsi="Arial" w:cs="Arial"/>
-          <w:bCs/>
-          <w:szCs w:val="24"/>
-        </w:rPr>
-        <w:t>MATE</w:t>
-      </w:r>
-      <w:r>
-        <w:rPr>
-          <w:rFonts w:ascii="Arial" w:hAnsi="Arial" w:cs="Arial"/>
-          <w:bCs/>
-          <w:szCs w:val="24"/>
-        </w:rPr>
-        <w:t>, mas também tem outras opções de GUI como KDE, XFCE, LXQT</w:t>
-      </w:r>
-      <w:r>
-        <w:rPr>
-          <w:rFonts w:ascii="Arial" w:hAnsi="Arial" w:cs="Arial"/>
-          <w:bCs/>
-          <w:szCs w:val="24"/>
-        </w:rPr>
-        <w:t xml:space="preserve">, </w:t>
-      </w:r>
-      <w:r>
-        <w:rPr>
-          <w:rFonts w:ascii="Arial" w:hAnsi="Arial" w:cs="Arial"/>
-          <w:bCs/>
-          <w:szCs w:val="24"/>
-        </w:rPr>
-        <w:t>Ele fornece um ambiente de desktop intuitivo e atraente usando metáforas tradicionais para Linux e outros sistemas operacionais semelhantes ao Unix, possui uma barra na tela superior com pequenas abas de acesso rápido</w:t>
-      </w:r>
-      <w:r>
-        <w:rPr>
-          <w:rFonts w:ascii="Arial" w:hAnsi="Arial" w:cs="Arial"/>
-          <w:bCs/>
-          <w:szCs w:val="24"/>
-        </w:rPr>
-        <w:t xml:space="preserve"> onde fica os aplicativos, ferramentas. </w:t>
-      </w:r>
-      <w:r>
-        <w:rPr>
-          <w:rFonts w:ascii="Arial" w:hAnsi="Arial" w:cs="Arial"/>
-          <w:bCs/>
-          <w:szCs w:val="24"/>
-        </w:rPr>
-        <w:t xml:space="preserve">Ele possui uma barra inferior que mostra os softwares que estão </w:t>
-      </w:r>
-      <w:r>
-        <w:rPr>
-          <w:rFonts w:ascii="Arial" w:hAnsi="Arial" w:cs="Arial"/>
-          <w:bCs/>
-          <w:szCs w:val="24"/>
-        </w:rPr>
-        <w:t>abertos</w:t>
-      </w:r>
-      <w:r>
-        <w:rPr>
-          <w:rFonts w:ascii="Arial" w:hAnsi="Arial" w:cs="Arial"/>
-          <w:bCs/>
-          <w:szCs w:val="24"/>
-        </w:rPr>
-        <w:t xml:space="preserve"> e possui um botão que fecha todas as abas abertas e volta para área de trabalho limpa, o que eu achei bastante útil. </w:t>
-      </w:r>
-    </w:p>
-    <w:p>
-      <w:pPr>
-        <w:ind w:left="345" w:firstLine="0"/>
-        <w:rPr>
-          <w:rFonts w:ascii="Arial" w:hAnsi="Arial" w:cs="Arial"/>
-          <w:bCs/>
-          <w:szCs w:val="24"/>
-        </w:rPr>
-      </w:pPr>
-    </w:p>
-    <w:p>
-      <w:pPr>
-        <w:ind w:left="705" w:firstLine="0"/>
-        <w:rPr>
-          <w:rFonts w:ascii="Arial" w:hAnsi="Arial" w:cs="Arial"/>
-          <w:bCs/>
-          <w:szCs w:val="24"/>
+        </w:rPr>
+        <w:t xml:space="preserve"> é o MATE, mas também tem outras opções de GUI como KDE, XFCE, LXQT</w:t>
+      </w:r>
+      <w:r>
+        <w:rPr>
+          <w:rFonts w:ascii="Arial" w:hAnsi="Arial" w:cs="Arial"/>
+        </w:rPr>
+        <w:t>.</w:t>
+      </w:r>
+    </w:p>
+    <w:p>
+      <w:pPr>
+        <w:rPr>
+          <w:rFonts w:ascii="Arial" w:hAnsi="Arial" w:cs="Arial"/>
+        </w:rPr>
+      </w:pPr>
+    </w:p>
+    <w:p>
+      <w:pPr>
+        <w:rPr>
+          <w:rFonts w:ascii="Arial" w:hAnsi="Arial" w:cs="Arial"/>
         </w:rPr>
       </w:pPr>
     </w:p>
@@ -742,6 +625,142 @@
         <w:ind w:hanging="360"/>
         <w:rPr>
           <w:rFonts w:ascii="Arial" w:hAnsi="Arial" w:cs="Arial"/>
+        </w:rPr>
+      </w:pPr>
+      <w:r>
+        <w:rPr>
+          <w:rFonts w:ascii="Arial" w:hAnsi="Arial" w:cs="Arial"/>
+          <w:b/>
+          <w:bCs/>
+          <w:sz w:val="28"/>
+          <w:szCs w:val="28"/>
+        </w:rPr>
+        <w:t>D</w:t>
+      </w:r>
+      <w:r>
+        <w:rPr>
+          <w:rFonts w:ascii="Arial" w:hAnsi="Arial" w:cs="Arial"/>
+          <w:b/>
+          <w:bCs/>
+          <w:sz w:val="28"/>
+          <w:szCs w:val="28"/>
+        </w:rPr>
+        <w:t>escrever</w:t>
+      </w:r>
+      <w:r>
+        <w:rPr>
+          <w:rFonts w:ascii="Arial" w:hAnsi="Arial" w:cs="Arial"/>
+          <w:b/>
+          <w:bCs/>
+          <w:sz w:val="28"/>
+          <w:szCs w:val="28"/>
+        </w:rPr>
+        <w:t xml:space="preserve"> (vantagens e facilidades) do tipo de interface gráfica adotado pela distribuição</w:t>
+      </w:r>
+      <w:r>
+        <w:rPr>
+          <w:rFonts w:ascii="Arial" w:hAnsi="Arial" w:cs="Arial"/>
+        </w:rPr>
+        <w:t>;</w:t>
+      </w:r>
+    </w:p>
+    <w:p>
+      <w:pPr>
+        <w:ind w:left="705" w:firstLine="0"/>
+        <w:rPr>
+          <w:rFonts w:ascii="Arial" w:hAnsi="Arial" w:cs="Arial"/>
+          <w:bCs/>
+          <w:szCs w:val="24"/>
+        </w:rPr>
+      </w:pPr>
+    </w:p>
+    <w:p>
+      <w:pPr>
+        <w:ind w:left="345" w:firstLine="0"/>
+        <w:rPr>
+          <w:rFonts w:ascii="Arial" w:hAnsi="Arial" w:cs="Arial"/>
+          <w:bCs/>
+          <w:szCs w:val="24"/>
+        </w:rPr>
+      </w:pPr>
+      <w:r>
+        <w:rPr>
+          <w:rFonts w:ascii="Arial" w:hAnsi="Arial" w:cs="Arial"/>
+          <w:bCs/>
+          <w:szCs w:val="24"/>
+        </w:rPr>
+        <w:t>Ele fornece um ambiente de desktop intuitivo e atraente usando metáforas tradicionais para Linux e outros sistemas operacionais semelhantes ao Unix, possui uma barra na tela superior com pequenas abas de acesso rápido</w:t>
+      </w:r>
+      <w:r>
+        <w:rPr>
+          <w:rFonts w:ascii="Arial" w:hAnsi="Arial" w:cs="Arial"/>
+          <w:bCs/>
+          <w:szCs w:val="24"/>
+        </w:rPr>
+        <w:t xml:space="preserve"> onde fica os aplicativos, ferramentas. </w:t>
+      </w:r>
+      <w:r>
+        <w:rPr>
+          <w:rFonts w:ascii="Arial" w:hAnsi="Arial" w:cs="Arial"/>
+          <w:bCs/>
+          <w:szCs w:val="24"/>
+        </w:rPr>
+        <w:t xml:space="preserve">Ele possui uma barra inferior que mostra os softwares que estão </w:t>
+      </w:r>
+      <w:r>
+        <w:rPr>
+          <w:rFonts w:ascii="Arial" w:hAnsi="Arial" w:cs="Arial"/>
+          <w:bCs/>
+          <w:szCs w:val="24"/>
+        </w:rPr>
+        <w:t>abertos</w:t>
+      </w:r>
+      <w:r>
+        <w:rPr>
+          <w:rFonts w:ascii="Arial" w:hAnsi="Arial" w:cs="Arial"/>
+          <w:bCs/>
+          <w:szCs w:val="24"/>
+        </w:rPr>
+        <w:t xml:space="preserve"> </w:t>
+      </w:r>
+      <w:r>
+        <w:rPr>
+          <w:rFonts w:ascii="Arial" w:hAnsi="Arial" w:cs="Arial"/>
+          <w:bCs/>
+          <w:szCs w:val="24"/>
+        </w:rPr>
+        <w:lastRenderedPageBreak/>
+        <w:t xml:space="preserve">e possui um botão que fecha todas as abas abertas e volta para área de trabalho limpa, o que eu achei bastante útil. </w:t>
+      </w:r>
+    </w:p>
+    <w:p>
+      <w:pPr>
+        <w:ind w:left="345" w:firstLine="0"/>
+        <w:rPr>
+          <w:rFonts w:ascii="Arial" w:hAnsi="Arial" w:cs="Arial"/>
+          <w:bCs/>
+          <w:szCs w:val="24"/>
+        </w:rPr>
+      </w:pPr>
+    </w:p>
+    <w:p>
+      <w:pPr>
+        <w:rPr>
+          <w:rFonts w:ascii="Arial" w:hAnsi="Arial" w:cs="Arial"/>
+          <w:bCs/>
+          <w:szCs w:val="24"/>
+        </w:rPr>
+      </w:pPr>
+    </w:p>
+    <w:p>
+      <w:pPr>
+        <w:numPr>
+          <w:ilvl w:val="0"/>
+          <w:numId w:val="1"/>
+        </w:numPr>
+        <w:ind w:hanging="360"/>
+        <w:rPr>
+          <w:rFonts w:ascii="Arial" w:hAnsi="Arial" w:cs="Arial"/>
           <w:b/>
           <w:sz w:val="28"/>
           <w:szCs w:val="28"/>
@@ -754,7 +773,6 @@
           <w:sz w:val="28"/>
           <w:szCs w:val="28"/>
         </w:rPr>
-        <w:lastRenderedPageBreak/>
         <w:t xml:space="preserve">Quais wallpapers, ícones, cores e outros são disponibilizados pela </w:t>
       </w:r>
       <w:proofErr w:type="spellStart"/>
@@ -777,6 +795,71 @@
         </w:rPr>
         <w:t>?</w:t>
       </w:r>
+    </w:p>
+    <w:p>
+      <w:pPr>
+        <w:ind w:left="345" w:firstLine="0"/>
+        <w:rPr>
+          <w:rFonts w:ascii="Arial" w:hAnsi="Arial" w:cs="Arial"/>
+          <w:b/>
+          <w:sz w:val="28"/>
+          <w:szCs w:val="28"/>
+        </w:rPr>
+      </w:pPr>
+    </w:p>
+    <w:p>
+      <w:pPr>
+        <w:ind w:left="345" w:firstLine="0"/>
+        <w:rPr>
+          <w:rFonts w:ascii="Arial" w:hAnsi="Arial" w:cs="Arial"/>
+          <w:bCs/>
+          <w:szCs w:val="24"/>
+        </w:rPr>
+      </w:pPr>
+      <w:r>
+        <w:rPr>
+          <w:rFonts w:ascii="Arial" w:hAnsi="Arial" w:cs="Arial"/>
+          <w:bCs/>
+          <w:szCs w:val="24"/>
+        </w:rPr>
+        <w:t xml:space="preserve">Na figura 1 vemos alguns dos wallpapers disponibilizados pelo </w:t>
+      </w:r>
+      <w:proofErr w:type="spellStart"/>
+      <w:r>
+        <w:rPr>
+          <w:rFonts w:ascii="Arial" w:hAnsi="Arial" w:cs="Arial"/>
+          <w:bCs/>
+          <w:szCs w:val="24"/>
+        </w:rPr>
+        <w:t>Kaisen</w:t>
+      </w:r>
+      <w:proofErr w:type="spellEnd"/>
+      <w:r>
+        <w:rPr>
+          <w:rFonts w:ascii="Arial" w:hAnsi="Arial" w:cs="Arial"/>
+          <w:bCs/>
+          <w:szCs w:val="24"/>
+        </w:rPr>
+        <w:t xml:space="preserve"> Linux, São poucos e a qualidade del</w:t>
+      </w:r>
+      <w:r>
+        <w:rPr>
+          <w:rFonts w:ascii="Arial" w:hAnsi="Arial" w:cs="Arial"/>
+          <w:bCs/>
+          <w:szCs w:val="24"/>
+        </w:rPr>
+        <w:t xml:space="preserve">es não são tão boas, porém tem essas alternativas, o padrão possui um destaque a mais. </w:t>
+      </w:r>
+    </w:p>
+    <w:p>
+      <w:pPr>
+        <w:ind w:left="345" w:firstLine="0"/>
+        <w:rPr>
+          <w:rFonts w:ascii="Arial" w:hAnsi="Arial" w:cs="Arial"/>
+          <w:bCs/>
+          <w:szCs w:val="24"/>
+        </w:rPr>
+      </w:pPr>
     </w:p>
     <w:p>
       <w:pPr>
@@ -848,6 +931,73 @@
           <w:szCs w:val="24"/>
         </w:rPr>
       </w:pPr>
+      <w:r>
+        <w:rPr>
+          <w:rFonts w:ascii="Arial" w:hAnsi="Arial" w:cs="Arial"/>
+          <w:bCs/>
+          <w:szCs w:val="24"/>
+        </w:rPr>
+        <w:tab/>
+      </w:r>
+      <w:r>
+        <w:rPr>
+          <w:rFonts w:ascii="Arial" w:hAnsi="Arial" w:cs="Arial"/>
+          <w:bCs/>
+          <w:szCs w:val="24"/>
+        </w:rPr>
+        <w:tab/>
+      </w:r>
+      <w:r>
+        <w:rPr>
+          <w:rFonts w:ascii="Arial" w:hAnsi="Arial" w:cs="Arial"/>
+          <w:bCs/>
+          <w:szCs w:val="24"/>
+        </w:rPr>
+        <w:tab/>
+      </w:r>
+      <w:r>
+        <w:rPr>
+          <w:rFonts w:ascii="Arial" w:hAnsi="Arial" w:cs="Arial"/>
+          <w:bCs/>
+          <w:szCs w:val="24"/>
+        </w:rPr>
+        <w:tab/>
+      </w:r>
+      <w:r>
+        <w:rPr>
+          <w:rFonts w:ascii="Arial" w:hAnsi="Arial" w:cs="Arial"/>
+          <w:bCs/>
+          <w:szCs w:val="24"/>
+        </w:rPr>
+        <w:tab/>
+        <w:t xml:space="preserve">(Figura 1 – </w:t>
+      </w:r>
+      <w:proofErr w:type="spellStart"/>
+      <w:r>
+        <w:rPr>
+          <w:rFonts w:ascii="Arial" w:hAnsi="Arial" w:cs="Arial"/>
+          <w:bCs/>
+          <w:szCs w:val="24"/>
+        </w:rPr>
+        <w:t>Walpappers</w:t>
+      </w:r>
+      <w:proofErr w:type="spellEnd"/>
+      <w:r>
+        <w:rPr>
+          <w:rFonts w:ascii="Arial" w:hAnsi="Arial" w:cs="Arial"/>
+          <w:bCs/>
+          <w:szCs w:val="24"/>
+        </w:rPr>
+        <w:t>)</w:t>
+      </w:r>
+      <w:r>
+        <w:rPr>
+          <w:rFonts w:ascii="Arial" w:hAnsi="Arial" w:cs="Arial"/>
+          <w:bCs/>
+          <w:szCs w:val="24"/>
+        </w:rPr>
+        <w:tab/>
+      </w:r>
     </w:p>
     <w:p>
       <w:pPr>
@@ -858,6 +1008,70 @@
           <w:szCs w:val="24"/>
         </w:rPr>
       </w:pPr>
+    </w:p>
+    <w:p>
+      <w:pPr>
+        <w:ind w:left="345" w:firstLine="0"/>
+        <w:rPr>
+          <w:rFonts w:ascii="Arial" w:hAnsi="Arial" w:cs="Arial"/>
+          <w:bCs/>
+          <w:szCs w:val="24"/>
+        </w:rPr>
+      </w:pPr>
+      <w:r>
+        <w:rPr>
+          <w:rFonts w:ascii="Arial" w:hAnsi="Arial" w:cs="Arial"/>
+          <w:bCs/>
+          <w:szCs w:val="24"/>
+        </w:rPr>
+        <w:t xml:space="preserve">Na figura 2 temos os temas do </w:t>
+      </w:r>
+      <w:proofErr w:type="spellStart"/>
+      <w:r>
+        <w:rPr>
+          <w:rFonts w:ascii="Arial" w:hAnsi="Arial" w:cs="Arial"/>
+          <w:bCs/>
+          <w:szCs w:val="24"/>
+        </w:rPr>
+        <w:t>Kaisen</w:t>
+      </w:r>
+      <w:proofErr w:type="spellEnd"/>
+      <w:r>
+        <w:rPr>
+          <w:rFonts w:ascii="Arial" w:hAnsi="Arial" w:cs="Arial"/>
+          <w:bCs/>
+          <w:szCs w:val="24"/>
+        </w:rPr>
+        <w:t xml:space="preserve"> Linux, ele traz alguns temas padrões do </w:t>
+      </w:r>
+      <w:proofErr w:type="spellStart"/>
+      <w:r>
+        <w:rPr>
+          <w:rFonts w:ascii="Arial" w:hAnsi="Arial" w:cs="Arial"/>
+          <w:bCs/>
+          <w:szCs w:val="24"/>
+        </w:rPr>
+        <w:t>Kaisen</w:t>
+      </w:r>
+      <w:proofErr w:type="spellEnd"/>
+      <w:r>
+        <w:rPr>
+          <w:rFonts w:ascii="Arial" w:hAnsi="Arial" w:cs="Arial"/>
+          <w:bCs/>
+          <w:szCs w:val="24"/>
+        </w:rPr>
+        <w:t xml:space="preserve"> Linux mesmo com alternativas de cores mais claras e mais escuras e outros temas do próprio ambiente gráfico MATE com algumas modificações de janelas e de cores. </w:t>
+      </w:r>
+    </w:p>
+    <w:p>
+      <w:pPr>
+        <w:ind w:left="345" w:firstLine="0"/>
+        <w:rPr>
+          <w:rFonts w:ascii="Arial" w:hAnsi="Arial" w:cs="Arial"/>
+          <w:bCs/>
+          <w:szCs w:val="24"/>
+        </w:rPr>
+      </w:pPr>
       <w:r>
         <w:rPr>
           <w:rFonts w:ascii="Arial" w:hAnsi="Arial" w:cs="Arial"/>
@@ -865,6 +1079,7 @@
           <w:noProof/>
           <w:szCs w:val="24"/>
         </w:rPr>
+        <w:lastRenderedPageBreak/>
         <w:drawing>
           <wp:inline distT="0" distB="0" distL="0" distR="0" wp14:anchorId="049A0FA9" wp14:editId="50C67CAE">
             <wp:extent cx="6118860" cy="3441700"/>
@@ -911,6 +1126,37 @@
     <w:p>
       <w:pPr>
         <w:ind w:left="345" w:firstLine="0"/>
+        <w:jc w:val="center"/>
+        <w:rPr>
+          <w:rFonts w:ascii="Arial" w:hAnsi="Arial" w:cs="Arial"/>
+          <w:bCs/>
+          <w:szCs w:val="24"/>
+        </w:rPr>
+      </w:pPr>
+      <w:r>
+        <w:rPr>
+          <w:rFonts w:ascii="Arial" w:hAnsi="Arial" w:cs="Arial"/>
+          <w:bCs/>
+          <w:szCs w:val="24"/>
+        </w:rPr>
+        <w:t>(Figura 2 – Temas)</w:t>
+      </w:r>
+    </w:p>
+    <w:p>
+      <w:pPr>
+        <w:ind w:left="345" w:firstLine="0"/>
+        <w:jc w:val="center"/>
+        <w:rPr>
+          <w:rFonts w:ascii="Arial" w:hAnsi="Arial" w:cs="Arial"/>
+          <w:bCs/>
+          <w:szCs w:val="24"/>
+        </w:rPr>
+      </w:pPr>
+    </w:p>
+    <w:p>
+      <w:pPr>
+        <w:ind w:left="345" w:firstLine="0"/>
+        <w:jc w:val="center"/>
         <w:rPr>
           <w:rFonts w:ascii="Arial" w:hAnsi="Arial" w:cs="Arial"/>
           <w:bCs/>
@@ -1453,6 +1699,7 @@
           <w:sz w:val="28"/>
           <w:szCs w:val="28"/>
         </w:rPr>
+        <w:lastRenderedPageBreak/>
         <w:t>Listar os softwares presentes da distribuição, bem como, o objetivo de cada software;</w:t>
       </w:r>
     </w:p>
@@ -1852,16 +2099,7 @@
           <w:bCs/>
           <w:szCs w:val="24"/>
         </w:rPr>
-        <w:t xml:space="preserve"> podem ser encontradas. Essas ferramentas também podem ser usadas pelos administradores do sistema como parte de algumas de suas funções e </w:t>
-      </w:r>
-      <w:r>
-        <w:rPr>
-          <w:rFonts w:ascii="Arial" w:hAnsi="Arial" w:cs="Arial"/>
-          <w:bCs/>
-          <w:szCs w:val="24"/>
-        </w:rPr>
-        <w:lastRenderedPageBreak/>
-        <w:t>não apenas por técnicos de TI. As ferramentas de criptografia de dados e disco também são classificadas.</w:t>
+        <w:t xml:space="preserve"> podem ser encontradas. Essas ferramentas também podem ser usadas pelos administradores do sistema como parte de algumas de suas funções e não apenas por técnicos de TI. As ferramentas de criptografia de dados e disco também são classificadas.</w:t>
       </w:r>
     </w:p>
     <w:p>
@@ -2141,6 +2379,7 @@
           <w:sz w:val="28"/>
           <w:szCs w:val="28"/>
         </w:rPr>
+        <w:lastRenderedPageBreak/>
         <w:t>Descrever o gerenciador de pacotes e a lista de pacotes de softwares presentes na distribuição, exemplo, software de terceiros e proprietários;</w:t>
       </w:r>
     </w:p>
@@ -2157,7 +2396,7 @@
     </w:p>
     <w:p>
       <w:pPr>
-        <w:ind w:left="345" w:firstLine="0"/>
+        <w:ind w:left="0" w:firstLine="0"/>
         <w:rPr>
           <w:rFonts w:ascii="Arial" w:hAnsi="Arial" w:cs="Arial"/>
           <w:bCs/>
@@ -7952,7 +8191,16 @@
           <w:color w:val="000000" w:themeColor="text1"/>
           <w:szCs w:val="24"/>
         </w:rPr>
-        <w:t xml:space="preserve"> com tema. "ZSH não é mais o terminal padrão para </w:t>
+        <w:t xml:space="preserve"> com tema. "ZSH não é mais o terminal padrão </w:t>
+      </w:r>
+      <w:r>
+        <w:rPr>
+          <w:rFonts w:ascii="Arial" w:eastAsia="Arial" w:hAnsi="Arial" w:cs="Arial"/>
+          <w:color w:val="000000" w:themeColor="text1"/>
+          <w:szCs w:val="24"/>
+        </w:rPr>
+        <w:lastRenderedPageBreak/>
+        <w:t xml:space="preserve">para </w:t>
       </w:r>
       <w:proofErr w:type="spellStart"/>
       <w:r>
@@ -8493,7 +8741,6 @@
           <w:bCs/>
           <w:szCs w:val="24"/>
         </w:rPr>
-        <w:lastRenderedPageBreak/>
         <w:t>Kaisen</w:t>
       </w:r>
       <w:proofErr w:type="spellEnd"/>
@@ -8773,6 +9020,7 @@
           <w:sz w:val="28"/>
           <w:szCs w:val="28"/>
         </w:rPr>
+        <w:lastRenderedPageBreak/>
         <w:t>Qual a configuração de hardware mínima para instalação e uso do OS?</w:t>
       </w:r>
     </w:p>
@@ -9108,11 +9356,82 @@
           <w:rFonts w:ascii="Arial" w:hAnsi="Arial" w:cs="Arial"/>
         </w:rPr>
       </w:pPr>
-      <w:r>
-        <w:rPr>
-          <w:rFonts w:ascii="Arial" w:hAnsi="Arial" w:cs="Arial"/>
-        </w:rPr>
-        <w:t xml:space="preserve">Possui integração e suporte UEFI com </w:t>
+    </w:p>
+    <w:p>
+      <w:pPr>
+        <w:ind w:left="345" w:firstLine="0"/>
+        <w:rPr>
+          <w:rFonts w:ascii="Arial" w:hAnsi="Arial" w:cs="Arial"/>
+        </w:rPr>
+      </w:pPr>
+      <w:r>
+        <w:rPr>
+          <w:rFonts w:ascii="Arial" w:hAnsi="Arial" w:cs="Arial"/>
+          <w:noProof/>
+        </w:rPr>
+        <w:drawing>
+          <wp:inline distT="0" distB="0" distL="0" distR="0" wp14:anchorId="5AD021D3" wp14:editId="4B2CADA9">
+            <wp:extent cx="6118860" cy="608965"/>
+            <wp:effectExtent l="0" t="0" r="0" b="635"/>
+            <wp:docPr id="4" name="Imagem 4"/>
+            <wp:cNvGraphicFramePr>
+              <a:graphicFrameLocks xmlns:a="http://schemas.openxmlformats.org/drawingml/2006/main" noChangeAspect="1"/>
+            </wp:cNvGraphicFramePr>
+            <a:graphic xmlns:a="http://schemas.openxmlformats.org/drawingml/2006/main">
+              <a:graphicData uri="http://schemas.openxmlformats.org/drawingml/2006/picture">
+                <pic:pic xmlns:pic="http://schemas.openxmlformats.org/drawingml/2006/picture">
+                  <pic:nvPicPr>
+                    <pic:cNvPr id="4" name="Imagem 4"/>
+                    <pic:cNvPicPr/>
+                  </pic:nvPicPr>
+                  <pic:blipFill>
+                    <a:blip r:embed="rId118">
+                      <a:extLst>
+                        <a:ext uri="{28A0092B-C50C-407E-A947-70E740481C1C}">
+                          <a14:useLocalDpi xmlns:a14="http://schemas.microsoft.com/office/drawing/2010/main" val="0"/>
+                        </a:ext>
+                      </a:extLst>
+                    </a:blip>
+                    <a:stretch>
+                      <a:fillRect/>
+                    </a:stretch>
+                  </pic:blipFill>
+                  <pic:spPr>
+                    <a:xfrm>
+                      <a:off x="0" y="0"/>
+                      <a:ext cx="6118860" cy="608965"/>
+                    </a:xfrm>
+                    <a:prstGeom prst="rect">
+                      <a:avLst/>
+                    </a:prstGeom>
+                  </pic:spPr>
+                </pic:pic>
+              </a:graphicData>
+            </a:graphic>
+          </wp:inline>
+        </w:drawing>
+      </w:r>
+    </w:p>
+    <w:p>
+      <w:pPr>
+        <w:ind w:left="345" w:firstLine="0"/>
+        <w:rPr>
+          <w:rFonts w:ascii="Arial" w:hAnsi="Arial" w:cs="Arial"/>
+        </w:rPr>
+      </w:pPr>
+    </w:p>
+    <w:p>
+      <w:pPr>
+        <w:ind w:left="345" w:firstLine="0"/>
+        <w:rPr>
+          <w:rFonts w:ascii="Arial" w:hAnsi="Arial" w:cs="Arial"/>
+        </w:rPr>
+      </w:pPr>
+      <w:r>
+        <w:rPr>
+          <w:rFonts w:ascii="Arial" w:hAnsi="Arial" w:cs="Arial"/>
+        </w:rPr>
+        <w:t xml:space="preserve">Não possui suporte EFI </w:t>
       </w:r>
       <w:proofErr w:type="spellStart"/>
       <w:r>
@@ -9122,22 +9441,170 @@
         <w:t>SecureBoot</w:t>
       </w:r>
       <w:proofErr w:type="spellEnd"/>
-      <w:r>
-        <w:rPr>
-          <w:rFonts w:ascii="Arial" w:hAnsi="Arial" w:cs="Arial"/>
-        </w:rPr>
-        <w:t>.</w:t>
-      </w:r>
     </w:p>
     <w:p>
       <w:pPr>
         <w:ind w:left="345" w:firstLine="0"/>
         <w:rPr>
           <w:rFonts w:ascii="Arial" w:hAnsi="Arial" w:cs="Arial"/>
-          <w:bCs/>
-          <w:szCs w:val="24"/>
-        </w:rPr>
-      </w:pPr>
+        </w:rPr>
+      </w:pPr>
+    </w:p>
+    <w:p>
+      <w:pPr>
+        <w:ind w:left="345" w:firstLine="0"/>
+        <w:rPr>
+          <w:rFonts w:ascii="Arial" w:hAnsi="Arial" w:cs="Arial"/>
+          <w:bCs/>
+          <w:szCs w:val="24"/>
+        </w:rPr>
+      </w:pPr>
+      <w:r>
+        <w:rPr>
+          <w:rFonts w:ascii="Arial" w:hAnsi="Arial" w:cs="Arial"/>
+          <w:bCs/>
+          <w:noProof/>
+          <w:szCs w:val="24"/>
+        </w:rPr>
+        <w:drawing>
+          <wp:inline distT="0" distB="0" distL="0" distR="0" wp14:anchorId="31748598" wp14:editId="1A789526">
+            <wp:extent cx="6118860" cy="1200150"/>
+            <wp:effectExtent l="0" t="0" r="0" b="0"/>
+            <wp:docPr id="3" name="Imagem 3"/>
+            <wp:cNvGraphicFramePr>
+              <a:graphicFrameLocks xmlns:a="http://schemas.openxmlformats.org/drawingml/2006/main" noChangeAspect="1"/>
+            </wp:cNvGraphicFramePr>
+            <a:graphic xmlns:a="http://schemas.openxmlformats.org/drawingml/2006/main">
+              <a:graphicData uri="http://schemas.openxmlformats.org/drawingml/2006/picture">
+                <pic:pic xmlns:pic="http://schemas.openxmlformats.org/drawingml/2006/picture">
+                  <pic:nvPicPr>
+                    <pic:cNvPr id="3" name="Imagem 3"/>
+                    <pic:cNvPicPr/>
+                  </pic:nvPicPr>
+                  <pic:blipFill>
+                    <a:blip r:embed="rId119">
+                      <a:extLst>
+                        <a:ext uri="{28A0092B-C50C-407E-A947-70E740481C1C}">
+                          <a14:useLocalDpi xmlns:a14="http://schemas.microsoft.com/office/drawing/2010/main" val="0"/>
+                        </a:ext>
+                      </a:extLst>
+                    </a:blip>
+                    <a:stretch>
+                      <a:fillRect/>
+                    </a:stretch>
+                  </pic:blipFill>
+                  <pic:spPr>
+                    <a:xfrm>
+                      <a:off x="0" y="0"/>
+                      <a:ext cx="6118860" cy="1200150"/>
+                    </a:xfrm>
+                    <a:prstGeom prst="rect">
+                      <a:avLst/>
+                    </a:prstGeom>
+                  </pic:spPr>
+                </pic:pic>
+              </a:graphicData>
+            </a:graphic>
+          </wp:inline>
+        </w:drawing>
+      </w:r>
+    </w:p>
+    <w:p>
+      <w:pPr>
+        <w:ind w:left="345" w:firstLine="0"/>
+        <w:rPr>
+          <w:rFonts w:ascii="Arial" w:hAnsi="Arial" w:cs="Arial"/>
+          <w:bCs/>
+          <w:szCs w:val="24"/>
+        </w:rPr>
+      </w:pPr>
+    </w:p>
+    <w:p>
+      <w:pPr>
+        <w:ind w:left="345" w:firstLine="0"/>
+        <w:rPr>
+          <w:rFonts w:ascii="Arial" w:hAnsi="Arial" w:cs="Arial"/>
+          <w:bCs/>
+          <w:szCs w:val="24"/>
+        </w:rPr>
+      </w:pPr>
+      <w:r>
+        <w:rPr>
+          <w:rFonts w:ascii="Arial" w:hAnsi="Arial" w:cs="Arial"/>
+          <w:bCs/>
+          <w:szCs w:val="24"/>
+        </w:rPr>
+        <w:t>Possui suporte LVM</w:t>
+      </w:r>
+    </w:p>
+    <w:p>
+      <w:pPr>
+        <w:ind w:left="345" w:firstLine="0"/>
+        <w:rPr>
+          <w:rFonts w:ascii="Arial" w:hAnsi="Arial" w:cs="Arial"/>
+          <w:bCs/>
+          <w:szCs w:val="24"/>
+        </w:rPr>
+      </w:pPr>
+    </w:p>
+    <w:p>
+      <w:pPr>
+        <w:ind w:left="345" w:firstLine="0"/>
+        <w:rPr>
+          <w:rFonts w:ascii="Arial" w:hAnsi="Arial" w:cs="Arial"/>
+          <w:bCs/>
+          <w:szCs w:val="24"/>
+        </w:rPr>
+      </w:pPr>
+      <w:r>
+        <w:rPr>
+          <w:rFonts w:ascii="Arial" w:hAnsi="Arial" w:cs="Arial"/>
+          <w:bCs/>
+          <w:noProof/>
+          <w:szCs w:val="24"/>
+        </w:rPr>
+        <w:drawing>
+          <wp:inline distT="0" distB="0" distL="0" distR="0" wp14:anchorId="26759D5C" wp14:editId="103386C1">
+            <wp:extent cx="6118860" cy="1651635"/>
+            <wp:effectExtent l="0" t="0" r="0" b="5715"/>
+            <wp:docPr id="5" name="Imagem 5"/>
+            <wp:cNvGraphicFramePr>
+              <a:graphicFrameLocks xmlns:a="http://schemas.openxmlformats.org/drawingml/2006/main" noChangeAspect="1"/>
+            </wp:cNvGraphicFramePr>
+            <a:graphic xmlns:a="http://schemas.openxmlformats.org/drawingml/2006/main">
+              <a:graphicData uri="http://schemas.openxmlformats.org/drawingml/2006/picture">
+                <pic:pic xmlns:pic="http://schemas.openxmlformats.org/drawingml/2006/picture">
+                  <pic:nvPicPr>
+                    <pic:cNvPr id="5" name="Imagem 5"/>
+                    <pic:cNvPicPr/>
+                  </pic:nvPicPr>
+                  <pic:blipFill>
+                    <a:blip r:embed="rId120">
+                      <a:extLst>
+                        <a:ext uri="{28A0092B-C50C-407E-A947-70E740481C1C}">
+                          <a14:useLocalDpi xmlns:a14="http://schemas.microsoft.com/office/drawing/2010/main" val="0"/>
+                        </a:ext>
+                      </a:extLst>
+                    </a:blip>
+                    <a:stretch>
+                      <a:fillRect/>
+                    </a:stretch>
+                  </pic:blipFill>
+                  <pic:spPr>
+                    <a:xfrm>
+                      <a:off x="0" y="0"/>
+                      <a:ext cx="6118860" cy="1651635"/>
+                    </a:xfrm>
+                    <a:prstGeom prst="rect">
+                      <a:avLst/>
+                    </a:prstGeom>
+                  </pic:spPr>
+                </pic:pic>
+              </a:graphicData>
+            </a:graphic>
+          </wp:inline>
+        </w:drawing>
+      </w:r>
     </w:p>
     <w:p>
       <w:pPr>
@@ -9274,7 +9741,6 @@
           <w:bCs/>
           <w:szCs w:val="24"/>
         </w:rPr>
-        <w:lastRenderedPageBreak/>
         <w:t>dm-</w:t>
       </w:r>
       <w:proofErr w:type="spellStart"/>
@@ -9531,46 +9997,96 @@
     </w:p>
     <w:p>
       <w:pPr>
+        <w:ind w:left="0" w:firstLine="345"/>
+        <w:rPr>
+          <w:rFonts w:ascii="Arial" w:hAnsi="Arial" w:cs="Arial"/>
+          <w:color w:val="000000" w:themeColor="text1"/>
+          <w:szCs w:val="24"/>
+        </w:rPr>
+      </w:pPr>
+      <w:r>
+        <w:rPr>
+          <w:rFonts w:ascii="Arial" w:hAnsi="Arial" w:cs="Arial"/>
+          <w:color w:val="000000" w:themeColor="text1"/>
+          <w:szCs w:val="24"/>
+        </w:rPr>
+        <w:t xml:space="preserve">O </w:t>
+      </w:r>
+      <w:proofErr w:type="spellStart"/>
+      <w:r>
+        <w:rPr>
+          <w:rFonts w:ascii="Arial" w:hAnsi="Arial" w:cs="Arial"/>
+          <w:color w:val="000000" w:themeColor="text1"/>
+          <w:szCs w:val="24"/>
+        </w:rPr>
+        <w:t>Kaisen</w:t>
+      </w:r>
+      <w:proofErr w:type="spellEnd"/>
+      <w:r>
+        <w:rPr>
+          <w:rFonts w:ascii="Arial" w:hAnsi="Arial" w:cs="Arial"/>
+          <w:color w:val="000000" w:themeColor="text1"/>
+          <w:szCs w:val="24"/>
+        </w:rPr>
+        <w:t xml:space="preserve"> Linux possui alguns outros ambientes de desktop: KDE, XFCE, LXQT.</w:t>
+      </w:r>
+    </w:p>
+    <w:p>
+      <w:pPr>
         <w:ind w:left="0" w:firstLine="0"/>
         <w:rPr>
-          <w:rFonts w:ascii="Arial" w:hAnsi="Arial" w:cs="Arial"/>
           <w:color w:val="000000" w:themeColor="text1"/>
           <w:szCs w:val="24"/>
         </w:rPr>
       </w:pPr>
-      <w:r>
-        <w:rPr>
-          <w:rFonts w:ascii="Arial" w:hAnsi="Arial" w:cs="Arial"/>
+    </w:p>
+    <w:p>
+      <w:pPr>
+        <w:ind w:left="0" w:firstLine="0"/>
+        <w:rPr>
           <w:color w:val="000000" w:themeColor="text1"/>
           <w:szCs w:val="24"/>
         </w:rPr>
-        <w:t xml:space="preserve">O </w:t>
-      </w:r>
-      <w:proofErr w:type="spellStart"/>
-      <w:r>
-        <w:rPr>
-          <w:rFonts w:ascii="Arial" w:hAnsi="Arial" w:cs="Arial"/>
+      </w:pPr>
+    </w:p>
+    <w:p>
+      <w:pPr>
+        <w:pStyle w:val="PargrafodaLista"/>
+        <w:numPr>
+          <w:ilvl w:val="0"/>
+          <w:numId w:val="3"/>
+        </w:numPr>
+        <w:rPr>
+          <w:rFonts w:ascii="Arial" w:hAnsi="Arial" w:cs="Arial"/>
+          <w:b/>
+          <w:bCs/>
           <w:color w:val="000000" w:themeColor="text1"/>
-          <w:szCs w:val="24"/>
-        </w:rPr>
-        <w:t>Kaisen</w:t>
-      </w:r>
-      <w:proofErr w:type="spellEnd"/>
-      <w:r>
-        <w:rPr>
-          <w:rFonts w:ascii="Arial" w:hAnsi="Arial" w:cs="Arial"/>
+          <w:sz w:val="28"/>
+          <w:szCs w:val="28"/>
+        </w:rPr>
+      </w:pPr>
+      <w:r>
+        <w:rPr>
+          <w:rFonts w:ascii="Arial" w:hAnsi="Arial" w:cs="Arial"/>
+          <w:b/>
+          <w:bCs/>
           <w:color w:val="000000" w:themeColor="text1"/>
-          <w:szCs w:val="24"/>
-        </w:rPr>
-        <w:t xml:space="preserve"> Linux possui alguns outros ambientes de desktop: KDE, XFCE, LXQT.</w:t>
-      </w:r>
-    </w:p>
-    <w:p>
-      <w:pPr>
-        <w:ind w:left="0" w:firstLine="0"/>
-        <w:rPr>
+          <w:sz w:val="28"/>
+          <w:szCs w:val="28"/>
+        </w:rPr>
+        <w:t>Extras</w:t>
+      </w:r>
+    </w:p>
+    <w:p>
+      <w:pPr>
+        <w:ind w:left="360" w:firstLine="0"/>
+        <w:rPr>
+          <w:rFonts w:ascii="Arial" w:hAnsi="Arial" w:cs="Arial"/>
+          <w:b/>
+          <w:bCs/>
           <w:color w:val="000000" w:themeColor="text1"/>
-          <w:szCs w:val="24"/>
+          <w:sz w:val="28"/>
+          <w:szCs w:val="28"/>
         </w:rPr>
       </w:pPr>
     </w:p>
@@ -9628,7 +10144,7 @@
           <w:szCs w:val="24"/>
         </w:rPr>
       </w:pPr>
-      <w:hyperlink r:id="rId118">
+      <w:hyperlink r:id="rId121">
         <w:r>
           <w:rPr>
             <w:rStyle w:val="Hyperlink"/>
@@ -9640,7 +10156,7 @@
       </w:hyperlink>
     </w:p>
     <w:sectPr>
-      <w:footerReference w:type="default" r:id="rId119"/>
+      <w:footerReference w:type="default" r:id="rId122"/>
       <w:pgSz w:w="11906" w:h="16838"/>
       <w:pgMar w:top="1440" w:right="1134" w:bottom="1440" w:left="1136" w:header="720" w:footer="720" w:gutter="0"/>
       <w:cols w:space="720"/>
@@ -9745,6 +10261,234 @@
 <file path=word/numbering.xml><?xml version="1.0" encoding="utf-8"?>
 <w:numbering xmlns:wpc="http://schemas.microsoft.com/office/word/2010/wordprocessingCanvas" xmlns:cx="http://schemas.microsoft.com/office/drawing/2014/chartex" xmlns:cx1="http://schemas.microsoft.com/office/drawing/2015/9/8/chartex" xmlns:cx2="http://schemas.microsoft.com/office/drawing/2015/10/21/chartex" xmlns:cx3="http://schemas.microsoft.com/office/drawing/2016/5/9/chartex" xmlns:cx4="http://schemas.microsoft.com/office/drawing/2016/5/10/chartex" xmlns:cx5="http://schemas.microsoft.com/office/drawing/2016/5/11/chartex" xmlns:cx6="http://schemas.microsoft.com/office/drawing/2016/5/12/chartex" xmlns:cx7="http://schemas.microsoft.com/office/drawing/2016/5/13/chartex" xmlns:cx8="http://schemas.microsoft.com/office/drawing/2016/5/14/chartex" xmlns:mc="http://schemas.openxmlformats.org/markup-compatibility/2006" xmlns:aink="http://schemas.microsoft.com/office/drawing/2016/ink" xmlns:am3d="http://schemas.microsoft.com/office/drawing/2017/model3d" xmlns:o="urn:schemas-microsoft-com:office:office" xmlns:oel="http://schemas.microsoft.com/office/2019/extlst" xmlns:r="http://schemas.openxmlformats.org/officeDocument/2006/relationships" xmlns:m="http://schemas.openxmlformats.org/officeDocument/2006/math" xmlns:v="urn:schemas-microsoft-com:vml" xmlns:wp14="http://schemas.microsoft.com/office/word/2010/wordprocessingDrawing" xmlns:wp="http://schemas.openxmlformats.org/drawingml/2006/wordprocessingDrawing" xmlns:w10="urn:schemas-microsoft-com:office:word" xmlns:w="http://schemas.openxmlformats.org/wordprocessingml/2006/main" xmlns:w14="http://schemas.microsoft.com/office/word/2010/wordml" xmlns:w15="http://schemas.microsoft.com/office/word/2012/wordml" xmlns:w16cex="http://schemas.microsoft.com/office/word/2018/wordml/cex" xmlns:w16cid="http://schemas.microsoft.com/office/word/2016/wordml/cid" xmlns:w16="http://schemas.microsoft.com/office/word/2018/wordml" xmlns:w16sdtdh="http://schemas.microsoft.com/office/word/2020/wordml/sdtdatahash" xmlns:w16se="http://schemas.microsoft.com/office/word/2015/wordml/symex" xmlns:wpg="http://schemas.microsoft.com/office/word/2010/wordprocessingGroup" xmlns:wpi="http://schemas.microsoft.com/office/word/2010/wordprocessingInk" xmlns:wne="http://schemas.microsoft.com/office/word/2006/wordml" xmlns:wps="http://schemas.microsoft.com/office/word/2010/wordprocessingShape" mc:Ignorable="w14 w15 w16se w16cid w16 w16cex w16sdtdh wp14">
   <w:abstractNum w:abstractNumId="0" w15:restartNumberingAfterBreak="0">
+    <w:nsid w:val="48081F67"/>
+    <w:multiLevelType w:val="hybridMultilevel"/>
+    <w:tmpl w:val="AAF061AC"/>
+    <w:lvl w:ilvl="0" w:tplc="9B28B33C">
+      <w:start w:val="1"/>
+      <w:numFmt w:val="bullet"/>
+      <w:lvlText w:val=""/>
+      <w:lvlJc w:val="left"/>
+      <w:pPr>
+        <w:ind w:left="720" w:hanging="360"/>
+      </w:pPr>
+      <w:rPr>
+        <w:rFonts w:ascii="Symbol" w:hAnsi="Symbol" w:hint="default"/>
+        <w:sz w:val="24"/>
+        <w:szCs w:val="24"/>
+      </w:rPr>
+    </w:lvl>
+    <w:lvl w:ilvl="1" w:tplc="04160003" w:tentative="1">
+      <w:start w:val="1"/>
+      <w:numFmt w:val="bullet"/>
+      <w:lvlText w:val="o"/>
+      <w:lvlJc w:val="left"/>
+      <w:pPr>
+        <w:ind w:left="1440" w:hanging="360"/>
+      </w:pPr>
+      <w:rPr>
+        <w:rFonts w:ascii="Courier New" w:hAnsi="Courier New" w:cs="Courier New" w:hint="default"/>
+      </w:rPr>
+    </w:lvl>
+    <w:lvl w:ilvl="2" w:tplc="04160005" w:tentative="1">
+      <w:start w:val="1"/>
+      <w:numFmt w:val="bullet"/>
+      <w:lvlText w:val=""/>
+      <w:lvlJc w:val="left"/>
+      <w:pPr>
+        <w:ind w:left="2160" w:hanging="360"/>
+      </w:pPr>
+      <w:rPr>
+        <w:rFonts w:ascii="Wingdings" w:hAnsi="Wingdings" w:hint="default"/>
+      </w:rPr>
+    </w:lvl>
+    <w:lvl w:ilvl="3" w:tplc="04160001" w:tentative="1">
+      <w:start w:val="1"/>
+      <w:numFmt w:val="bullet"/>
+      <w:lvlText w:val=""/>
+      <w:lvlJc w:val="left"/>
+      <w:pPr>
+        <w:ind w:left="2880" w:hanging="360"/>
+      </w:pPr>
+      <w:rPr>
+        <w:rFonts w:ascii="Symbol" w:hAnsi="Symbol" w:hint="default"/>
+      </w:rPr>
+    </w:lvl>
+    <w:lvl w:ilvl="4" w:tplc="04160003" w:tentative="1">
+      <w:start w:val="1"/>
+      <w:numFmt w:val="bullet"/>
+      <w:lvlText w:val="o"/>
+      <w:lvlJc w:val="left"/>
+      <w:pPr>
+        <w:ind w:left="3600" w:hanging="360"/>
+      </w:pPr>
+      <w:rPr>
+        <w:rFonts w:ascii="Courier New" w:hAnsi="Courier New" w:cs="Courier New" w:hint="default"/>
+      </w:rPr>
+    </w:lvl>
+    <w:lvl w:ilvl="5" w:tplc="04160005" w:tentative="1">
+      <w:start w:val="1"/>
+      <w:numFmt w:val="bullet"/>
+      <w:lvlText w:val=""/>
+      <w:lvlJc w:val="left"/>
+      <w:pPr>
+        <w:ind w:left="4320" w:hanging="360"/>
+      </w:pPr>
+      <w:rPr>
+        <w:rFonts w:ascii="Wingdings" w:hAnsi="Wingdings" w:hint="default"/>
+      </w:rPr>
+    </w:lvl>
+    <w:lvl w:ilvl="6" w:tplc="04160001" w:tentative="1">
+      <w:start w:val="1"/>
+      <w:numFmt w:val="bullet"/>
+      <w:lvlText w:val=""/>
+      <w:lvlJc w:val="left"/>
+      <w:pPr>
+        <w:ind w:left="5040" w:hanging="360"/>
+      </w:pPr>
+      <w:rPr>
+        <w:rFonts w:ascii="Symbol" w:hAnsi="Symbol" w:hint="default"/>
+      </w:rPr>
+    </w:lvl>
+    <w:lvl w:ilvl="7" w:tplc="04160003" w:tentative="1">
+      <w:start w:val="1"/>
+      <w:numFmt w:val="bullet"/>
+      <w:lvlText w:val="o"/>
+      <w:lvlJc w:val="left"/>
+      <w:pPr>
+        <w:ind w:left="5760" w:hanging="360"/>
+      </w:pPr>
+      <w:rPr>
+        <w:rFonts w:ascii="Courier New" w:hAnsi="Courier New" w:cs="Courier New" w:hint="default"/>
+      </w:rPr>
+    </w:lvl>
+    <w:lvl w:ilvl="8" w:tplc="04160005" w:tentative="1">
+      <w:start w:val="1"/>
+      <w:numFmt w:val="bullet"/>
+      <w:lvlText w:val=""/>
+      <w:lvlJc w:val="left"/>
+      <w:pPr>
+        <w:ind w:left="6480" w:hanging="360"/>
+      </w:pPr>
+      <w:rPr>
+        <w:rFonts w:ascii="Wingdings" w:hAnsi="Wingdings" w:hint="default"/>
+      </w:rPr>
+    </w:lvl>
+  </w:abstractNum>
+  <w:abstractNum w:abstractNumId="1" w15:restartNumberingAfterBreak="0">
+    <w:nsid w:val="4EB11570"/>
+    <w:multiLevelType w:val="hybridMultilevel"/>
+    <w:tmpl w:val="45F6853A"/>
+    <w:lvl w:ilvl="0" w:tplc="04160001">
+      <w:start w:val="1"/>
+      <w:numFmt w:val="bullet"/>
+      <w:lvlText w:val=""/>
+      <w:lvlJc w:val="left"/>
+      <w:pPr>
+        <w:ind w:left="720" w:hanging="360"/>
+      </w:pPr>
+      <w:rPr>
+        <w:rFonts w:ascii="Symbol" w:hAnsi="Symbol" w:hint="default"/>
+      </w:rPr>
+    </w:lvl>
+    <w:lvl w:ilvl="1" w:tplc="04160003" w:tentative="1">
+      <w:start w:val="1"/>
+      <w:numFmt w:val="bullet"/>
+      <w:lvlText w:val="o"/>
+      <w:lvlJc w:val="left"/>
+      <w:pPr>
+        <w:ind w:left="1440" w:hanging="360"/>
+      </w:pPr>
+      <w:rPr>
+        <w:rFonts w:ascii="Courier New" w:hAnsi="Courier New" w:cs="Courier New" w:hint="default"/>
+      </w:rPr>
+    </w:lvl>
+    <w:lvl w:ilvl="2" w:tplc="04160005" w:tentative="1">
+      <w:start w:val="1"/>
+      <w:numFmt w:val="bullet"/>
+      <w:lvlText w:val=""/>
+      <w:lvlJc w:val="left"/>
+      <w:pPr>
+        <w:ind w:left="2160" w:hanging="360"/>
+      </w:pPr>
+      <w:rPr>
+        <w:rFonts w:ascii="Wingdings" w:hAnsi="Wingdings" w:hint="default"/>
+      </w:rPr>
+    </w:lvl>
+    <w:lvl w:ilvl="3" w:tplc="04160001" w:tentative="1">
+      <w:start w:val="1"/>
+      <w:numFmt w:val="bullet"/>
+      <w:lvlText w:val=""/>
+      <w:lvlJc w:val="left"/>
+      <w:pPr>
+        <w:ind w:left="2880" w:hanging="360"/>
+      </w:pPr>
+      <w:rPr>
+        <w:rFonts w:ascii="Symbol" w:hAnsi="Symbol" w:hint="default"/>
+      </w:rPr>
+    </w:lvl>
+    <w:lvl w:ilvl="4" w:tplc="04160003" w:tentative="1">
+      <w:start w:val="1"/>
+      <w:numFmt w:val="bullet"/>
+      <w:lvlText w:val="o"/>
+      <w:lvlJc w:val="left"/>
+      <w:pPr>
+        <w:ind w:left="3600" w:hanging="360"/>
+      </w:pPr>
+      <w:rPr>
+        <w:rFonts w:ascii="Courier New" w:hAnsi="Courier New" w:cs="Courier New" w:hint="default"/>
+      </w:rPr>
+    </w:lvl>
+    <w:lvl w:ilvl="5" w:tplc="04160005" w:tentative="1">
+      <w:start w:val="1"/>
+      <w:numFmt w:val="bullet"/>
+      <w:lvlText w:val=""/>
+      <w:lvlJc w:val="left"/>
+      <w:pPr>
+        <w:ind w:left="4320" w:hanging="360"/>
+      </w:pPr>
+      <w:rPr>
+        <w:rFonts w:ascii="Wingdings" w:hAnsi="Wingdings" w:hint="default"/>
+      </w:rPr>
+    </w:lvl>
+    <w:lvl w:ilvl="6" w:tplc="04160001" w:tentative="1">
+      <w:start w:val="1"/>
+      <w:numFmt w:val="bullet"/>
+      <w:lvlText w:val=""/>
+      <w:lvlJc w:val="left"/>
+      <w:pPr>
+        <w:ind w:left="5040" w:hanging="360"/>
+      </w:pPr>
+      <w:rPr>
+        <w:rFonts w:ascii="Symbol" w:hAnsi="Symbol" w:hint="default"/>
+      </w:rPr>
+    </w:lvl>
+    <w:lvl w:ilvl="7" w:tplc="04160003" w:tentative="1">
+      <w:start w:val="1"/>
+      <w:numFmt w:val="bullet"/>
+      <w:lvlText w:val="o"/>
+      <w:lvlJc w:val="left"/>
+      <w:pPr>
+        <w:ind w:left="5760" w:hanging="360"/>
+      </w:pPr>
+      <w:rPr>
+        <w:rFonts w:ascii="Courier New" w:hAnsi="Courier New" w:cs="Courier New" w:hint="default"/>
+      </w:rPr>
+    </w:lvl>
+    <w:lvl w:ilvl="8" w:tplc="04160005" w:tentative="1">
+      <w:start w:val="1"/>
+      <w:numFmt w:val="bullet"/>
+      <w:lvlText w:val=""/>
+      <w:lvlJc w:val="left"/>
+      <w:pPr>
+        <w:ind w:left="6480" w:hanging="360"/>
+      </w:pPr>
+      <w:rPr>
+        <w:rFonts w:ascii="Wingdings" w:hAnsi="Wingdings" w:hint="default"/>
+      </w:rPr>
+    </w:lvl>
+  </w:abstractNum>
+  <w:abstractNum w:abstractNumId="2" w15:restartNumberingAfterBreak="0">
     <w:nsid w:val="527A51FD"/>
     <w:multiLevelType w:val="hybridMultilevel"/>
     <w:tmpl w:val="54F6F4A8"/>
@@ -9957,6 +10701,12 @@
     </w:lvl>
   </w:abstractNum>
   <w:num w:numId="1" w16cid:durableId="1578786026">
+    <w:abstractNumId w:val="2"/>
+  </w:num>
+  <w:num w:numId="2" w16cid:durableId="695427914">
+    <w:abstractNumId w:val="1"/>
+  </w:num>
+  <w:num w:numId="3" w16cid:durableId="710611229">
     <w:abstractNumId w:val="0"/>
   </w:num>
 </w:numbering>

</xml_diff>